<commit_message>
Punto 5 con fallos
</commit_message>
<xml_diff>
--- a/daw/rodriguez_jimenez_roberto_DAW02_Tarea/rodriguez_jimenez_roberto_DAW02_Tarea.docx
+++ b/daw/rodriguez_jimenez_roberto_DAW02_Tarea/rodriguez_jimenez_roberto_DAW02_Tarea.docx
@@ -5633,15 +5633,7 @@
         </w:numPr>
       </w:pPr>
       <w:r>
-        <w:t xml:space="preserve">Configurar en el servidor el tipo MIME posible que permite la identificación correcta </w:t>
-      </w:r>
-      <w:proofErr w:type="gramStart"/>
-      <w:r>
-        <w:t>del vídeo presentación</w:t>
-      </w:r>
-      <w:proofErr w:type="gramEnd"/>
-      <w:r>
-        <w:t xml:space="preserve"> formato flv situado dentro del directorio videos y de nombre entrada.flv.</w:t>
+        <w:t>Configurar en el servidor el tipo MIME posible que permite la identificación correcta del vídeo presentación formato flv situado dentro del directorio videos y de nombre entrada.flv.</w:t>
       </w:r>
     </w:p>
     <w:p>
@@ -5688,13 +5680,8 @@
           <w:numId w:val="2"/>
         </w:numPr>
       </w:pPr>
-      <w:proofErr w:type="spellStart"/>
-      <w:r>
-        <w:t>Pemitir</w:t>
-      </w:r>
-      <w:proofErr w:type="spellEnd"/>
-      <w:r>
-        <w:t xml:space="preserve"> el protocolo HTTPS en el virtualhost empresa-tarea-daw02</w:t>
+      <w:r>
+        <w:t>Pemitir el protocolo HTTPS en el virtualhost empresa-tarea-daw02</w:t>
       </w:r>
     </w:p>
     <w:p>
@@ -5742,21 +5729,8 @@
         </w:numPr>
       </w:pPr>
       <w:r>
-        <w:t xml:space="preserve">Alias </w:t>
-      </w:r>
-      <w:proofErr w:type="spellStart"/>
-      <w:r>
-        <w:t>logformat</w:t>
-      </w:r>
-      <w:proofErr w:type="spellEnd"/>
-      <w:r>
-        <w:t xml:space="preserve">: </w:t>
-      </w:r>
-      <w:proofErr w:type="spellStart"/>
-      <w:r>
-        <w:t>combined</w:t>
-      </w:r>
-      <w:proofErr w:type="spellEnd"/>
+        <w:t>Alias logformat: combined</w:t>
+      </w:r>
     </w:p>
     <w:p>
       <w:pPr>
@@ -5824,15 +5798,7 @@
         </w:numPr>
       </w:pPr>
       <w:r>
-        <w:t xml:space="preserve">Uno de nombre index.html en la </w:t>
-      </w:r>
-      <w:proofErr w:type="spellStart"/>
-      <w:r>
-        <w:t>raiz</w:t>
-      </w:r>
-      <w:proofErr w:type="spellEnd"/>
-      <w:r>
-        <w:t xml:space="preserve"> del directorio todo-empresa-tarea-daw02 que contenga el texto 'ACCESO NO LIMITADO'.</w:t>
+        <w:t>Uno de nombre index.html en la raiz del directorio todo-empresa-tarea-daw02 que contenga el texto 'ACCESO NO LIMITADO'.</w:t>
       </w:r>
     </w:p>
     <w:p>
@@ -5844,15 +5810,7 @@
         </w:numPr>
       </w:pPr>
       <w:r>
-        <w:t xml:space="preserve">Uno de nombre index.html en la </w:t>
-      </w:r>
-      <w:proofErr w:type="spellStart"/>
-      <w:r>
-        <w:t>raiz</w:t>
-      </w:r>
-      <w:proofErr w:type="spellEnd"/>
-      <w:r>
-        <w:t xml:space="preserve"> del directorio todo-empresa-tarea-daw02/delimitado que contenga el texto 'ACCESO LIMITADO'.</w:t>
+        <w:t>Uno de nombre index.html en la raiz del directorio todo-empresa-tarea-daw02/delimitado que contenga el texto 'ACCESO LIMITADO'.</w:t>
       </w:r>
     </w:p>
     <w:p>
@@ -6175,28 +6133,15 @@
     </w:p>
     <w:p>
       <w:r>
-        <w:t xml:space="preserve">Ve realizando la tarea de forma secuenciada y al mismo tiempo ve documentando la solución de </w:t>
-      </w:r>
-      <w:proofErr w:type="gramStart"/>
-      <w:r>
-        <w:t>la misma</w:t>
-      </w:r>
-      <w:proofErr w:type="gramEnd"/>
+        <w:t>Ve realizando la tarea de forma secuenciada y al mismo tiempo ve documentando la solución de la misma</w:t>
+      </w:r>
       <w:r>
         <w:t>.</w:t>
       </w:r>
     </w:p>
     <w:p>
       <w:r>
-        <w:t xml:space="preserve">Aunque existen varias posibilidades para controlar el acceso a los usuarios, te recomiendo que </w:t>
-      </w:r>
-      <w:proofErr w:type="spellStart"/>
-      <w:r>
-        <w:t>comienzes</w:t>
-      </w:r>
-      <w:proofErr w:type="spellEnd"/>
-      <w:r>
-        <w:t xml:space="preserve"> a trabajar con la autenticación HTTP Basic. Una vez configurada puedes intentarlo mediante autenticación LDAP.</w:t>
+        <w:t>Aunque existen varias posibilidades para controlar el acceso a los usuarios, te recomiendo que comienzes a trabajar con la autenticación HTTP Basic. Una vez configurada puedes intentarlo mediante autenticación LDAP.</w:t>
       </w:r>
     </w:p>
     <w:p>
@@ -6205,21 +6150,12 @@
       </w:r>
     </w:p>
     <w:p>
-      <w:proofErr w:type="spellStart"/>
       <w:r>
         <w:rPr>
           <w:b/>
           <w:bCs/>
         </w:rPr>
-        <w:t>tail</w:t>
-      </w:r>
-      <w:proofErr w:type="spellEnd"/>
-      <w:r>
-        <w:rPr>
-          <w:b/>
-          <w:bCs/>
-        </w:rPr>
-        <w:t xml:space="preserve"> -f fichero.log</w:t>
+        <w:t>tail -f fichero.log</w:t>
       </w:r>
     </w:p>
     <w:p>
@@ -6875,21 +6811,7 @@
                 <w:lang w:eastAsia="es-ES"/>
                 <w14:ligatures w14:val="none"/>
               </w:rPr>
-              <w:t xml:space="preserve">Apartado 5: </w:t>
-            </w:r>
-            <w:proofErr w:type="spellStart"/>
-            <w:r>
-              <w:rPr>
-                <w:rFonts w:eastAsia="Times New Roman" w:cstheme="minorHAnsi"/>
-                <w:b/>
-                <w:bCs/>
-                <w:kern w:val="0"/>
-                <w:sz w:val="20"/>
-                <w:szCs w:val="20"/>
-                <w:lang w:eastAsia="es-ES"/>
-                <w14:ligatures w14:val="none"/>
-              </w:rPr>
-              <w:t>P</w:t>
+              <w:t>Apartado 5: P</w:t>
             </w:r>
             <w:r>
               <w:rPr>
@@ -6900,19 +6822,7 @@
                 <w:lang w:eastAsia="es-ES"/>
                 <w14:ligatures w14:val="none"/>
               </w:rPr>
-              <w:t>emitir</w:t>
-            </w:r>
-            <w:proofErr w:type="spellEnd"/>
-            <w:r>
-              <w:rPr>
-                <w:rFonts w:eastAsia="Times New Roman" w:cstheme="minorHAnsi"/>
-                <w:kern w:val="0"/>
-                <w:sz w:val="20"/>
-                <w:szCs w:val="20"/>
-                <w:lang w:eastAsia="es-ES"/>
-                <w14:ligatures w14:val="none"/>
-              </w:rPr>
-              <w:t xml:space="preserve"> el protocolo HTTPS en el </w:t>
+              <w:t xml:space="preserve">emitir el protocolo HTTPS en el </w:t>
             </w:r>
             <w:r>
               <w:rPr>
@@ -7449,13 +7359,8 @@
           <w:numId w:val="7"/>
         </w:numPr>
       </w:pPr>
-      <w:proofErr w:type="spellStart"/>
-      <w:r>
-        <w:t>ServerName</w:t>
-      </w:r>
-      <w:proofErr w:type="spellEnd"/>
-      <w:r>
-        <w:t>: empresa-tarea-daw02</w:t>
+      <w:r>
+        <w:t>ServerName: empresa-tarea-daw02</w:t>
       </w:r>
     </w:p>
     <w:p>
@@ -7466,11 +7371,9 @@
           <w:numId w:val="7"/>
         </w:numPr>
       </w:pPr>
-      <w:proofErr w:type="spellStart"/>
       <w:r>
         <w:t>ServerAlias</w:t>
       </w:r>
-      <w:proofErr w:type="spellEnd"/>
       <w:r>
         <w:t xml:space="preserve">: </w:t>
       </w:r>
@@ -7491,13 +7394,8 @@
           <w:numId w:val="7"/>
         </w:numPr>
       </w:pPr>
-      <w:proofErr w:type="spellStart"/>
-      <w:r>
-        <w:t>DocumentRoot</w:t>
-      </w:r>
-      <w:proofErr w:type="spellEnd"/>
-      <w:r>
-        <w:t>: /var/www/todo-empresa-tarea-daw02</w:t>
+      <w:r>
+        <w:t>DocumentRoot: /var/www/todo-empresa-tarea-daw02</w:t>
       </w:r>
     </w:p>
     <w:p>
@@ -7526,13 +7424,8 @@
           <w:numId w:val="8"/>
         </w:numPr>
       </w:pPr>
-      <w:proofErr w:type="spellStart"/>
-      <w:r>
-        <w:t>DirectoryIndex</w:t>
-      </w:r>
-      <w:proofErr w:type="spellEnd"/>
-      <w:r>
-        <w:t>: index.html</w:t>
+      <w:r>
+        <w:t>DirectoryIndex: index.html</w:t>
       </w:r>
     </w:p>
     <w:p>
@@ -8920,6 +8813,7 @@
       <w:r>
         <w:rPr>
           <w:i/>
+          <w:noProof/>
         </w:rPr>
         <w:drawing>
           <wp:inline distT="0" distB="0" distL="0" distR="0" wp14:anchorId="77CE151A" wp14:editId="05F4340A">
@@ -9081,6 +8975,7 @@
       <w:r>
         <w:rPr>
           <w:iCs/>
+          <w:noProof/>
         </w:rPr>
         <w:drawing>
           <wp:inline distT="0" distB="0" distL="0" distR="0" wp14:anchorId="4CE67D1A" wp14:editId="524727BC">
@@ -9281,6 +9176,9 @@
         <w:jc w:val="center"/>
       </w:pPr>
       <w:r>
+        <w:rPr>
+          <w:noProof/>
+        </w:rPr>
         <w:drawing>
           <wp:inline distT="0" distB="0" distL="0" distR="0" wp14:anchorId="0637C1D5" wp14:editId="4AF9B700">
             <wp:extent cx="5916907" cy="1504950"/>
@@ -9368,6 +9266,9 @@
         <w:jc w:val="center"/>
       </w:pPr>
       <w:r>
+        <w:rPr>
+          <w:noProof/>
+        </w:rPr>
         <w:drawing>
           <wp:inline distT="0" distB="0" distL="0" distR="0" wp14:anchorId="2FBDFD37" wp14:editId="20B655FF">
             <wp:extent cx="5864860" cy="1647496"/>
@@ -9417,6 +9318,9 @@
         <w:jc w:val="center"/>
       </w:pPr>
       <w:r>
+        <w:rPr>
+          <w:noProof/>
+        </w:rPr>
         <w:drawing>
           <wp:inline distT="0" distB="0" distL="0" distR="0" wp14:anchorId="5282408F" wp14:editId="6875824D">
             <wp:extent cx="5150485" cy="2580656"/>
@@ -9469,6 +9373,9 @@
         <w:jc w:val="center"/>
       </w:pPr>
       <w:r>
+        <w:rPr>
+          <w:noProof/>
+        </w:rPr>
         <w:drawing>
           <wp:inline distT="0" distB="0" distL="0" distR="0" wp14:anchorId="148D782F" wp14:editId="164E4B83">
             <wp:extent cx="6645910" cy="3251835"/>
@@ -9541,43 +9448,116 @@
         </w:numPr>
       </w:pPr>
       <w:r>
-        <w:t>Permitir</w:t>
-      </w:r>
-      <w:r>
-        <w:t xml:space="preserve"> el protocolo HTTPS en el virtualhost empresa-tarea-daw02</w:t>
-      </w:r>
+        <w:t>Permitir el protocolo HTTPS en el virtualhost empresa-tarea-daw02</w:t>
+      </w:r>
+    </w:p>
+    <w:p>
+      <w:r>
+        <w:br/>
+        <w:t>Iniciamos este punto instalando OpenSSL pero vemos que ya está instalado.</w:t>
+      </w:r>
+    </w:p>
+    <w:p>
+      <w:pPr>
+        <w:shd w:val="clear" w:color="auto" w:fill="1F1F1F"/>
+        <w:spacing w:after="0" w:line="285" w:lineRule="atLeast"/>
+        <w:rPr>
+          <w:rFonts w:ascii="Consolas" w:eastAsia="Times New Roman" w:hAnsi="Consolas" w:cs="Times New Roman"/>
+          <w:color w:val="CCCCCC"/>
+          <w:kern w:val="0"/>
+          <w:sz w:val="18"/>
+          <w:szCs w:val="18"/>
+          <w:lang w:eastAsia="es-ES"/>
+          <w14:ligatures w14:val="none"/>
+        </w:rPr>
+      </w:pPr>
+      <w:r>
+        <w:rPr>
+          <w:rFonts w:ascii="Consolas" w:eastAsia="Times New Roman" w:hAnsi="Consolas" w:cs="Times New Roman"/>
+          <w:color w:val="DCDCAA"/>
+          <w:kern w:val="0"/>
+          <w:sz w:val="18"/>
+          <w:szCs w:val="18"/>
+          <w:lang w:eastAsia="es-ES"/>
+          <w14:ligatures w14:val="none"/>
+        </w:rPr>
+        <w:t>apt-get</w:t>
+      </w:r>
+      <w:r>
+        <w:rPr>
+          <w:rFonts w:ascii="Consolas" w:eastAsia="Times New Roman" w:hAnsi="Consolas" w:cs="Times New Roman"/>
+          <w:color w:val="CCCCCC"/>
+          <w:kern w:val="0"/>
+          <w:sz w:val="18"/>
+          <w:szCs w:val="18"/>
+          <w:lang w:eastAsia="es-ES"/>
+          <w14:ligatures w14:val="none"/>
+        </w:rPr>
+        <w:t xml:space="preserve"> </w:t>
+      </w:r>
+      <w:r>
+        <w:rPr>
+          <w:rFonts w:ascii="Consolas" w:eastAsia="Times New Roman" w:hAnsi="Consolas" w:cs="Times New Roman"/>
+          <w:color w:val="CE9178"/>
+          <w:kern w:val="0"/>
+          <w:sz w:val="18"/>
+          <w:szCs w:val="18"/>
+          <w:lang w:eastAsia="es-ES"/>
+          <w14:ligatures w14:val="none"/>
+        </w:rPr>
+        <w:t>install</w:t>
+      </w:r>
+      <w:r>
+        <w:rPr>
+          <w:rFonts w:ascii="Consolas" w:eastAsia="Times New Roman" w:hAnsi="Consolas" w:cs="Times New Roman"/>
+          <w:color w:val="CCCCCC"/>
+          <w:kern w:val="0"/>
+          <w:sz w:val="18"/>
+          <w:szCs w:val="18"/>
+          <w:lang w:eastAsia="es-ES"/>
+          <w14:ligatures w14:val="none"/>
+        </w:rPr>
+        <w:t xml:space="preserve"> </w:t>
+      </w:r>
+      <w:r>
+        <w:rPr>
+          <w:rFonts w:ascii="Consolas" w:eastAsia="Times New Roman" w:hAnsi="Consolas" w:cs="Times New Roman"/>
+          <w:color w:val="CE9178"/>
+          <w:kern w:val="0"/>
+          <w:sz w:val="18"/>
+          <w:szCs w:val="18"/>
+          <w:lang w:eastAsia="es-ES"/>
+          <w14:ligatures w14:val="none"/>
+        </w:rPr>
+        <w:t>openssl</w:t>
+      </w:r>
+    </w:p>
+    <w:p>
+      <w:pPr>
+        <w:shd w:val="clear" w:color="auto" w:fill="1F1F1F"/>
+        <w:spacing w:after="0" w:line="285" w:lineRule="atLeast"/>
+        <w:rPr>
+          <w:rFonts w:ascii="Consolas" w:eastAsia="Times New Roman" w:hAnsi="Consolas" w:cs="Times New Roman"/>
+          <w:color w:val="CCCCCC"/>
+          <w:kern w:val="0"/>
+          <w:sz w:val="21"/>
+          <w:szCs w:val="21"/>
+          <w:lang w:eastAsia="es-ES"/>
+          <w14:ligatures w14:val="none"/>
+        </w:rPr>
+      </w:pPr>
     </w:p>
     <w:p/>
     <w:p>
-      <w:r>
-        <w:t>Instalamos OpenSSL, pero ya lo tenemos instalado</w:t>
-      </w:r>
-      <w:r>
-        <w:t xml:space="preserve"> y activado</w:t>
-      </w:r>
-      <w:r>
-        <w:t>.</w:t>
-      </w:r>
-    </w:p>
-    <w:p>
-      <w:pPr>
-        <w:pStyle w:val="Cdigo"/>
-      </w:pPr>
-      <w:r>
-        <w:t>apt-get install openssl</w:t>
-      </w:r>
-      <w:r>
-        <w:br/>
-        <w:t>a2enmod ssl</w:t>
-      </w:r>
-    </w:p>
-    <w:p>
+      <w:pPr>
+        <w:jc w:val="center"/>
+      </w:pPr>
       <w:r>
         <w:drawing>
-          <wp:inline distT="0" distB="0" distL="0" distR="0" wp14:anchorId="2A41B529" wp14:editId="3A9EC621">
-            <wp:extent cx="6645910" cy="3255645"/>
-            <wp:effectExtent l="0" t="0" r="2540" b="1905"/>
-            <wp:docPr id="1871288019" name="Imagen 1"/>
+          <wp:inline distT="0" distB="0" distL="0" distR="0" wp14:anchorId="296C80DB" wp14:editId="65A6D499">
+            <wp:extent cx="5493597" cy="1952625"/>
+            <wp:effectExtent l="0" t="0" r="0" b="0"/>
+            <wp:docPr id="1497845516" name="Imagen 1"/>
             <wp:cNvGraphicFramePr>
               <a:graphicFrameLocks xmlns:a="http://schemas.openxmlformats.org/drawingml/2006/main" noChangeAspect="1"/>
             </wp:cNvGraphicFramePr>
@@ -9585,7 +9565,7 @@
               <a:graphicData uri="http://schemas.openxmlformats.org/drawingml/2006/picture">
                 <pic:pic xmlns:pic="http://schemas.openxmlformats.org/drawingml/2006/picture">
                   <pic:nvPicPr>
-                    <pic:cNvPr id="1871288019" name=""/>
+                    <pic:cNvPr id="1497845516" name=""/>
                     <pic:cNvPicPr/>
                   </pic:nvPicPr>
                   <pic:blipFill>
@@ -9597,7 +9577,7 @@
                   <pic:spPr>
                     <a:xfrm>
                       <a:off x="0" y="0"/>
-                      <a:ext cx="6645910" cy="3255645"/>
+                      <a:ext cx="5512165" cy="1959225"/>
                     </a:xfrm>
                     <a:prstGeom prst="rect">
                       <a:avLst/>
@@ -9611,33 +9591,300 @@
       </w:r>
     </w:p>
     <w:p/>
-    <w:p/>
-    <w:p>
-      <w:r>
-        <w:t>Crear el certificado autofirmado para el servidor</w:t>
-      </w:r>
-    </w:p>
-    <w:p>
-      <w:pPr>
-        <w:pStyle w:val="Cdigo"/>
-      </w:pPr>
-      <w:r>
-        <w:t>mkdir /etc/apache2/</w:t>
-      </w:r>
-      <w:r>
-        <w:t>certificados</w:t>
-      </w:r>
-      <w:r>
-        <w:t>-ssl</w:t>
-      </w:r>
-    </w:p>
-    <w:p>
+    <w:p>
+      <w:r>
+        <w:t>Generamos el certificado y la clave privada</w:t>
+      </w:r>
+      <w:r>
+        <w:t xml:space="preserve"> creando</w:t>
+      </w:r>
+      <w:r>
+        <w:t>,</w:t>
+      </w:r>
+      <w:r>
+        <w:t xml:space="preserve"> también</w:t>
+      </w:r>
+      <w:r>
+        <w:t>,</w:t>
+      </w:r>
+      <w:r>
+        <w:t xml:space="preserve"> un directorio en el que guardarlos.</w:t>
+      </w:r>
+    </w:p>
+    <w:p>
+      <w:pPr>
+        <w:shd w:val="clear" w:color="auto" w:fill="1F1F1F"/>
+        <w:spacing w:after="0" w:line="285" w:lineRule="atLeast"/>
+        <w:rPr>
+          <w:rFonts w:ascii="Consolas" w:eastAsia="Times New Roman" w:hAnsi="Consolas" w:cs="Times New Roman"/>
+          <w:color w:val="CCCCCC"/>
+          <w:kern w:val="0"/>
+          <w:sz w:val="18"/>
+          <w:szCs w:val="18"/>
+          <w:lang w:eastAsia="es-ES"/>
+          <w14:ligatures w14:val="none"/>
+        </w:rPr>
+      </w:pPr>
+      <w:r>
+        <w:rPr>
+          <w:rFonts w:ascii="Consolas" w:eastAsia="Times New Roman" w:hAnsi="Consolas" w:cs="Times New Roman"/>
+          <w:color w:val="DCDCAA"/>
+          <w:kern w:val="0"/>
+          <w:sz w:val="18"/>
+          <w:szCs w:val="18"/>
+          <w:lang w:eastAsia="es-ES"/>
+          <w14:ligatures w14:val="none"/>
+        </w:rPr>
+        <w:t>mkdir</w:t>
+      </w:r>
+      <w:r>
+        <w:rPr>
+          <w:rFonts w:ascii="Consolas" w:eastAsia="Times New Roman" w:hAnsi="Consolas" w:cs="Times New Roman"/>
+          <w:color w:val="CCCCCC"/>
+          <w:kern w:val="0"/>
+          <w:sz w:val="18"/>
+          <w:szCs w:val="18"/>
+          <w:lang w:eastAsia="es-ES"/>
+          <w14:ligatures w14:val="none"/>
+        </w:rPr>
+        <w:t xml:space="preserve"> </w:t>
+      </w:r>
+      <w:r>
+        <w:rPr>
+          <w:rFonts w:ascii="Consolas" w:eastAsia="Times New Roman" w:hAnsi="Consolas" w:cs="Times New Roman"/>
+          <w:color w:val="CE9178"/>
+          <w:kern w:val="0"/>
+          <w:sz w:val="18"/>
+          <w:szCs w:val="18"/>
+          <w:lang w:eastAsia="es-ES"/>
+          <w14:ligatures w14:val="none"/>
+        </w:rPr>
+        <w:t>/etc/apache2/certs</w:t>
+      </w:r>
+    </w:p>
+    <w:p>
+      <w:pPr>
+        <w:shd w:val="clear" w:color="auto" w:fill="1F1F1F"/>
+        <w:spacing w:after="0" w:line="285" w:lineRule="atLeast"/>
+        <w:rPr>
+          <w:rFonts w:ascii="Consolas" w:eastAsia="Times New Roman" w:hAnsi="Consolas" w:cs="Times New Roman"/>
+          <w:color w:val="CCCCCC"/>
+          <w:kern w:val="0"/>
+          <w:sz w:val="18"/>
+          <w:szCs w:val="18"/>
+          <w:lang w:eastAsia="es-ES"/>
+          <w14:ligatures w14:val="none"/>
+        </w:rPr>
+      </w:pPr>
+    </w:p>
+    <w:p>
+      <w:pPr>
+        <w:shd w:val="clear" w:color="auto" w:fill="1F1F1F"/>
+        <w:spacing w:after="0" w:line="285" w:lineRule="atLeast"/>
+        <w:rPr>
+          <w:rFonts w:ascii="Consolas" w:eastAsia="Times New Roman" w:hAnsi="Consolas" w:cs="Times New Roman"/>
+          <w:color w:val="CCCCCC"/>
+          <w:kern w:val="0"/>
+          <w:sz w:val="18"/>
+          <w:szCs w:val="18"/>
+          <w:lang w:eastAsia="es-ES"/>
+          <w14:ligatures w14:val="none"/>
+        </w:rPr>
+      </w:pPr>
+      <w:r>
+        <w:rPr>
+          <w:rFonts w:ascii="Consolas" w:eastAsia="Times New Roman" w:hAnsi="Consolas" w:cs="Times New Roman"/>
+          <w:color w:val="DCDCAA"/>
+          <w:kern w:val="0"/>
+          <w:sz w:val="18"/>
+          <w:szCs w:val="18"/>
+          <w:lang w:eastAsia="es-ES"/>
+          <w14:ligatures w14:val="none"/>
+        </w:rPr>
+        <w:t>openssl</w:t>
+      </w:r>
+      <w:r>
+        <w:rPr>
+          <w:rFonts w:ascii="Consolas" w:eastAsia="Times New Roman" w:hAnsi="Consolas" w:cs="Times New Roman"/>
+          <w:color w:val="CCCCCC"/>
+          <w:kern w:val="0"/>
+          <w:sz w:val="18"/>
+          <w:szCs w:val="18"/>
+          <w:lang w:eastAsia="es-ES"/>
+          <w14:ligatures w14:val="none"/>
+        </w:rPr>
+        <w:t xml:space="preserve"> </w:t>
+      </w:r>
+      <w:r>
+        <w:rPr>
+          <w:rFonts w:ascii="Consolas" w:eastAsia="Times New Roman" w:hAnsi="Consolas" w:cs="Times New Roman"/>
+          <w:color w:val="CE9178"/>
+          <w:kern w:val="0"/>
+          <w:sz w:val="18"/>
+          <w:szCs w:val="18"/>
+          <w:lang w:eastAsia="es-ES"/>
+          <w14:ligatures w14:val="none"/>
+        </w:rPr>
+        <w:t>req</w:t>
+      </w:r>
+      <w:r>
+        <w:rPr>
+          <w:rFonts w:ascii="Consolas" w:eastAsia="Times New Roman" w:hAnsi="Consolas" w:cs="Times New Roman"/>
+          <w:color w:val="CCCCCC"/>
+          <w:kern w:val="0"/>
+          <w:sz w:val="18"/>
+          <w:szCs w:val="18"/>
+          <w:lang w:eastAsia="es-ES"/>
+          <w14:ligatures w14:val="none"/>
+        </w:rPr>
+        <w:t xml:space="preserve"> </w:t>
+      </w:r>
+      <w:r>
+        <w:rPr>
+          <w:rFonts w:ascii="Consolas" w:eastAsia="Times New Roman" w:hAnsi="Consolas" w:cs="Times New Roman"/>
+          <w:color w:val="569CD6"/>
+          <w:kern w:val="0"/>
+          <w:sz w:val="18"/>
+          <w:szCs w:val="18"/>
+          <w:lang w:eastAsia="es-ES"/>
+          <w14:ligatures w14:val="none"/>
+        </w:rPr>
+        <w:t>-new</w:t>
+      </w:r>
+      <w:r>
+        <w:rPr>
+          <w:rFonts w:ascii="Consolas" w:eastAsia="Times New Roman" w:hAnsi="Consolas" w:cs="Times New Roman"/>
+          <w:color w:val="CCCCCC"/>
+          <w:kern w:val="0"/>
+          <w:sz w:val="18"/>
+          <w:szCs w:val="18"/>
+          <w:lang w:eastAsia="es-ES"/>
+          <w14:ligatures w14:val="none"/>
+        </w:rPr>
+        <w:t xml:space="preserve"> </w:t>
+      </w:r>
+      <w:r>
+        <w:rPr>
+          <w:rFonts w:ascii="Consolas" w:eastAsia="Times New Roman" w:hAnsi="Consolas" w:cs="Times New Roman"/>
+          <w:color w:val="569CD6"/>
+          <w:kern w:val="0"/>
+          <w:sz w:val="18"/>
+          <w:szCs w:val="18"/>
+          <w:lang w:eastAsia="es-ES"/>
+          <w14:ligatures w14:val="none"/>
+        </w:rPr>
+        <w:t>-nodes</w:t>
+      </w:r>
+      <w:r>
+        <w:rPr>
+          <w:rFonts w:ascii="Consolas" w:eastAsia="Times New Roman" w:hAnsi="Consolas" w:cs="Times New Roman"/>
+          <w:color w:val="CCCCCC"/>
+          <w:kern w:val="0"/>
+          <w:sz w:val="18"/>
+          <w:szCs w:val="18"/>
+          <w:lang w:eastAsia="es-ES"/>
+          <w14:ligatures w14:val="none"/>
+        </w:rPr>
+        <w:t xml:space="preserve"> </w:t>
+      </w:r>
+      <w:r>
+        <w:rPr>
+          <w:rFonts w:ascii="Consolas" w:eastAsia="Times New Roman" w:hAnsi="Consolas" w:cs="Times New Roman"/>
+          <w:color w:val="569CD6"/>
+          <w:kern w:val="0"/>
+          <w:sz w:val="18"/>
+          <w:szCs w:val="18"/>
+          <w:lang w:eastAsia="es-ES"/>
+          <w14:ligatures w14:val="none"/>
+        </w:rPr>
+        <w:t>-keyout</w:t>
+      </w:r>
+      <w:r>
+        <w:rPr>
+          <w:rFonts w:ascii="Consolas" w:eastAsia="Times New Roman" w:hAnsi="Consolas" w:cs="Times New Roman"/>
+          <w:color w:val="CCCCCC"/>
+          <w:kern w:val="0"/>
+          <w:sz w:val="18"/>
+          <w:szCs w:val="18"/>
+          <w:lang w:eastAsia="es-ES"/>
+          <w14:ligatures w14:val="none"/>
+        </w:rPr>
+        <w:t xml:space="preserve"> </w:t>
+      </w:r>
+      <w:r>
+        <w:rPr>
+          <w:rFonts w:ascii="Consolas" w:eastAsia="Times New Roman" w:hAnsi="Consolas" w:cs="Times New Roman"/>
+          <w:color w:val="CE9178"/>
+          <w:kern w:val="0"/>
+          <w:sz w:val="18"/>
+          <w:szCs w:val="18"/>
+          <w:lang w:eastAsia="es-ES"/>
+          <w14:ligatures w14:val="none"/>
+        </w:rPr>
+        <w:t>/etc/apache2/certs/empresa-tarea-daw02.key</w:t>
+      </w:r>
+      <w:r>
+        <w:rPr>
+          <w:rFonts w:ascii="Consolas" w:eastAsia="Times New Roman" w:hAnsi="Consolas" w:cs="Times New Roman"/>
+          <w:color w:val="CCCCCC"/>
+          <w:kern w:val="0"/>
+          <w:sz w:val="18"/>
+          <w:szCs w:val="18"/>
+          <w:lang w:eastAsia="es-ES"/>
+          <w14:ligatures w14:val="none"/>
+        </w:rPr>
+        <w:t xml:space="preserve"> </w:t>
+      </w:r>
+      <w:r>
+        <w:rPr>
+          <w:rFonts w:ascii="Consolas" w:eastAsia="Times New Roman" w:hAnsi="Consolas" w:cs="Times New Roman"/>
+          <w:color w:val="569CD6"/>
+          <w:kern w:val="0"/>
+          <w:sz w:val="18"/>
+          <w:szCs w:val="18"/>
+          <w:lang w:eastAsia="es-ES"/>
+          <w14:ligatures w14:val="none"/>
+        </w:rPr>
+        <w:t>-out</w:t>
+      </w:r>
+      <w:r>
+        <w:rPr>
+          <w:rFonts w:ascii="Consolas" w:eastAsia="Times New Roman" w:hAnsi="Consolas" w:cs="Times New Roman"/>
+          <w:color w:val="CCCCCC"/>
+          <w:kern w:val="0"/>
+          <w:sz w:val="18"/>
+          <w:szCs w:val="18"/>
+          <w:lang w:eastAsia="es-ES"/>
+          <w14:ligatures w14:val="none"/>
+        </w:rPr>
+        <w:t xml:space="preserve"> </w:t>
+      </w:r>
+      <w:r>
+        <w:rPr>
+          <w:rFonts w:ascii="Consolas" w:eastAsia="Times New Roman" w:hAnsi="Consolas" w:cs="Times New Roman"/>
+          <w:color w:val="CE9178"/>
+          <w:kern w:val="0"/>
+          <w:sz w:val="18"/>
+          <w:szCs w:val="18"/>
+          <w:lang w:eastAsia="es-ES"/>
+          <w14:ligatures w14:val="none"/>
+        </w:rPr>
+        <w:t>/etc/apache2/certs/empresa-tarea-daw02.csr</w:t>
+      </w:r>
+    </w:p>
+    <w:p>
+      <w:pPr>
+        <w:jc w:val="center"/>
+      </w:pPr>
+      <w:r>
+        <w:br/>
+      </w:r>
       <w:r>
         <w:drawing>
-          <wp:inline distT="0" distB="0" distL="0" distR="0" wp14:anchorId="7B901D1C" wp14:editId="704B852D">
-            <wp:extent cx="6645910" cy="2185035"/>
-            <wp:effectExtent l="0" t="0" r="2540" b="5715"/>
-            <wp:docPr id="1687816001" name="Imagen 1"/>
+          <wp:inline distT="0" distB="0" distL="0" distR="0" wp14:anchorId="10AC6CC3" wp14:editId="35E0CD1B">
+            <wp:extent cx="5980158" cy="3924300"/>
+            <wp:effectExtent l="0" t="0" r="1905" b="0"/>
+            <wp:docPr id="1257806305" name="Imagen 1"/>
             <wp:cNvGraphicFramePr>
               <a:graphicFrameLocks xmlns:a="http://schemas.openxmlformats.org/drawingml/2006/main" noChangeAspect="1"/>
             </wp:cNvGraphicFramePr>
@@ -9645,7 +9892,7 @@
               <a:graphicData uri="http://schemas.openxmlformats.org/drawingml/2006/picture">
                 <pic:pic xmlns:pic="http://schemas.openxmlformats.org/drawingml/2006/picture">
                   <pic:nvPicPr>
-                    <pic:cNvPr id="1687816001" name=""/>
+                    <pic:cNvPr id="1257806305" name=""/>
                     <pic:cNvPicPr/>
                   </pic:nvPicPr>
                   <pic:blipFill>
@@ -9657,7 +9904,7 @@
                   <pic:spPr>
                     <a:xfrm>
                       <a:off x="0" y="0"/>
-                      <a:ext cx="6645910" cy="2185035"/>
+                      <a:ext cx="5995687" cy="3934490"/>
                     </a:xfrm>
                     <a:prstGeom prst="rect">
                       <a:avLst/>
@@ -9670,52 +9917,710 @@
         </w:drawing>
       </w:r>
     </w:p>
-    <w:p>
-      <w:r>
-        <w:br/>
-      </w:r>
-    </w:p>
     <w:p/>
     <w:p/>
+    <w:p>
+      <w:pPr>
+        <w:shd w:val="clear" w:color="auto" w:fill="1F1F1F"/>
+        <w:spacing w:after="0" w:line="285" w:lineRule="atLeast"/>
+        <w:rPr>
+          <w:rFonts w:ascii="Consolas" w:eastAsia="Times New Roman" w:hAnsi="Consolas" w:cs="Times New Roman"/>
+          <w:color w:val="CCCCCC"/>
+          <w:kern w:val="0"/>
+          <w:sz w:val="20"/>
+          <w:szCs w:val="20"/>
+          <w:lang w:eastAsia="es-ES"/>
+          <w14:ligatures w14:val="none"/>
+        </w:rPr>
+      </w:pPr>
+      <w:r>
+        <w:rPr>
+          <w:rFonts w:ascii="Consolas" w:eastAsia="Times New Roman" w:hAnsi="Consolas" w:cs="Times New Roman"/>
+          <w:color w:val="DCDCAA"/>
+          <w:kern w:val="0"/>
+          <w:sz w:val="20"/>
+          <w:szCs w:val="20"/>
+          <w:lang w:eastAsia="es-ES"/>
+          <w14:ligatures w14:val="none"/>
+        </w:rPr>
+        <w:t>openssl</w:t>
+      </w:r>
+      <w:r>
+        <w:rPr>
+          <w:rFonts w:ascii="Consolas" w:eastAsia="Times New Roman" w:hAnsi="Consolas" w:cs="Times New Roman"/>
+          <w:color w:val="CCCCCC"/>
+          <w:kern w:val="0"/>
+          <w:sz w:val="20"/>
+          <w:szCs w:val="20"/>
+          <w:lang w:eastAsia="es-ES"/>
+          <w14:ligatures w14:val="none"/>
+        </w:rPr>
+        <w:t xml:space="preserve"> </w:t>
+      </w:r>
+      <w:r>
+        <w:rPr>
+          <w:rFonts w:ascii="Consolas" w:eastAsia="Times New Roman" w:hAnsi="Consolas" w:cs="Times New Roman"/>
+          <w:color w:val="CE9178"/>
+          <w:kern w:val="0"/>
+          <w:sz w:val="20"/>
+          <w:szCs w:val="20"/>
+          <w:lang w:eastAsia="es-ES"/>
+          <w14:ligatures w14:val="none"/>
+        </w:rPr>
+        <w:t>x509</w:t>
+      </w:r>
+      <w:r>
+        <w:rPr>
+          <w:rFonts w:ascii="Consolas" w:eastAsia="Times New Roman" w:hAnsi="Consolas" w:cs="Times New Roman"/>
+          <w:color w:val="CCCCCC"/>
+          <w:kern w:val="0"/>
+          <w:sz w:val="20"/>
+          <w:szCs w:val="20"/>
+          <w:lang w:eastAsia="es-ES"/>
+          <w14:ligatures w14:val="none"/>
+        </w:rPr>
+        <w:t xml:space="preserve"> </w:t>
+      </w:r>
+      <w:r>
+        <w:rPr>
+          <w:rFonts w:ascii="Consolas" w:eastAsia="Times New Roman" w:hAnsi="Consolas" w:cs="Times New Roman"/>
+          <w:color w:val="569CD6"/>
+          <w:kern w:val="0"/>
+          <w:sz w:val="20"/>
+          <w:szCs w:val="20"/>
+          <w:lang w:eastAsia="es-ES"/>
+          <w14:ligatures w14:val="none"/>
+        </w:rPr>
+        <w:t>-in</w:t>
+      </w:r>
+      <w:r>
+        <w:rPr>
+          <w:rFonts w:ascii="Consolas" w:eastAsia="Times New Roman" w:hAnsi="Consolas" w:cs="Times New Roman"/>
+          <w:color w:val="CCCCCC"/>
+          <w:kern w:val="0"/>
+          <w:sz w:val="20"/>
+          <w:szCs w:val="20"/>
+          <w:lang w:eastAsia="es-ES"/>
+          <w14:ligatures w14:val="none"/>
+        </w:rPr>
+        <w:t xml:space="preserve"> </w:t>
+      </w:r>
+      <w:r>
+        <w:rPr>
+          <w:rFonts w:ascii="Consolas" w:eastAsia="Times New Roman" w:hAnsi="Consolas" w:cs="Times New Roman"/>
+          <w:color w:val="CE9178"/>
+          <w:kern w:val="0"/>
+          <w:sz w:val="20"/>
+          <w:szCs w:val="20"/>
+          <w:lang w:eastAsia="es-ES"/>
+          <w14:ligatures w14:val="none"/>
+        </w:rPr>
+        <w:t>/etc/apache2/certs/empresa-tarea-daw02.csr</w:t>
+      </w:r>
+      <w:r>
+        <w:rPr>
+          <w:rFonts w:ascii="Consolas" w:eastAsia="Times New Roman" w:hAnsi="Consolas" w:cs="Times New Roman"/>
+          <w:color w:val="CCCCCC"/>
+          <w:kern w:val="0"/>
+          <w:sz w:val="20"/>
+          <w:szCs w:val="20"/>
+          <w:lang w:eastAsia="es-ES"/>
+          <w14:ligatures w14:val="none"/>
+        </w:rPr>
+        <w:t xml:space="preserve"> </w:t>
+      </w:r>
+      <w:r>
+        <w:rPr>
+          <w:rFonts w:ascii="Consolas" w:eastAsia="Times New Roman" w:hAnsi="Consolas" w:cs="Times New Roman"/>
+          <w:color w:val="569CD6"/>
+          <w:kern w:val="0"/>
+          <w:sz w:val="20"/>
+          <w:szCs w:val="20"/>
+          <w:lang w:eastAsia="es-ES"/>
+          <w14:ligatures w14:val="none"/>
+        </w:rPr>
+        <w:t>-out</w:t>
+      </w:r>
+      <w:r>
+        <w:rPr>
+          <w:rFonts w:ascii="Consolas" w:eastAsia="Times New Roman" w:hAnsi="Consolas" w:cs="Times New Roman"/>
+          <w:color w:val="CCCCCC"/>
+          <w:kern w:val="0"/>
+          <w:sz w:val="20"/>
+          <w:szCs w:val="20"/>
+          <w:lang w:eastAsia="es-ES"/>
+          <w14:ligatures w14:val="none"/>
+        </w:rPr>
+        <w:t xml:space="preserve"> </w:t>
+      </w:r>
+      <w:r>
+        <w:rPr>
+          <w:rFonts w:ascii="Consolas" w:eastAsia="Times New Roman" w:hAnsi="Consolas" w:cs="Times New Roman"/>
+          <w:color w:val="CE9178"/>
+          <w:kern w:val="0"/>
+          <w:sz w:val="20"/>
+          <w:szCs w:val="20"/>
+          <w:lang w:eastAsia="es-ES"/>
+          <w14:ligatures w14:val="none"/>
+        </w:rPr>
+        <w:t>/etc/apache2/certs/empresa-tarea-daw02.crt</w:t>
+      </w:r>
+      <w:r>
+        <w:rPr>
+          <w:rFonts w:ascii="Consolas" w:eastAsia="Times New Roman" w:hAnsi="Consolas" w:cs="Times New Roman"/>
+          <w:color w:val="CCCCCC"/>
+          <w:kern w:val="0"/>
+          <w:sz w:val="20"/>
+          <w:szCs w:val="20"/>
+          <w:lang w:eastAsia="es-ES"/>
+          <w14:ligatures w14:val="none"/>
+        </w:rPr>
+        <w:t xml:space="preserve"> </w:t>
+      </w:r>
+      <w:r>
+        <w:rPr>
+          <w:rFonts w:ascii="Consolas" w:eastAsia="Times New Roman" w:hAnsi="Consolas" w:cs="Times New Roman"/>
+          <w:color w:val="569CD6"/>
+          <w:kern w:val="0"/>
+          <w:sz w:val="20"/>
+          <w:szCs w:val="20"/>
+          <w:lang w:eastAsia="es-ES"/>
+          <w14:ligatures w14:val="none"/>
+        </w:rPr>
+        <w:t>-req</w:t>
+      </w:r>
+      <w:r>
+        <w:rPr>
+          <w:rFonts w:ascii="Consolas" w:eastAsia="Times New Roman" w:hAnsi="Consolas" w:cs="Times New Roman"/>
+          <w:color w:val="CCCCCC"/>
+          <w:kern w:val="0"/>
+          <w:sz w:val="20"/>
+          <w:szCs w:val="20"/>
+          <w:lang w:eastAsia="es-ES"/>
+          <w14:ligatures w14:val="none"/>
+        </w:rPr>
+        <w:t xml:space="preserve"> </w:t>
+      </w:r>
+      <w:r>
+        <w:rPr>
+          <w:rFonts w:ascii="Consolas" w:eastAsia="Times New Roman" w:hAnsi="Consolas" w:cs="Times New Roman"/>
+          <w:color w:val="569CD6"/>
+          <w:kern w:val="0"/>
+          <w:sz w:val="20"/>
+          <w:szCs w:val="20"/>
+          <w:lang w:eastAsia="es-ES"/>
+          <w14:ligatures w14:val="none"/>
+        </w:rPr>
+        <w:t>-signkey</w:t>
+      </w:r>
+      <w:r>
+        <w:rPr>
+          <w:rFonts w:ascii="Consolas" w:eastAsia="Times New Roman" w:hAnsi="Consolas" w:cs="Times New Roman"/>
+          <w:color w:val="CCCCCC"/>
+          <w:kern w:val="0"/>
+          <w:sz w:val="20"/>
+          <w:szCs w:val="20"/>
+          <w:lang w:eastAsia="es-ES"/>
+          <w14:ligatures w14:val="none"/>
+        </w:rPr>
+        <w:t xml:space="preserve"> </w:t>
+      </w:r>
+      <w:r>
+        <w:rPr>
+          <w:rFonts w:ascii="Consolas" w:eastAsia="Times New Roman" w:hAnsi="Consolas" w:cs="Times New Roman"/>
+          <w:color w:val="CE9178"/>
+          <w:kern w:val="0"/>
+          <w:sz w:val="20"/>
+          <w:szCs w:val="20"/>
+          <w:lang w:eastAsia="es-ES"/>
+          <w14:ligatures w14:val="none"/>
+        </w:rPr>
+        <w:t>etc/apache2/certs/empresa-tarea-daw02.key</w:t>
+      </w:r>
+      <w:r>
+        <w:rPr>
+          <w:rFonts w:ascii="Consolas" w:eastAsia="Times New Roman" w:hAnsi="Consolas" w:cs="Times New Roman"/>
+          <w:color w:val="CCCCCC"/>
+          <w:kern w:val="0"/>
+          <w:sz w:val="20"/>
+          <w:szCs w:val="20"/>
+          <w:lang w:eastAsia="es-ES"/>
+          <w14:ligatures w14:val="none"/>
+        </w:rPr>
+        <w:t xml:space="preserve"> </w:t>
+      </w:r>
+      <w:r>
+        <w:rPr>
+          <w:rFonts w:ascii="Consolas" w:eastAsia="Times New Roman" w:hAnsi="Consolas" w:cs="Times New Roman"/>
+          <w:color w:val="569CD6"/>
+          <w:kern w:val="0"/>
+          <w:sz w:val="20"/>
+          <w:szCs w:val="20"/>
+          <w:lang w:eastAsia="es-ES"/>
+          <w14:ligatures w14:val="none"/>
+        </w:rPr>
+        <w:t>-days</w:t>
+      </w:r>
+      <w:r>
+        <w:rPr>
+          <w:rFonts w:ascii="Consolas" w:eastAsia="Times New Roman" w:hAnsi="Consolas" w:cs="Times New Roman"/>
+          <w:color w:val="CCCCCC"/>
+          <w:kern w:val="0"/>
+          <w:sz w:val="20"/>
+          <w:szCs w:val="20"/>
+          <w:lang w:eastAsia="es-ES"/>
+          <w14:ligatures w14:val="none"/>
+        </w:rPr>
+        <w:t xml:space="preserve"> </w:t>
+      </w:r>
+      <w:r>
+        <w:rPr>
+          <w:rFonts w:ascii="Consolas" w:eastAsia="Times New Roman" w:hAnsi="Consolas" w:cs="Times New Roman"/>
+          <w:color w:val="B5CEA8"/>
+          <w:kern w:val="0"/>
+          <w:sz w:val="20"/>
+          <w:szCs w:val="20"/>
+          <w:lang w:eastAsia="es-ES"/>
+          <w14:ligatures w14:val="none"/>
+        </w:rPr>
+        <w:t>3650</w:t>
+      </w:r>
+    </w:p>
+    <w:p>
+      <w:pPr>
+        <w:shd w:val="clear" w:color="auto" w:fill="1F1F1F"/>
+        <w:spacing w:after="0" w:line="285" w:lineRule="atLeast"/>
+        <w:rPr>
+          <w:rFonts w:ascii="Consolas" w:eastAsia="Times New Roman" w:hAnsi="Consolas" w:cs="Times New Roman"/>
+          <w:color w:val="CCCCCC"/>
+          <w:kern w:val="0"/>
+          <w:sz w:val="21"/>
+          <w:szCs w:val="21"/>
+          <w:lang w:eastAsia="es-ES"/>
+          <w14:ligatures w14:val="none"/>
+        </w:rPr>
+      </w:pPr>
+    </w:p>
     <w:p/>
     <w:p>
       <w:r>
-        <w:t>make-ssl-</w:t>
-      </w:r>
-      <w:proofErr w:type="spellStart"/>
-      <w:r>
-        <w:t>cert</w:t>
-      </w:r>
-      <w:proofErr w:type="spellEnd"/>
-      <w:r>
-        <w:t xml:space="preserve"> /usr/share/ssl-</w:t>
-      </w:r>
-      <w:proofErr w:type="spellStart"/>
-      <w:r>
-        <w:t>cert</w:t>
-      </w:r>
-      <w:proofErr w:type="spellEnd"/>
-      <w:r>
-        <w:t>/</w:t>
-      </w:r>
-      <w:proofErr w:type="spellStart"/>
-      <w:r>
-        <w:t>ssleay.cnf</w:t>
-      </w:r>
-      <w:proofErr w:type="spellEnd"/>
-      <w:r>
-        <w:t xml:space="preserve"> /etc/apache2/certificados-ssl/</w:t>
-      </w:r>
-      <w:proofErr w:type="spellStart"/>
-      <w:r>
-        <w:t>apache.pem</w:t>
-      </w:r>
-      <w:proofErr w:type="spellEnd"/>
+        <w:drawing>
+          <wp:inline distT="0" distB="0" distL="0" distR="0" wp14:anchorId="2AA958FE" wp14:editId="046EB902">
+            <wp:extent cx="6645910" cy="1583690"/>
+            <wp:effectExtent l="0" t="0" r="2540" b="0"/>
+            <wp:docPr id="1878117984" name="Imagen 1"/>
+            <wp:cNvGraphicFramePr>
+              <a:graphicFrameLocks xmlns:a="http://schemas.openxmlformats.org/drawingml/2006/main" noChangeAspect="1"/>
+            </wp:cNvGraphicFramePr>
+            <a:graphic xmlns:a="http://schemas.openxmlformats.org/drawingml/2006/main">
+              <a:graphicData uri="http://schemas.openxmlformats.org/drawingml/2006/picture">
+                <pic:pic xmlns:pic="http://schemas.openxmlformats.org/drawingml/2006/picture">
+                  <pic:nvPicPr>
+                    <pic:cNvPr id="1878117984" name=""/>
+                    <pic:cNvPicPr/>
+                  </pic:nvPicPr>
+                  <pic:blipFill>
+                    <a:blip r:embed="rId35"/>
+                    <a:stretch>
+                      <a:fillRect/>
+                    </a:stretch>
+                  </pic:blipFill>
+                  <pic:spPr>
+                    <a:xfrm>
+                      <a:off x="0" y="0"/>
+                      <a:ext cx="6645910" cy="1583690"/>
+                    </a:xfrm>
+                    <a:prstGeom prst="rect">
+                      <a:avLst/>
+                    </a:prstGeom>
+                  </pic:spPr>
+                </pic:pic>
+              </a:graphicData>
+            </a:graphic>
+          </wp:inline>
+        </w:drawing>
+      </w:r>
     </w:p>
     <w:p/>
+    <w:p>
+      <w:pPr>
+        <w:keepNext/>
+      </w:pPr>
+      <w:r>
+        <w:drawing>
+          <wp:inline distT="0" distB="0" distL="0" distR="0" wp14:anchorId="5FC329F5" wp14:editId="6D2948D1">
+            <wp:extent cx="6645910" cy="1646555"/>
+            <wp:effectExtent l="0" t="0" r="2540" b="0"/>
+            <wp:docPr id="2017008358" name="Imagen 1"/>
+            <wp:cNvGraphicFramePr>
+              <a:graphicFrameLocks xmlns:a="http://schemas.openxmlformats.org/drawingml/2006/main" noChangeAspect="1"/>
+            </wp:cNvGraphicFramePr>
+            <a:graphic xmlns:a="http://schemas.openxmlformats.org/drawingml/2006/main">
+              <a:graphicData uri="http://schemas.openxmlformats.org/drawingml/2006/picture">
+                <pic:pic xmlns:pic="http://schemas.openxmlformats.org/drawingml/2006/picture">
+                  <pic:nvPicPr>
+                    <pic:cNvPr id="2017008358" name=""/>
+                    <pic:cNvPicPr/>
+                  </pic:nvPicPr>
+                  <pic:blipFill>
+                    <a:blip r:embed="rId36"/>
+                    <a:stretch>
+                      <a:fillRect/>
+                    </a:stretch>
+                  </pic:blipFill>
+                  <pic:spPr>
+                    <a:xfrm>
+                      <a:off x="0" y="0"/>
+                      <a:ext cx="6645910" cy="1646555"/>
+                    </a:xfrm>
+                    <a:prstGeom prst="rect">
+                      <a:avLst/>
+                    </a:prstGeom>
+                  </pic:spPr>
+                </pic:pic>
+              </a:graphicData>
+            </a:graphic>
+          </wp:inline>
+        </w:drawing>
+      </w:r>
+    </w:p>
+    <w:p>
+      <w:pPr>
+        <w:pStyle w:val="Descripcin"/>
+        <w:jc w:val="center"/>
+      </w:pPr>
+      <w:r>
+        <w:t>Directorio para los certificados</w:t>
+      </w:r>
+    </w:p>
+    <w:p>
+      <w:r>
+        <w:t>Modificamos el archivo default-ssl para que los certificados apunten a los propios</w:t>
+      </w:r>
+      <w:r>
+        <w:t xml:space="preserve"> y dejar SSLEngine on.</w:t>
+      </w:r>
+    </w:p>
+    <w:p>
+      <w:r>
+        <w:rPr>
+          <w:noProof/>
+        </w:rPr>
+        <mc:AlternateContent>
+          <mc:Choice Requires="wps">
+            <w:drawing>
+              <wp:anchor distT="0" distB="0" distL="114300" distR="114300" simplePos="0" relativeHeight="251666432" behindDoc="0" locked="0" layoutInCell="1" allowOverlap="1" wp14:anchorId="0435204E" wp14:editId="34C6C1BC">
+                <wp:simplePos x="0" y="0"/>
+                <wp:positionH relativeFrom="column">
+                  <wp:posOffset>714375</wp:posOffset>
+                </wp:positionH>
+                <wp:positionV relativeFrom="paragraph">
+                  <wp:posOffset>2778125</wp:posOffset>
+                </wp:positionV>
+                <wp:extent cx="809625" cy="247650"/>
+                <wp:effectExtent l="0" t="0" r="28575" b="19050"/>
+                <wp:wrapNone/>
+                <wp:docPr id="1023298768" name="Rectángulo 1"/>
+                <wp:cNvGraphicFramePr/>
+                <a:graphic xmlns:a="http://schemas.openxmlformats.org/drawingml/2006/main">
+                  <a:graphicData uri="http://schemas.microsoft.com/office/word/2010/wordprocessingShape">
+                    <wps:wsp>
+                      <wps:cNvSpPr/>
+                      <wps:spPr>
+                        <a:xfrm>
+                          <a:off x="0" y="0"/>
+                          <a:ext cx="809625" cy="247650"/>
+                        </a:xfrm>
+                        <a:prstGeom prst="rect">
+                          <a:avLst/>
+                        </a:prstGeom>
+                        <a:noFill/>
+                        <a:ln w="19050">
+                          <a:solidFill>
+                            <a:srgbClr val="FFFF00"/>
+                          </a:solidFill>
+                        </a:ln>
+                      </wps:spPr>
+                      <wps:style>
+                        <a:lnRef idx="2">
+                          <a:schemeClr val="accent1">
+                            <a:shade val="15000"/>
+                          </a:schemeClr>
+                        </a:lnRef>
+                        <a:fillRef idx="1">
+                          <a:schemeClr val="accent1"/>
+                        </a:fillRef>
+                        <a:effectRef idx="0">
+                          <a:schemeClr val="accent1"/>
+                        </a:effectRef>
+                        <a:fontRef idx="minor">
+                          <a:schemeClr val="lt1"/>
+                        </a:fontRef>
+                      </wps:style>
+                      <wps:bodyPr rot="0" spcFirstLastPara="0" vertOverflow="overflow" horzOverflow="overflow" vert="horz" wrap="square" lIns="91440" tIns="45720" rIns="91440" bIns="45720" numCol="1" spcCol="0" rtlCol="0" fromWordArt="0" anchor="ctr" anchorCtr="0" forceAA="0" compatLnSpc="1">
+                        <a:prstTxWarp prst="textNoShape">
+                          <a:avLst/>
+                        </a:prstTxWarp>
+                        <a:noAutofit/>
+                      </wps:bodyPr>
+                    </wps:wsp>
+                  </a:graphicData>
+                </a:graphic>
+                <wp14:sizeRelH relativeFrom="margin">
+                  <wp14:pctWidth>0</wp14:pctWidth>
+                </wp14:sizeRelH>
+                <wp14:sizeRelV relativeFrom="margin">
+                  <wp14:pctHeight>0</wp14:pctHeight>
+                </wp14:sizeRelV>
+              </wp:anchor>
+            </w:drawing>
+          </mc:Choice>
+          <mc:Fallback>
+            <w:pict>
+              <v:rect w14:anchorId="154F12CC" id="Rectángulo 1" o:spid="_x0000_s1026" style="position:absolute;margin-left:56.25pt;margin-top:218.75pt;width:63.75pt;height:19.5pt;z-index:251666432;visibility:visible;mso-wrap-style:square;mso-width-percent:0;mso-height-percent:0;mso-wrap-distance-left:9pt;mso-wrap-distance-top:0;mso-wrap-distance-right:9pt;mso-wrap-distance-bottom:0;mso-position-horizontal:absolute;mso-position-horizontal-relative:text;mso-position-vertical:absolute;mso-position-vertical-relative:text;mso-width-percent:0;mso-height-percent:0;mso-width-relative:margin;mso-height-relative:margin;v-text-anchor:middle" o:gfxdata="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" filled="f" strokecolor="yellow" strokeweight="1.5pt"/>
+            </w:pict>
+          </mc:Fallback>
+        </mc:AlternateContent>
+      </w:r>
+      <w:r>
+        <w:rPr>
+          <w:noProof/>
+        </w:rPr>
+        <mc:AlternateContent>
+          <mc:Choice Requires="wps">
+            <w:drawing>
+              <wp:anchor distT="0" distB="0" distL="114300" distR="114300" simplePos="0" relativeHeight="251664384" behindDoc="0" locked="0" layoutInCell="1" allowOverlap="1" wp14:anchorId="02F38746" wp14:editId="0197DC2A">
+                <wp:simplePos x="0" y="0"/>
+                <wp:positionH relativeFrom="column">
+                  <wp:posOffset>695325</wp:posOffset>
+                </wp:positionH>
+                <wp:positionV relativeFrom="paragraph">
+                  <wp:posOffset>3416300</wp:posOffset>
+                </wp:positionV>
+                <wp:extent cx="3133725" cy="247650"/>
+                <wp:effectExtent l="0" t="0" r="28575" b="19050"/>
+                <wp:wrapNone/>
+                <wp:docPr id="1956249983" name="Rectángulo 1"/>
+                <wp:cNvGraphicFramePr/>
+                <a:graphic xmlns:a="http://schemas.openxmlformats.org/drawingml/2006/main">
+                  <a:graphicData uri="http://schemas.microsoft.com/office/word/2010/wordprocessingShape">
+                    <wps:wsp>
+                      <wps:cNvSpPr/>
+                      <wps:spPr>
+                        <a:xfrm>
+                          <a:off x="0" y="0"/>
+                          <a:ext cx="3133725" cy="247650"/>
+                        </a:xfrm>
+                        <a:prstGeom prst="rect">
+                          <a:avLst/>
+                        </a:prstGeom>
+                        <a:noFill/>
+                        <a:ln w="19050">
+                          <a:solidFill>
+                            <a:srgbClr val="FFFF00"/>
+                          </a:solidFill>
+                        </a:ln>
+                      </wps:spPr>
+                      <wps:style>
+                        <a:lnRef idx="2">
+                          <a:schemeClr val="accent1">
+                            <a:shade val="15000"/>
+                          </a:schemeClr>
+                        </a:lnRef>
+                        <a:fillRef idx="1">
+                          <a:schemeClr val="accent1"/>
+                        </a:fillRef>
+                        <a:effectRef idx="0">
+                          <a:schemeClr val="accent1"/>
+                        </a:effectRef>
+                        <a:fontRef idx="minor">
+                          <a:schemeClr val="lt1"/>
+                        </a:fontRef>
+                      </wps:style>
+                      <wps:bodyPr rot="0" spcFirstLastPara="0" vertOverflow="overflow" horzOverflow="overflow" vert="horz" wrap="square" lIns="91440" tIns="45720" rIns="91440" bIns="45720" numCol="1" spcCol="0" rtlCol="0" fromWordArt="0" anchor="ctr" anchorCtr="0" forceAA="0" compatLnSpc="1">
+                        <a:prstTxWarp prst="textNoShape">
+                          <a:avLst/>
+                        </a:prstTxWarp>
+                        <a:noAutofit/>
+                      </wps:bodyPr>
+                    </wps:wsp>
+                  </a:graphicData>
+                </a:graphic>
+                <wp14:sizeRelV relativeFrom="margin">
+                  <wp14:pctHeight>0</wp14:pctHeight>
+                </wp14:sizeRelV>
+              </wp:anchor>
+            </w:drawing>
+          </mc:Choice>
+          <mc:Fallback>
+            <w:pict>
+              <v:rect w14:anchorId="44734F5E" id="Rectángulo 1" o:spid="_x0000_s1026" style="position:absolute;margin-left:54.75pt;margin-top:269pt;width:246.75pt;height:19.5pt;z-index:251664384;visibility:visible;mso-wrap-style:square;mso-height-percent:0;mso-wrap-distance-left:9pt;mso-wrap-distance-top:0;mso-wrap-distance-right:9pt;mso-wrap-distance-bottom:0;mso-position-horizontal:absolute;mso-position-horizontal-relative:text;mso-position-vertical:absolute;mso-position-vertical-relative:text;mso-height-percent:0;mso-height-relative:margin;v-text-anchor:middle" o:gfxdata="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" filled="f" strokecolor="yellow" strokeweight="1.5pt"/>
+            </w:pict>
+          </mc:Fallback>
+        </mc:AlternateContent>
+      </w:r>
+      <w:r>
+        <w:drawing>
+          <wp:inline distT="0" distB="0" distL="0" distR="0" wp14:anchorId="0E044C68" wp14:editId="3AC14F9F">
+            <wp:extent cx="6645910" cy="3701415"/>
+            <wp:effectExtent l="0" t="0" r="2540" b="0"/>
+            <wp:docPr id="403329423" name="Imagen 1"/>
+            <wp:cNvGraphicFramePr>
+              <a:graphicFrameLocks xmlns:a="http://schemas.openxmlformats.org/drawingml/2006/main" noChangeAspect="1"/>
+            </wp:cNvGraphicFramePr>
+            <a:graphic xmlns:a="http://schemas.openxmlformats.org/drawingml/2006/main">
+              <a:graphicData uri="http://schemas.openxmlformats.org/drawingml/2006/picture">
+                <pic:pic xmlns:pic="http://schemas.openxmlformats.org/drawingml/2006/picture">
+                  <pic:nvPicPr>
+                    <pic:cNvPr id="403329423" name=""/>
+                    <pic:cNvPicPr/>
+                  </pic:nvPicPr>
+                  <pic:blipFill>
+                    <a:blip r:embed="rId37"/>
+                    <a:stretch>
+                      <a:fillRect/>
+                    </a:stretch>
+                  </pic:blipFill>
+                  <pic:spPr>
+                    <a:xfrm>
+                      <a:off x="0" y="0"/>
+                      <a:ext cx="6645910" cy="3701415"/>
+                    </a:xfrm>
+                    <a:prstGeom prst="rect">
+                      <a:avLst/>
+                    </a:prstGeom>
+                  </pic:spPr>
+                </pic:pic>
+              </a:graphicData>
+            </a:graphic>
+          </wp:inline>
+        </w:drawing>
+      </w:r>
+    </w:p>
+    <w:p/>
+    <w:p/>
+    <w:p>
+      <w:r>
+        <w:t xml:space="preserve">Terminamos habilitando el módulo </w:t>
+      </w:r>
+      <w:r>
+        <w:rPr>
+          <w:i/>
+          <w:iCs/>
+        </w:rPr>
+        <w:t>ssl</w:t>
+      </w:r>
+      <w:r>
+        <w:t xml:space="preserve"> y el sitio </w:t>
+      </w:r>
+      <w:r>
+        <w:rPr>
+          <w:i/>
+          <w:iCs/>
+        </w:rPr>
+        <w:t>default-ssl</w:t>
+      </w:r>
+      <w:r>
+        <w:t>, que es la configuración SSL por defecto.</w:t>
+      </w:r>
+    </w:p>
+    <w:p>
+      <w:r>
+        <w:drawing>
+          <wp:inline distT="0" distB="0" distL="0" distR="0" wp14:anchorId="57C0505D" wp14:editId="6D2BB2E0">
+            <wp:extent cx="6645910" cy="2737485"/>
+            <wp:effectExtent l="0" t="0" r="2540" b="5715"/>
+            <wp:docPr id="1984194949" name="Imagen 1"/>
+            <wp:cNvGraphicFramePr>
+              <a:graphicFrameLocks xmlns:a="http://schemas.openxmlformats.org/drawingml/2006/main" noChangeAspect="1"/>
+            </wp:cNvGraphicFramePr>
+            <a:graphic xmlns:a="http://schemas.openxmlformats.org/drawingml/2006/main">
+              <a:graphicData uri="http://schemas.openxmlformats.org/drawingml/2006/picture">
+                <pic:pic xmlns:pic="http://schemas.openxmlformats.org/drawingml/2006/picture">
+                  <pic:nvPicPr>
+                    <pic:cNvPr id="1984194949" name=""/>
+                    <pic:cNvPicPr/>
+                  </pic:nvPicPr>
+                  <pic:blipFill>
+                    <a:blip r:embed="rId38"/>
+                    <a:stretch>
+                      <a:fillRect/>
+                    </a:stretch>
+                  </pic:blipFill>
+                  <pic:spPr>
+                    <a:xfrm>
+                      <a:off x="0" y="0"/>
+                      <a:ext cx="6645910" cy="2737485"/>
+                    </a:xfrm>
+                    <a:prstGeom prst="rect">
+                      <a:avLst/>
+                    </a:prstGeom>
+                  </pic:spPr>
+                </pic:pic>
+              </a:graphicData>
+            </a:graphic>
+          </wp:inline>
+        </w:drawing>
+      </w:r>
+    </w:p>
+    <w:p/>
+    <w:p>
+      <w:r>
+        <w:t xml:space="preserve">Comprobamos el sitio y en </w:t>
+      </w:r>
+      <w:r>
+        <w:rPr>
+          <w:i/>
+          <w:iCs/>
+        </w:rPr>
+        <w:t>Avanzado</w:t>
+      </w:r>
+      <w:r>
+        <w:t xml:space="preserve"> aceptamos y continuamos.</w:t>
+      </w:r>
+    </w:p>
+    <w:p>
+      <w:r>
+        <w:drawing>
+          <wp:inline distT="0" distB="0" distL="0" distR="0" wp14:anchorId="07434489" wp14:editId="20A8507F">
+            <wp:extent cx="6645910" cy="4410710"/>
+            <wp:effectExtent l="0" t="0" r="2540" b="8890"/>
+            <wp:docPr id="838880109" name="Imagen 1"/>
+            <wp:cNvGraphicFramePr>
+              <a:graphicFrameLocks xmlns:a="http://schemas.openxmlformats.org/drawingml/2006/main" noChangeAspect="1"/>
+            </wp:cNvGraphicFramePr>
+            <a:graphic xmlns:a="http://schemas.openxmlformats.org/drawingml/2006/main">
+              <a:graphicData uri="http://schemas.openxmlformats.org/drawingml/2006/picture">
+                <pic:pic xmlns:pic="http://schemas.openxmlformats.org/drawingml/2006/picture">
+                  <pic:nvPicPr>
+                    <pic:cNvPr id="838880109" name=""/>
+                    <pic:cNvPicPr/>
+                  </pic:nvPicPr>
+                  <pic:blipFill>
+                    <a:blip r:embed="rId39"/>
+                    <a:stretch>
+                      <a:fillRect/>
+                    </a:stretch>
+                  </pic:blipFill>
+                  <pic:spPr>
+                    <a:xfrm>
+                      <a:off x="0" y="0"/>
+                      <a:ext cx="6645910" cy="4410710"/>
+                    </a:xfrm>
+                    <a:prstGeom prst="rect">
+                      <a:avLst/>
+                    </a:prstGeom>
+                  </pic:spPr>
+                </pic:pic>
+              </a:graphicData>
+            </a:graphic>
+          </wp:inline>
+        </w:drawing>
+      </w:r>
+    </w:p>
     <w:sectPr>
-      <w:headerReference w:type="default" r:id="rId35"/>
-      <w:footerReference w:type="default" r:id="rId36"/>
+      <w:headerReference w:type="default" r:id="rId40"/>
+      <w:footerReference w:type="default" r:id="rId41"/>
       <w:pgSz w:w="11906" w:h="16838"/>
       <w:pgMar w:top="720" w:right="720" w:bottom="720" w:left="720" w:header="708" w:footer="708" w:gutter="0"/>
       <w:pgNumType w:start="0"/>
@@ -12005,6 +12910,7 @@
   <w:style w:type="character" w:default="1" w:styleId="Fuentedeprrafopredeter">
     <w:name w:val="Default Paragraph Font"/>
     <w:uiPriority w:val="1"/>
+    <w:semiHidden/>
     <w:unhideWhenUsed/>
   </w:style>
   <w:style w:type="table" w:default="1" w:styleId="Tablanormal">

</xml_diff>

<commit_message>
creado el directorio para los scripts con los ejemplos
</commit_message>
<xml_diff>
--- a/daw/rodriguez_jimenez_roberto_DAW02_Tarea/rodriguez_jimenez_roberto_DAW02_Tarea.docx
+++ b/daw/rodriguez_jimenez_roberto_DAW02_Tarea/rodriguez_jimenez_roberto_DAW02_Tarea.docx
@@ -5540,7 +5540,15 @@
         </w:numPr>
       </w:pPr>
       <w:r>
-        <w:t>Una página web visible a cualquiera en Internet que publicite su negocio: quienes somos -que contiene una vídeo presentación de la empresa en formato flv-, clientes habituales, donde estamos, novedades.</w:t>
+        <w:t xml:space="preserve">Una página web visible a cualquiera en Internet que publicite su negocio: quienes somos -que contiene una vídeo presentación de la empresa en formato </w:t>
+      </w:r>
+      <w:proofErr w:type="spellStart"/>
+      <w:r>
+        <w:t>flv</w:t>
+      </w:r>
+      <w:proofErr w:type="spellEnd"/>
+      <w:r>
+        <w:t>-, clientes habituales, donde estamos, novedades.</w:t>
       </w:r>
     </w:p>
     <w:p>
@@ -5552,7 +5560,15 @@
         </w:numPr>
       </w:pPr>
       <w:r>
-        <w:t>Un lugar de la página web solamente accesible al personal de la empresa que tenga el rol 'admin'.</w:t>
+        <w:t>Un lugar de la página web solamente accesible al personal de la empresa que tenga el rol '</w:t>
+      </w:r>
+      <w:proofErr w:type="spellStart"/>
+      <w:r>
+        <w:t>admin</w:t>
+      </w:r>
+      <w:proofErr w:type="spellEnd"/>
+      <w:r>
+        <w:t>'.</w:t>
       </w:r>
     </w:p>
     <w:p>
@@ -5605,7 +5621,15 @@
         </w:numPr>
       </w:pPr>
       <w:r>
-        <w:t>Configurar un virtualhost basado en nombre denominado empresa-tarea-daw02 que permita el acceso de la página web de la empresa en Internet al directorio del servidor web: todo-empresa-tarea-daw02</w:t>
+        <w:t xml:space="preserve">Configurar un </w:t>
+      </w:r>
+      <w:proofErr w:type="spellStart"/>
+      <w:r>
+        <w:t>virtualhost</w:t>
+      </w:r>
+      <w:proofErr w:type="spellEnd"/>
+      <w:r>
+        <w:t xml:space="preserve"> basado en nombre denominado empresa-tarea-daw02 que permita el acceso de la página web de la empresa en Internet al directorio del servidor web: todo-empresa-tarea-daw02</w:t>
       </w:r>
     </w:p>
     <w:p>
@@ -5633,7 +5657,31 @@
         </w:numPr>
       </w:pPr>
       <w:r>
-        <w:t>Configurar en el servidor el tipo MIME posible que permite la identificación correcta del vídeo presentación formato flv situado dentro del directorio videos y de nombre entrada.flv.</w:t>
+        <w:t xml:space="preserve">Configurar en el servidor el tipo MIME posible que permite la identificación correcta </w:t>
+      </w:r>
+      <w:proofErr w:type="gramStart"/>
+      <w:r>
+        <w:t>del vídeo presentación</w:t>
+      </w:r>
+      <w:proofErr w:type="gramEnd"/>
+      <w:r>
+        <w:t xml:space="preserve"> formato </w:t>
+      </w:r>
+      <w:proofErr w:type="spellStart"/>
+      <w:r>
+        <w:t>flv</w:t>
+      </w:r>
+      <w:proofErr w:type="spellEnd"/>
+      <w:r>
+        <w:t xml:space="preserve"> situado dentro del directorio videos y de nombre </w:t>
+      </w:r>
+      <w:proofErr w:type="spellStart"/>
+      <w:r>
+        <w:t>entrada.flv</w:t>
+      </w:r>
+      <w:proofErr w:type="spellEnd"/>
+      <w:r>
+        <w:t>.</w:t>
       </w:r>
     </w:p>
     <w:p>
@@ -5669,7 +5717,15 @@
         </w:numPr>
       </w:pPr>
       <w:r>
-        <w:t>El subdirectorio todo-empresa-tarea-daw02/delimitado permite el acceso solamente al personal de la empresa que tenga el rol: admin.</w:t>
+        <w:t xml:space="preserve">El subdirectorio todo-empresa-tarea-daw02/delimitado permite el acceso solamente al personal de la empresa que tenga el rol: </w:t>
+      </w:r>
+      <w:proofErr w:type="spellStart"/>
+      <w:r>
+        <w:t>admin</w:t>
+      </w:r>
+      <w:proofErr w:type="spellEnd"/>
+      <w:r>
+        <w:t>.</w:t>
       </w:r>
     </w:p>
     <w:p>
@@ -5680,8 +5736,21 @@
           <w:numId w:val="2"/>
         </w:numPr>
       </w:pPr>
-      <w:r>
-        <w:t>Pemitir el protocolo HTTPS en el virtualhost empresa-tarea-daw02</w:t>
+      <w:proofErr w:type="spellStart"/>
+      <w:r>
+        <w:t>Pemitir</w:t>
+      </w:r>
+      <w:proofErr w:type="spellEnd"/>
+      <w:r>
+        <w:t xml:space="preserve"> el protocolo HTTPS en el </w:t>
+      </w:r>
+      <w:proofErr w:type="spellStart"/>
+      <w:r>
+        <w:t>virtualhost</w:t>
+      </w:r>
+      <w:proofErr w:type="spellEnd"/>
+      <w:r>
+        <w:t xml:space="preserve"> empresa-tarea-daw02</w:t>
       </w:r>
     </w:p>
     <w:p>
@@ -5729,8 +5798,21 @@
         </w:numPr>
       </w:pPr>
       <w:r>
-        <w:t>Alias logformat: combined</w:t>
-      </w:r>
+        <w:t xml:space="preserve">Alias </w:t>
+      </w:r>
+      <w:proofErr w:type="spellStart"/>
+      <w:r>
+        <w:t>logformat</w:t>
+      </w:r>
+      <w:proofErr w:type="spellEnd"/>
+      <w:r>
+        <w:t xml:space="preserve">: </w:t>
+      </w:r>
+      <w:proofErr w:type="spellStart"/>
+      <w:r>
+        <w:t>combined</w:t>
+      </w:r>
+      <w:proofErr w:type="spellEnd"/>
     </w:p>
     <w:p>
       <w:pPr>
@@ -5798,7 +5880,15 @@
         </w:numPr>
       </w:pPr>
       <w:r>
-        <w:t>Uno de nombre index.html en la raiz del directorio todo-empresa-tarea-daw02 que contenga el texto 'ACCESO NO LIMITADO'.</w:t>
+        <w:t xml:space="preserve">Uno de nombre index.html en la </w:t>
+      </w:r>
+      <w:proofErr w:type="spellStart"/>
+      <w:r>
+        <w:t>raiz</w:t>
+      </w:r>
+      <w:proofErr w:type="spellEnd"/>
+      <w:r>
+        <w:t xml:space="preserve"> del directorio todo-empresa-tarea-daw02 que contenga el texto 'ACCESO NO LIMITADO'.</w:t>
       </w:r>
     </w:p>
     <w:p>
@@ -5810,7 +5900,15 @@
         </w:numPr>
       </w:pPr>
       <w:r>
-        <w:t>Uno de nombre index.html en la raiz del directorio todo-empresa-tarea-daw02/delimitado que contenga el texto 'ACCESO LIMITADO'.</w:t>
+        <w:t xml:space="preserve">Uno de nombre index.html en la </w:t>
+      </w:r>
+      <w:proofErr w:type="spellStart"/>
+      <w:r>
+        <w:t>raiz</w:t>
+      </w:r>
+      <w:proofErr w:type="spellEnd"/>
+      <w:r>
+        <w:t xml:space="preserve"> del directorio todo-empresa-tarea-daw02/delimitado que contenga el texto 'ACCESO LIMITADO'.</w:t>
       </w:r>
     </w:p>
     <w:p>
@@ -6133,15 +6231,28 @@
     </w:p>
     <w:p>
       <w:r>
-        <w:t>Ve realizando la tarea de forma secuenciada y al mismo tiempo ve documentando la solución de la misma</w:t>
-      </w:r>
+        <w:t xml:space="preserve">Ve realizando la tarea de forma secuenciada y al mismo tiempo ve documentando la solución de </w:t>
+      </w:r>
+      <w:proofErr w:type="gramStart"/>
+      <w:r>
+        <w:t>la misma</w:t>
+      </w:r>
+      <w:proofErr w:type="gramEnd"/>
       <w:r>
         <w:t>.</w:t>
       </w:r>
     </w:p>
     <w:p>
       <w:r>
-        <w:t>Aunque existen varias posibilidades para controlar el acceso a los usuarios, te recomiendo que comienzes a trabajar con la autenticación HTTP Basic. Una vez configurada puedes intentarlo mediante autenticación LDAP.</w:t>
+        <w:t xml:space="preserve">Aunque existen varias posibilidades para controlar el acceso a los usuarios, te recomiendo que </w:t>
+      </w:r>
+      <w:proofErr w:type="spellStart"/>
+      <w:r>
+        <w:t>comienzes</w:t>
+      </w:r>
+      <w:proofErr w:type="spellEnd"/>
+      <w:r>
+        <w:t xml:space="preserve"> a trabajar con la autenticación HTTP Basic. Una vez configurada puedes intentarlo mediante autenticación LDAP.</w:t>
       </w:r>
     </w:p>
     <w:p>
@@ -6150,12 +6261,21 @@
       </w:r>
     </w:p>
     <w:p>
+      <w:proofErr w:type="spellStart"/>
       <w:r>
         <w:rPr>
           <w:b/>
           <w:bCs/>
         </w:rPr>
-        <w:t>tail -f fichero.log</w:t>
+        <w:t>tail</w:t>
+      </w:r>
+      <w:proofErr w:type="spellEnd"/>
+      <w:r>
+        <w:rPr>
+          <w:b/>
+          <w:bCs/>
+        </w:rPr>
+        <w:t xml:space="preserve"> -f fichero.log</w:t>
       </w:r>
     </w:p>
     <w:p>
@@ -6482,6 +6602,7 @@
               </w:rPr>
               <w:t xml:space="preserve"> Configurar un </w:t>
             </w:r>
+            <w:proofErr w:type="spellStart"/>
             <w:r>
               <w:rPr>
                 <w:rFonts w:eastAsia="Times New Roman" w:cstheme="minorHAnsi"/>
@@ -6493,6 +6614,7 @@
               </w:rPr>
               <w:t>virtualhost</w:t>
             </w:r>
+            <w:proofErr w:type="spellEnd"/>
             <w:r>
               <w:rPr>
                 <w:rFonts w:eastAsia="Times New Roman" w:cstheme="minorHAnsi"/>
@@ -6582,7 +6704,31 @@
                 <w:lang w:eastAsia="es-ES"/>
                 <w14:ligatures w14:val="none"/>
               </w:rPr>
-              <w:t xml:space="preserve"> Hacer accesible a través de Internet las URLs de la empresa.</w:t>
+              <w:t xml:space="preserve"> Hacer accesible a través de Internet las </w:t>
+            </w:r>
+            <w:proofErr w:type="spellStart"/>
+            <w:r>
+              <w:rPr>
+                <w:rFonts w:eastAsia="Times New Roman" w:cstheme="minorHAnsi"/>
+                <w:kern w:val="0"/>
+                <w:sz w:val="20"/>
+                <w:szCs w:val="20"/>
+                <w:lang w:eastAsia="es-ES"/>
+                <w14:ligatures w14:val="none"/>
+              </w:rPr>
+              <w:t>URLs</w:t>
+            </w:r>
+            <w:proofErr w:type="spellEnd"/>
+            <w:r>
+              <w:rPr>
+                <w:rFonts w:eastAsia="Times New Roman" w:cstheme="minorHAnsi"/>
+                <w:kern w:val="0"/>
+                <w:sz w:val="20"/>
+                <w:szCs w:val="20"/>
+                <w:lang w:eastAsia="es-ES"/>
+                <w14:ligatures w14:val="none"/>
+              </w:rPr>
+              <w:t xml:space="preserve"> de la empresa.</w:t>
             </w:r>
           </w:p>
         </w:tc>
@@ -6811,7 +6957,21 @@
                 <w:lang w:eastAsia="es-ES"/>
                 <w14:ligatures w14:val="none"/>
               </w:rPr>
-              <w:t>Apartado 5: P</w:t>
+              <w:t xml:space="preserve">Apartado 5: </w:t>
+            </w:r>
+            <w:proofErr w:type="spellStart"/>
+            <w:r>
+              <w:rPr>
+                <w:rFonts w:eastAsia="Times New Roman" w:cstheme="minorHAnsi"/>
+                <w:b/>
+                <w:bCs/>
+                <w:kern w:val="0"/>
+                <w:sz w:val="20"/>
+                <w:szCs w:val="20"/>
+                <w:lang w:eastAsia="es-ES"/>
+                <w14:ligatures w14:val="none"/>
+              </w:rPr>
+              <w:t>P</w:t>
             </w:r>
             <w:r>
               <w:rPr>
@@ -6822,8 +6982,21 @@
                 <w:lang w:eastAsia="es-ES"/>
                 <w14:ligatures w14:val="none"/>
               </w:rPr>
-              <w:t xml:space="preserve">emitir el protocolo HTTPS en el </w:t>
-            </w:r>
+              <w:t>emitir</w:t>
+            </w:r>
+            <w:proofErr w:type="spellEnd"/>
+            <w:r>
+              <w:rPr>
+                <w:rFonts w:eastAsia="Times New Roman" w:cstheme="minorHAnsi"/>
+                <w:kern w:val="0"/>
+                <w:sz w:val="20"/>
+                <w:szCs w:val="20"/>
+                <w:lang w:eastAsia="es-ES"/>
+                <w14:ligatures w14:val="none"/>
+              </w:rPr>
+              <w:t xml:space="preserve"> el protocolo HTTPS en el </w:t>
+            </w:r>
+            <w:proofErr w:type="spellStart"/>
             <w:r>
               <w:rPr>
                 <w:rFonts w:eastAsia="Times New Roman" w:cstheme="minorHAnsi"/>
@@ -6835,6 +7008,7 @@
               </w:rPr>
               <w:t>virtualhost</w:t>
             </w:r>
+            <w:proofErr w:type="spellEnd"/>
             <w:r>
               <w:rPr>
                 <w:rFonts w:eastAsia="Times New Roman" w:cstheme="minorHAnsi"/>
@@ -7253,7 +7427,15 @@
       </w:pPr>
       <w:bookmarkStart w:id="22" w:name="_Toc148529959"/>
       <w:r>
-        <w:t>Configurar un virtualhost basado en nombre denominado empresa-tarea-daw02 que permita el acceso de la página web de la empresa en Internet al directorio del servidor web: todo-empresa-tarea-daw02</w:t>
+        <w:t xml:space="preserve">Configurar un </w:t>
+      </w:r>
+      <w:proofErr w:type="spellStart"/>
+      <w:r>
+        <w:t>virtualhost</w:t>
+      </w:r>
+      <w:proofErr w:type="spellEnd"/>
+      <w:r>
+        <w:t xml:space="preserve"> basado en nombre denominado empresa-tarea-daw02 que permita el acceso de la página web de la empresa en Internet al directorio del servidor web: todo-empresa-tarea-daw02</w:t>
       </w:r>
       <w:bookmarkEnd w:id="22"/>
     </w:p>
@@ -7280,7 +7462,21 @@
         <w:rPr>
           <w:rFonts w:ascii="Consolas" w:hAnsi="Consolas"/>
         </w:rPr>
-        <w:t>/etc/apche2/sites-available.</w:t>
+        <w:t>/etc/apche2/sites-</w:t>
+      </w:r>
+      <w:proofErr w:type="spellStart"/>
+      <w:r>
+        <w:rPr>
+          <w:rFonts w:ascii="Consolas" w:hAnsi="Consolas"/>
+        </w:rPr>
+        <w:t>available</w:t>
+      </w:r>
+      <w:proofErr w:type="spellEnd"/>
+      <w:r>
+        <w:rPr>
+          <w:rFonts w:ascii="Consolas" w:hAnsi="Consolas"/>
+        </w:rPr>
+        <w:t>.</w:t>
       </w:r>
     </w:p>
     <w:p>
@@ -7359,8 +7555,13 @@
           <w:numId w:val="7"/>
         </w:numPr>
       </w:pPr>
-      <w:r>
-        <w:t>ServerName: empresa-tarea-daw02</w:t>
+      <w:proofErr w:type="spellStart"/>
+      <w:r>
+        <w:t>ServerName</w:t>
+      </w:r>
+      <w:proofErr w:type="spellEnd"/>
+      <w:r>
+        <w:t>: empresa-tarea-daw02</w:t>
       </w:r>
     </w:p>
     <w:p>
@@ -7371,9 +7572,11 @@
           <w:numId w:val="7"/>
         </w:numPr>
       </w:pPr>
+      <w:proofErr w:type="spellStart"/>
       <w:r>
         <w:t>ServerAlias</w:t>
       </w:r>
+      <w:proofErr w:type="spellEnd"/>
       <w:r>
         <w:t xml:space="preserve">: </w:t>
       </w:r>
@@ -7394,8 +7597,21 @@
           <w:numId w:val="7"/>
         </w:numPr>
       </w:pPr>
-      <w:r>
-        <w:t>DocumentRoot: /var/www/todo-empresa-tarea-daw02</w:t>
+      <w:proofErr w:type="spellStart"/>
+      <w:r>
+        <w:t>DocumentRoot</w:t>
+      </w:r>
+      <w:proofErr w:type="spellEnd"/>
+      <w:r>
+        <w:t>: /</w:t>
+      </w:r>
+      <w:proofErr w:type="spellStart"/>
+      <w:r>
+        <w:t>var</w:t>
+      </w:r>
+      <w:proofErr w:type="spellEnd"/>
+      <w:r>
+        <w:t>/www/todo-empresa-tarea-daw02</w:t>
       </w:r>
     </w:p>
     <w:p>
@@ -7405,6 +7621,7 @@
       <w:r>
         <w:t xml:space="preserve">Especificamos el documento por defecto en la directiva </w:t>
       </w:r>
+      <w:proofErr w:type="spellStart"/>
       <w:r>
         <w:rPr>
           <w:i/>
@@ -7412,6 +7629,7 @@
         </w:rPr>
         <w:t>Directory</w:t>
       </w:r>
+      <w:proofErr w:type="spellEnd"/>
       <w:r>
         <w:t xml:space="preserve"> para el directorio del host:</w:t>
       </w:r>
@@ -7424,8 +7642,13 @@
           <w:numId w:val="8"/>
         </w:numPr>
       </w:pPr>
-      <w:r>
-        <w:t>DirectoryIndex: index.html</w:t>
+      <w:proofErr w:type="spellStart"/>
+      <w:r>
+        <w:t>DirectoryIndex</w:t>
+      </w:r>
+      <w:proofErr w:type="spellEnd"/>
+      <w:r>
+        <w:t>: index.html</w:t>
       </w:r>
     </w:p>
     <w:p>
@@ -7699,8 +7922,13 @@
         <w:pStyle w:val="Cdigo"/>
       </w:pPr>
       <w:r>
-        <w:t>cd sites-available</w:t>
-      </w:r>
+        <w:t>cd sites-</w:t>
+      </w:r>
+      <w:proofErr w:type="spellStart"/>
+      <w:r>
+        <w:t>available</w:t>
+      </w:r>
+      <w:proofErr w:type="spellEnd"/>
       <w:r>
         <w:br/>
         <w:t>a2ensite empresa-tarea-daw02</w:t>
@@ -7759,11 +7987,19 @@
       <w:r>
         <w:t xml:space="preserve">Podemos ver que el servidor ya está creado con </w:t>
       </w:r>
+      <w:proofErr w:type="spellStart"/>
       <w:r>
         <w:rPr>
           <w:rStyle w:val="CdigoCar"/>
         </w:rPr>
-        <w:t>apachectl -S</w:t>
+        <w:t>apachectl</w:t>
+      </w:r>
+      <w:proofErr w:type="spellEnd"/>
+      <w:r>
+        <w:rPr>
+          <w:rStyle w:val="CdigoCar"/>
+        </w:rPr>
+        <w:t xml:space="preserve"> -S</w:t>
       </w:r>
     </w:p>
     <w:p>
@@ -7823,14 +8059,28 @@
         <w:rPr>
           <w:rStyle w:val="CdigoCar"/>
         </w:rPr>
-        <w:t>/var/www</w:t>
-      </w:r>
-    </w:p>
-    <w:p>
-      <w:pPr>
+        <w:t>/</w:t>
+      </w:r>
+      <w:proofErr w:type="spellStart"/>
+      <w:r>
         <w:rPr>
           <w:rStyle w:val="CdigoCar"/>
         </w:rPr>
+        <w:t>var</w:t>
+      </w:r>
+      <w:proofErr w:type="spellEnd"/>
+      <w:r>
+        <w:rPr>
+          <w:rStyle w:val="CdigoCar"/>
+        </w:rPr>
+        <w:t>/www</w:t>
+      </w:r>
+    </w:p>
+    <w:p>
+      <w:pPr>
+        <w:rPr>
+          <w:rStyle w:val="CdigoCar"/>
+        </w:rPr>
       </w:pPr>
       <w:r>
         <w:t>En index.html simplemente ponemos un título un</w:t>
@@ -7846,8 +8096,13 @@
       <w:pPr>
         <w:pStyle w:val="Cdigo"/>
       </w:pPr>
-      <w:r>
-        <w:t>mkdir todo-empresa-tarea-daw02</w:t>
+      <w:proofErr w:type="spellStart"/>
+      <w:r>
+        <w:t>mkdir</w:t>
+      </w:r>
+      <w:proofErr w:type="spellEnd"/>
+      <w:r>
+        <w:t xml:space="preserve"> todo-empresa-tarea-daw02</w:t>
       </w:r>
       <w:r>
         <w:br/>
@@ -8396,7 +8651,23 @@
         <w:t>presentación formato</w:t>
       </w:r>
       <w:r>
-        <w:t xml:space="preserve"> flv situado dentro del directorio videos y de nombre entrada.flv.</w:t>
+        <w:t xml:space="preserve"> </w:t>
+      </w:r>
+      <w:proofErr w:type="spellStart"/>
+      <w:r>
+        <w:t>flv</w:t>
+      </w:r>
+      <w:proofErr w:type="spellEnd"/>
+      <w:r>
+        <w:t xml:space="preserve"> situado dentro del directorio videos y de nombre </w:t>
+      </w:r>
+      <w:proofErr w:type="spellStart"/>
+      <w:r>
+        <w:t>entrada.flv</w:t>
+      </w:r>
+      <w:proofErr w:type="spellEnd"/>
+      <w:r>
+        <w:t>.</w:t>
       </w:r>
       <w:bookmarkEnd w:id="24"/>
     </w:p>
@@ -8423,26 +8694,94 @@
       </w:r>
       <w:r>
         <w:br/>
-        <w:t xml:space="preserve">Para hacer que se reconozca una aplicación por su extensión (cosa que con flv no va a funcionar) se añade el tipo en el fichero </w:t>
+        <w:t xml:space="preserve">Para hacer que se reconozca una aplicación por su extensión (cosa que con </w:t>
+      </w:r>
+      <w:proofErr w:type="spellStart"/>
+      <w:r>
+        <w:t>flv</w:t>
+      </w:r>
+      <w:proofErr w:type="spellEnd"/>
+      <w:r>
+        <w:t xml:space="preserve"> no va a funcionar) se añade el tipo en el fichero </w:t>
       </w:r>
       <w:r>
         <w:rPr>
           <w:rStyle w:val="CdigoCar"/>
         </w:rPr>
-        <w:t>/etc/apache2/mods-available/mime.conf</w:t>
-      </w:r>
+        <w:t>/etc/apache2/mods-</w:t>
+      </w:r>
+      <w:proofErr w:type="spellStart"/>
+      <w:r>
+        <w:rPr>
+          <w:rStyle w:val="CdigoCar"/>
+        </w:rPr>
+        <w:t>available</w:t>
+      </w:r>
+      <w:proofErr w:type="spellEnd"/>
+      <w:r>
+        <w:rPr>
+          <w:rStyle w:val="CdigoCar"/>
+        </w:rPr>
+        <w:t>/</w:t>
+      </w:r>
+      <w:proofErr w:type="spellStart"/>
+      <w:r>
+        <w:rPr>
+          <w:rStyle w:val="CdigoCar"/>
+        </w:rPr>
+        <w:t>mime.conf</w:t>
+      </w:r>
+      <w:proofErr w:type="spellEnd"/>
     </w:p>
     <w:p>
       <w:pPr>
         <w:pStyle w:val="Cdigo"/>
       </w:pPr>
-      <w:r>
-        <w:t>AddType video/flv .flv</w:t>
-      </w:r>
+      <w:proofErr w:type="spellStart"/>
+      <w:r>
+        <w:t>AddType</w:t>
+      </w:r>
+      <w:proofErr w:type="spellEnd"/>
+      <w:r>
+        <w:t xml:space="preserve"> video/</w:t>
+      </w:r>
+      <w:proofErr w:type="spellStart"/>
+      <w:r>
+        <w:t>flv</w:t>
+      </w:r>
+      <w:proofErr w:type="spellEnd"/>
+      <w:r>
+        <w:t xml:space="preserve"> .</w:t>
+      </w:r>
+      <w:proofErr w:type="spellStart"/>
+      <w:r>
+        <w:t>flv</w:t>
+      </w:r>
+      <w:proofErr w:type="spellEnd"/>
       <w:r>
         <w:br/>
-        <w:t>AddType video/x-flv .flv</w:t>
-      </w:r>
+      </w:r>
+      <w:proofErr w:type="spellStart"/>
+      <w:r>
+        <w:t>AddType</w:t>
+      </w:r>
+      <w:proofErr w:type="spellEnd"/>
+      <w:r>
+        <w:t xml:space="preserve"> video/x-</w:t>
+      </w:r>
+      <w:proofErr w:type="spellStart"/>
+      <w:r>
+        <w:t>flv</w:t>
+      </w:r>
+      <w:proofErr w:type="spellEnd"/>
+      <w:r>
+        <w:t xml:space="preserve"> .</w:t>
+      </w:r>
+      <w:proofErr w:type="spellStart"/>
+      <w:r>
+        <w:t>flv</w:t>
+      </w:r>
+      <w:proofErr w:type="spellEnd"/>
     </w:p>
     <w:p/>
     <w:p>
@@ -8534,7 +8873,15 @@
         </w:numPr>
       </w:pPr>
       <w:r>
-        <w:t>El subdirectorio todo-empresa-tarea-daw02/delimitado permite el acceso solamente al personal de la empresa que tenga el rol: admin.</w:t>
+        <w:t xml:space="preserve">El subdirectorio todo-empresa-tarea-daw02/delimitado permite el acceso solamente al personal de la empresa que tenga el rol: </w:t>
+      </w:r>
+      <w:proofErr w:type="spellStart"/>
+      <w:r>
+        <w:t>admin</w:t>
+      </w:r>
+      <w:proofErr w:type="spellEnd"/>
+      <w:r>
+        <w:t>.</w:t>
       </w:r>
       <w:bookmarkEnd w:id="27"/>
     </w:p>
@@ -8553,8 +8900,13 @@
       <w:pPr>
         <w:pStyle w:val="Cdigo"/>
       </w:pPr>
-      <w:r>
-        <w:t>mkdir delimitado</w:t>
+      <w:proofErr w:type="spellStart"/>
+      <w:r>
+        <w:t>mkdir</w:t>
+      </w:r>
+      <w:proofErr w:type="spellEnd"/>
+      <w:r>
+        <w:t xml:space="preserve"> delimitado</w:t>
       </w:r>
     </w:p>
     <w:p>
@@ -8615,12 +8967,14 @@
       <w:r>
         <w:t xml:space="preserve"> mediante el archivo .</w:t>
       </w:r>
+      <w:proofErr w:type="spellStart"/>
       <w:r>
         <w:rPr>
           <w:rStyle w:val="CdigoCar"/>
         </w:rPr>
         <w:t>htaccess</w:t>
       </w:r>
+      <w:proofErr w:type="spellEnd"/>
       <w:r>
         <w:t xml:space="preserve"> que crearemos dentro del directorio.</w:t>
       </w:r>
@@ -8679,12 +9033,14 @@
       <w:r>
         <w:t xml:space="preserve"> y en él archivo </w:t>
       </w:r>
+      <w:proofErr w:type="spellStart"/>
       <w:r>
         <w:rPr>
           <w:rStyle w:val="CdigoCar"/>
         </w:rPr>
         <w:t>passwords</w:t>
       </w:r>
+      <w:proofErr w:type="spellEnd"/>
       <w:r>
         <w:t>.</w:t>
       </w:r>
@@ -8698,11 +9054,20 @@
         </w:numPr>
       </w:pPr>
       <w:r>
-        <w:t>Ahora creamos en passwd el ar</w:t>
+        <w:t xml:space="preserve">Ahora creamos en </w:t>
+      </w:r>
+      <w:proofErr w:type="spellStart"/>
+      <w:r>
+        <w:t>passwd</w:t>
+      </w:r>
+      <w:proofErr w:type="spellEnd"/>
+      <w:r>
+        <w:t xml:space="preserve"> el ar</w:t>
       </w:r>
       <w:r>
         <w:t xml:space="preserve">chivo con un usuario </w:t>
       </w:r>
+      <w:proofErr w:type="spellStart"/>
       <w:r>
         <w:rPr>
           <w:i/>
@@ -8710,6 +9075,7 @@
         </w:rPr>
         <w:t>admin</w:t>
       </w:r>
+      <w:proofErr w:type="spellEnd"/>
       <w:r>
         <w:t xml:space="preserve">. </w:t>
       </w:r>
@@ -8720,18 +9086,42 @@
       <w:r>
         <w:br/>
       </w:r>
+      <w:proofErr w:type="spellStart"/>
       <w:r>
         <w:rPr>
           <w:rStyle w:val="CdigoCar"/>
         </w:rPr>
-        <w:t xml:space="preserve">htpasswd -c passwords </w:t>
-      </w:r>
+        <w:t>htpasswd</w:t>
+      </w:r>
+      <w:proofErr w:type="spellEnd"/>
       <w:r>
         <w:rPr>
           <w:rStyle w:val="CdigoCar"/>
         </w:rPr>
+        <w:t xml:space="preserve"> -c </w:t>
+      </w:r>
+      <w:proofErr w:type="spellStart"/>
+      <w:r>
+        <w:rPr>
+          <w:rStyle w:val="CdigoCar"/>
+        </w:rPr>
+        <w:t>passwords</w:t>
+      </w:r>
+      <w:proofErr w:type="spellEnd"/>
+      <w:r>
+        <w:rPr>
+          <w:rStyle w:val="CdigoCar"/>
+        </w:rPr>
+        <w:t xml:space="preserve"> </w:t>
+      </w:r>
+      <w:proofErr w:type="spellStart"/>
+      <w:r>
+        <w:rPr>
+          <w:rStyle w:val="CdigoCar"/>
+        </w:rPr>
         <w:t>roberto</w:t>
       </w:r>
+      <w:proofErr w:type="spellEnd"/>
     </w:p>
     <w:p>
       <w:r>
@@ -8785,24 +9175,28 @@
       <w:r>
         <w:t xml:space="preserve">Contenido del fichero </w:t>
       </w:r>
+      <w:proofErr w:type="spellStart"/>
       <w:r>
         <w:rPr>
           <w:i/>
         </w:rPr>
         <w:t>passwords</w:t>
       </w:r>
+      <w:proofErr w:type="spellEnd"/>
       <w:r>
         <w:rPr>
           <w:iCs/>
         </w:rPr>
         <w:t xml:space="preserve"> con el usuario </w:t>
       </w:r>
+      <w:proofErr w:type="spellStart"/>
       <w:r>
         <w:rPr>
           <w:i/>
         </w:rPr>
         <w:t>roberto</w:t>
       </w:r>
+      <w:proofErr w:type="spellEnd"/>
     </w:p>
     <w:p>
       <w:pPr>
@@ -8937,9 +9331,11 @@
       <w:r>
         <w:t xml:space="preserve">vim </w:t>
       </w:r>
+      <w:proofErr w:type="spellStart"/>
       <w:r>
         <w:t>groups</w:t>
       </w:r>
+      <w:proofErr w:type="spellEnd"/>
     </w:p>
     <w:p>
       <w:pPr>
@@ -9021,19 +9417,43 @@
       </w:r>
       <w:r>
         <w:br/>
-        <w:t>Ahora debemos configurara el archivo .htaccess en el directorio que queremos proteger, pero antes debemos permitir poner directivas de autenticación en el archivo.</w:t>
+        <w:t>Ahora debemos configurara el archivo .</w:t>
+      </w:r>
+      <w:proofErr w:type="spellStart"/>
+      <w:r>
+        <w:t>htaccess</w:t>
+      </w:r>
+      <w:proofErr w:type="spellEnd"/>
+      <w:r>
+        <w:t xml:space="preserve"> en el directorio que queremos proteger, pero antes debemos permitir poner directivas de autenticación en el archivo.</w:t>
       </w:r>
     </w:p>
     <w:p>
       <w:r>
         <w:t xml:space="preserve">Para ello editamos el archivo de configuración del host virtual y añadimos la directiva </w:t>
       </w:r>
+      <w:proofErr w:type="spellStart"/>
       <w:r>
         <w:rPr>
           <w:rStyle w:val="CdigoCar"/>
         </w:rPr>
-        <w:t>AllowOverride AuthConfig</w:t>
-      </w:r>
+        <w:t>AllowOverride</w:t>
+      </w:r>
+      <w:proofErr w:type="spellEnd"/>
+      <w:r>
+        <w:rPr>
+          <w:rStyle w:val="CdigoCar"/>
+        </w:rPr>
+        <w:t xml:space="preserve"> </w:t>
+      </w:r>
+      <w:proofErr w:type="spellStart"/>
+      <w:r>
+        <w:rPr>
+          <w:rStyle w:val="CdigoCar"/>
+        </w:rPr>
+        <w:t>AuthConfig</w:t>
+      </w:r>
+      <w:proofErr w:type="spellEnd"/>
       <w:r>
         <w:t>.</w:t>
       </w:r>
@@ -9137,12 +9557,14 @@
       <w:r>
         <w:t>Creamos el archivo .</w:t>
       </w:r>
+      <w:proofErr w:type="spellStart"/>
       <w:r>
         <w:rPr>
           <w:rStyle w:val="CdigoCar"/>
         </w:rPr>
         <w:t>htaccess</w:t>
       </w:r>
+      <w:proofErr w:type="spellEnd"/>
       <w:r>
         <w:t xml:space="preserve"> en el directorio /</w:t>
       </w:r>
@@ -9159,17 +9581,35 @@
         <w:pStyle w:val="Cdigo"/>
       </w:pPr>
       <w:r>
-        <w:t>cd /var/www/todo-empresa-tarea-daw02/delimitado</w:t>
+        <w:t>cd /</w:t>
+      </w:r>
+      <w:proofErr w:type="spellStart"/>
+      <w:r>
+        <w:t>var</w:t>
+      </w:r>
+      <w:proofErr w:type="spellEnd"/>
+      <w:r>
+        <w:t>/www/todo-empresa-tarea-daw02/delimitado</w:t>
       </w:r>
       <w:r>
         <w:br/>
-        <w:t>vim .htacces</w:t>
-      </w:r>
-    </w:p>
-    <w:p>
-      <w:r>
-        <w:t>Contenido el fichero .htacces</w:t>
-      </w:r>
+        <w:t>vim .</w:t>
+      </w:r>
+      <w:proofErr w:type="spellStart"/>
+      <w:r>
+        <w:t>htacces</w:t>
+      </w:r>
+      <w:proofErr w:type="spellEnd"/>
+    </w:p>
+    <w:p>
+      <w:r>
+        <w:t>Contenido el fichero .</w:t>
+      </w:r>
+      <w:proofErr w:type="spellStart"/>
+      <w:r>
+        <w:t>htacces</w:t>
+      </w:r>
+      <w:proofErr w:type="spellEnd"/>
     </w:p>
     <w:p>
       <w:pPr>
@@ -9229,21 +9669,25 @@
         <w:br/>
         <w:t xml:space="preserve">He tenido problemas con </w:t>
       </w:r>
+      <w:proofErr w:type="spellStart"/>
       <w:r>
         <w:rPr>
           <w:rStyle w:val="CdigoCar"/>
         </w:rPr>
         <w:t>AuthGroupFile</w:t>
       </w:r>
+      <w:proofErr w:type="spellEnd"/>
       <w:r>
         <w:t xml:space="preserve"> al no estar habilitado el módulo </w:t>
       </w:r>
+      <w:proofErr w:type="spellStart"/>
       <w:r>
         <w:rPr>
           <w:rStyle w:val="CdigoCar"/>
         </w:rPr>
         <w:t>authz_groupfile</w:t>
       </w:r>
+      <w:proofErr w:type="spellEnd"/>
       <w:r>
         <w:t xml:space="preserve">. </w:t>
       </w:r>
@@ -9251,12 +9695,14 @@
         <w:br/>
         <w:t xml:space="preserve">Se ha solucionado habilitándolo con a2enmod </w:t>
       </w:r>
+      <w:proofErr w:type="spellStart"/>
       <w:r>
         <w:rPr>
           <w:rStyle w:val="CdigoCar"/>
         </w:rPr>
         <w:t>authz_groupfile</w:t>
       </w:r>
+      <w:proofErr w:type="spellEnd"/>
       <w:r>
         <w:t>.</w:t>
       </w:r>
@@ -9448,1179 +9894,245 @@
         </w:numPr>
       </w:pPr>
       <w:r>
-        <w:t>Permitir el protocolo HTTPS en el virtualhost empresa-tarea-daw02</w:t>
-      </w:r>
-    </w:p>
-    <w:p>
-      <w:r>
-        <w:br/>
-        <w:t>Iniciamos este punto instalando OpenSSL pero vemos que ya está instalado.</w:t>
-      </w:r>
-    </w:p>
-    <w:p>
-      <w:pPr>
-        <w:shd w:val="clear" w:color="auto" w:fill="1F1F1F"/>
-        <w:spacing w:after="0" w:line="285" w:lineRule="atLeast"/>
-        <w:rPr>
-          <w:rFonts w:ascii="Consolas" w:eastAsia="Times New Roman" w:hAnsi="Consolas" w:cs="Times New Roman"/>
-          <w:color w:val="CCCCCC"/>
-          <w:kern w:val="0"/>
-          <w:sz w:val="18"/>
-          <w:szCs w:val="18"/>
-          <w:lang w:eastAsia="es-ES"/>
-          <w14:ligatures w14:val="none"/>
-        </w:rPr>
-      </w:pPr>
-      <w:r>
-        <w:rPr>
-          <w:rFonts w:ascii="Consolas" w:eastAsia="Times New Roman" w:hAnsi="Consolas" w:cs="Times New Roman"/>
-          <w:color w:val="DCDCAA"/>
-          <w:kern w:val="0"/>
-          <w:sz w:val="18"/>
-          <w:szCs w:val="18"/>
-          <w:lang w:eastAsia="es-ES"/>
-          <w14:ligatures w14:val="none"/>
-        </w:rPr>
-        <w:t>apt-get</w:t>
-      </w:r>
-      <w:r>
-        <w:rPr>
-          <w:rFonts w:ascii="Consolas" w:eastAsia="Times New Roman" w:hAnsi="Consolas" w:cs="Times New Roman"/>
-          <w:color w:val="CCCCCC"/>
-          <w:kern w:val="0"/>
-          <w:sz w:val="18"/>
-          <w:szCs w:val="18"/>
-          <w:lang w:eastAsia="es-ES"/>
-          <w14:ligatures w14:val="none"/>
-        </w:rPr>
-        <w:t xml:space="preserve"> </w:t>
-      </w:r>
-      <w:r>
-        <w:rPr>
-          <w:rFonts w:ascii="Consolas" w:eastAsia="Times New Roman" w:hAnsi="Consolas" w:cs="Times New Roman"/>
-          <w:color w:val="CE9178"/>
-          <w:kern w:val="0"/>
-          <w:sz w:val="18"/>
-          <w:szCs w:val="18"/>
-          <w:lang w:eastAsia="es-ES"/>
-          <w14:ligatures w14:val="none"/>
-        </w:rPr>
-        <w:t>install</w:t>
-      </w:r>
-      <w:r>
-        <w:rPr>
-          <w:rFonts w:ascii="Consolas" w:eastAsia="Times New Roman" w:hAnsi="Consolas" w:cs="Times New Roman"/>
-          <w:color w:val="CCCCCC"/>
-          <w:kern w:val="0"/>
-          <w:sz w:val="18"/>
-          <w:szCs w:val="18"/>
-          <w:lang w:eastAsia="es-ES"/>
-          <w14:ligatures w14:val="none"/>
-        </w:rPr>
-        <w:t xml:space="preserve"> </w:t>
-      </w:r>
-      <w:r>
-        <w:rPr>
-          <w:rFonts w:ascii="Consolas" w:eastAsia="Times New Roman" w:hAnsi="Consolas" w:cs="Times New Roman"/>
-          <w:color w:val="CE9178"/>
-          <w:kern w:val="0"/>
-          <w:sz w:val="18"/>
-          <w:szCs w:val="18"/>
-          <w:lang w:eastAsia="es-ES"/>
-          <w14:ligatures w14:val="none"/>
-        </w:rPr>
-        <w:t>openssl</w:t>
-      </w:r>
-    </w:p>
-    <w:p>
-      <w:pPr>
-        <w:shd w:val="clear" w:color="auto" w:fill="1F1F1F"/>
-        <w:spacing w:after="0" w:line="285" w:lineRule="atLeast"/>
-        <w:rPr>
-          <w:rFonts w:ascii="Consolas" w:eastAsia="Times New Roman" w:hAnsi="Consolas" w:cs="Times New Roman"/>
-          <w:color w:val="CCCCCC"/>
-          <w:kern w:val="0"/>
-          <w:sz w:val="21"/>
-          <w:szCs w:val="21"/>
-          <w:lang w:eastAsia="es-ES"/>
-          <w14:ligatures w14:val="none"/>
-        </w:rPr>
-      </w:pPr>
-    </w:p>
-    <w:p/>
-    <w:p>
-      <w:pPr>
-        <w:jc w:val="center"/>
-      </w:pPr>
-      <w:r>
-        <w:drawing>
-          <wp:inline distT="0" distB="0" distL="0" distR="0" wp14:anchorId="296C80DB" wp14:editId="65A6D499">
-            <wp:extent cx="5493597" cy="1952625"/>
-            <wp:effectExtent l="0" t="0" r="0" b="0"/>
-            <wp:docPr id="1497845516" name="Imagen 1"/>
-            <wp:cNvGraphicFramePr>
-              <a:graphicFrameLocks xmlns:a="http://schemas.openxmlformats.org/drawingml/2006/main" noChangeAspect="1"/>
-            </wp:cNvGraphicFramePr>
-            <a:graphic xmlns:a="http://schemas.openxmlformats.org/drawingml/2006/main">
-              <a:graphicData uri="http://schemas.openxmlformats.org/drawingml/2006/picture">
-                <pic:pic xmlns:pic="http://schemas.openxmlformats.org/drawingml/2006/picture">
-                  <pic:nvPicPr>
-                    <pic:cNvPr id="1497845516" name=""/>
-                    <pic:cNvPicPr/>
-                  </pic:nvPicPr>
-                  <pic:blipFill>
-                    <a:blip r:embed="rId33"/>
-                    <a:stretch>
-                      <a:fillRect/>
-                    </a:stretch>
-                  </pic:blipFill>
-                  <pic:spPr>
-                    <a:xfrm>
-                      <a:off x="0" y="0"/>
-                      <a:ext cx="5512165" cy="1959225"/>
-                    </a:xfrm>
-                    <a:prstGeom prst="rect">
-                      <a:avLst/>
-                    </a:prstGeom>
-                  </pic:spPr>
-                </pic:pic>
-              </a:graphicData>
-            </a:graphic>
-          </wp:inline>
-        </w:drawing>
-      </w:r>
-    </w:p>
-    <w:p/>
-    <w:p>
-      <w:r>
-        <w:t>Generamos el certificado y la clave privada</w:t>
-      </w:r>
-      <w:r>
-        <w:t xml:space="preserve"> creando</w:t>
-      </w:r>
-      <w:r>
-        <w:t>,</w:t>
-      </w:r>
-      <w:r>
-        <w:t xml:space="preserve"> también</w:t>
-      </w:r>
-      <w:r>
-        <w:t>,</w:t>
-      </w:r>
-      <w:r>
-        <w:t xml:space="preserve"> un directorio en el que guardarlos.</w:t>
-      </w:r>
-    </w:p>
-    <w:p>
-      <w:pPr>
-        <w:shd w:val="clear" w:color="auto" w:fill="1F1F1F"/>
-        <w:spacing w:after="0" w:line="285" w:lineRule="atLeast"/>
-        <w:rPr>
-          <w:rFonts w:ascii="Consolas" w:eastAsia="Times New Roman" w:hAnsi="Consolas" w:cs="Times New Roman"/>
-          <w:color w:val="CCCCCC"/>
-          <w:kern w:val="0"/>
-          <w:sz w:val="18"/>
-          <w:szCs w:val="18"/>
-          <w:lang w:eastAsia="es-ES"/>
-          <w14:ligatures w14:val="none"/>
-        </w:rPr>
-      </w:pPr>
-      <w:r>
-        <w:rPr>
-          <w:rFonts w:ascii="Consolas" w:eastAsia="Times New Roman" w:hAnsi="Consolas" w:cs="Times New Roman"/>
-          <w:color w:val="DCDCAA"/>
-          <w:kern w:val="0"/>
-          <w:sz w:val="18"/>
-          <w:szCs w:val="18"/>
-          <w:lang w:eastAsia="es-ES"/>
-          <w14:ligatures w14:val="none"/>
-        </w:rPr>
-        <w:t>mkdir</w:t>
-      </w:r>
-      <w:r>
-        <w:rPr>
-          <w:rFonts w:ascii="Consolas" w:eastAsia="Times New Roman" w:hAnsi="Consolas" w:cs="Times New Roman"/>
-          <w:color w:val="CCCCCC"/>
-          <w:kern w:val="0"/>
-          <w:sz w:val="18"/>
-          <w:szCs w:val="18"/>
-          <w:lang w:eastAsia="es-ES"/>
-          <w14:ligatures w14:val="none"/>
-        </w:rPr>
-        <w:t xml:space="preserve"> </w:t>
-      </w:r>
-      <w:r>
-        <w:rPr>
-          <w:rFonts w:ascii="Consolas" w:eastAsia="Times New Roman" w:hAnsi="Consolas" w:cs="Times New Roman"/>
-          <w:color w:val="CE9178"/>
-          <w:kern w:val="0"/>
-          <w:sz w:val="18"/>
-          <w:szCs w:val="18"/>
-          <w:lang w:eastAsia="es-ES"/>
-          <w14:ligatures w14:val="none"/>
-        </w:rPr>
-        <w:t>/etc/apache2/certs</w:t>
-      </w:r>
-    </w:p>
-    <w:p>
-      <w:pPr>
-        <w:shd w:val="clear" w:color="auto" w:fill="1F1F1F"/>
-        <w:spacing w:after="0" w:line="285" w:lineRule="atLeast"/>
-        <w:rPr>
-          <w:rFonts w:ascii="Consolas" w:eastAsia="Times New Roman" w:hAnsi="Consolas" w:cs="Times New Roman"/>
-          <w:color w:val="CCCCCC"/>
-          <w:kern w:val="0"/>
-          <w:sz w:val="18"/>
-          <w:szCs w:val="18"/>
-          <w:lang w:eastAsia="es-ES"/>
-          <w14:ligatures w14:val="none"/>
-        </w:rPr>
-      </w:pPr>
-    </w:p>
-    <w:p>
-      <w:pPr>
-        <w:shd w:val="clear" w:color="auto" w:fill="1F1F1F"/>
-        <w:spacing w:after="0" w:line="285" w:lineRule="atLeast"/>
-        <w:rPr>
-          <w:rFonts w:ascii="Consolas" w:eastAsia="Times New Roman" w:hAnsi="Consolas" w:cs="Times New Roman"/>
-          <w:color w:val="CCCCCC"/>
-          <w:kern w:val="0"/>
-          <w:sz w:val="18"/>
-          <w:szCs w:val="18"/>
-          <w:lang w:eastAsia="es-ES"/>
-          <w14:ligatures w14:val="none"/>
-        </w:rPr>
-      </w:pPr>
-      <w:r>
-        <w:rPr>
-          <w:rFonts w:ascii="Consolas" w:eastAsia="Times New Roman" w:hAnsi="Consolas" w:cs="Times New Roman"/>
-          <w:color w:val="DCDCAA"/>
-          <w:kern w:val="0"/>
-          <w:sz w:val="18"/>
-          <w:szCs w:val="18"/>
-          <w:lang w:eastAsia="es-ES"/>
-          <w14:ligatures w14:val="none"/>
-        </w:rPr>
-        <w:t>openssl</w:t>
-      </w:r>
-      <w:r>
-        <w:rPr>
-          <w:rFonts w:ascii="Consolas" w:eastAsia="Times New Roman" w:hAnsi="Consolas" w:cs="Times New Roman"/>
-          <w:color w:val="CCCCCC"/>
-          <w:kern w:val="0"/>
-          <w:sz w:val="18"/>
-          <w:szCs w:val="18"/>
-          <w:lang w:eastAsia="es-ES"/>
-          <w14:ligatures w14:val="none"/>
-        </w:rPr>
-        <w:t xml:space="preserve"> </w:t>
-      </w:r>
-      <w:r>
-        <w:rPr>
-          <w:rFonts w:ascii="Consolas" w:eastAsia="Times New Roman" w:hAnsi="Consolas" w:cs="Times New Roman"/>
-          <w:color w:val="CE9178"/>
-          <w:kern w:val="0"/>
-          <w:sz w:val="18"/>
-          <w:szCs w:val="18"/>
-          <w:lang w:eastAsia="es-ES"/>
-          <w14:ligatures w14:val="none"/>
-        </w:rPr>
-        <w:t>req</w:t>
-      </w:r>
-      <w:r>
-        <w:rPr>
-          <w:rFonts w:ascii="Consolas" w:eastAsia="Times New Roman" w:hAnsi="Consolas" w:cs="Times New Roman"/>
-          <w:color w:val="CCCCCC"/>
-          <w:kern w:val="0"/>
-          <w:sz w:val="18"/>
-          <w:szCs w:val="18"/>
-          <w:lang w:eastAsia="es-ES"/>
-          <w14:ligatures w14:val="none"/>
-        </w:rPr>
-        <w:t xml:space="preserve"> </w:t>
-      </w:r>
-      <w:r>
-        <w:rPr>
-          <w:rFonts w:ascii="Consolas" w:eastAsia="Times New Roman" w:hAnsi="Consolas" w:cs="Times New Roman"/>
-          <w:color w:val="569CD6"/>
-          <w:kern w:val="0"/>
-          <w:sz w:val="18"/>
-          <w:szCs w:val="18"/>
-          <w:lang w:eastAsia="es-ES"/>
-          <w14:ligatures w14:val="none"/>
-        </w:rPr>
-        <w:t>-new</w:t>
-      </w:r>
-      <w:r>
-        <w:rPr>
-          <w:rFonts w:ascii="Consolas" w:eastAsia="Times New Roman" w:hAnsi="Consolas" w:cs="Times New Roman"/>
-          <w:color w:val="CCCCCC"/>
-          <w:kern w:val="0"/>
-          <w:sz w:val="18"/>
-          <w:szCs w:val="18"/>
-          <w:lang w:eastAsia="es-ES"/>
-          <w14:ligatures w14:val="none"/>
-        </w:rPr>
-        <w:t xml:space="preserve"> </w:t>
-      </w:r>
-      <w:r>
-        <w:rPr>
-          <w:rFonts w:ascii="Consolas" w:eastAsia="Times New Roman" w:hAnsi="Consolas" w:cs="Times New Roman"/>
-          <w:color w:val="569CD6"/>
-          <w:kern w:val="0"/>
-          <w:sz w:val="18"/>
-          <w:szCs w:val="18"/>
-          <w:lang w:eastAsia="es-ES"/>
-          <w14:ligatures w14:val="none"/>
-        </w:rPr>
-        <w:t>-nodes</w:t>
-      </w:r>
-      <w:r>
-        <w:rPr>
-          <w:rFonts w:ascii="Consolas" w:eastAsia="Times New Roman" w:hAnsi="Consolas" w:cs="Times New Roman"/>
-          <w:color w:val="CCCCCC"/>
-          <w:kern w:val="0"/>
-          <w:sz w:val="18"/>
-          <w:szCs w:val="18"/>
-          <w:lang w:eastAsia="es-ES"/>
-          <w14:ligatures w14:val="none"/>
-        </w:rPr>
-        <w:t xml:space="preserve"> </w:t>
-      </w:r>
-      <w:r>
-        <w:rPr>
-          <w:rFonts w:ascii="Consolas" w:eastAsia="Times New Roman" w:hAnsi="Consolas" w:cs="Times New Roman"/>
-          <w:color w:val="569CD6"/>
-          <w:kern w:val="0"/>
-          <w:sz w:val="18"/>
-          <w:szCs w:val="18"/>
-          <w:lang w:eastAsia="es-ES"/>
-          <w14:ligatures w14:val="none"/>
-        </w:rPr>
-        <w:t>-keyout</w:t>
-      </w:r>
-      <w:r>
-        <w:rPr>
-          <w:rFonts w:ascii="Consolas" w:eastAsia="Times New Roman" w:hAnsi="Consolas" w:cs="Times New Roman"/>
-          <w:color w:val="CCCCCC"/>
-          <w:kern w:val="0"/>
-          <w:sz w:val="18"/>
-          <w:szCs w:val="18"/>
-          <w:lang w:eastAsia="es-ES"/>
-          <w14:ligatures w14:val="none"/>
-        </w:rPr>
-        <w:t xml:space="preserve"> </w:t>
-      </w:r>
-      <w:r>
-        <w:rPr>
-          <w:rFonts w:ascii="Consolas" w:eastAsia="Times New Roman" w:hAnsi="Consolas" w:cs="Times New Roman"/>
-          <w:color w:val="CE9178"/>
-          <w:kern w:val="0"/>
-          <w:sz w:val="18"/>
-          <w:szCs w:val="18"/>
-          <w:lang w:eastAsia="es-ES"/>
-          <w14:ligatures w14:val="none"/>
-        </w:rPr>
-        <w:t>/etc/apache2/certs/empresa-tarea-daw02.key</w:t>
-      </w:r>
-      <w:r>
-        <w:rPr>
-          <w:rFonts w:ascii="Consolas" w:eastAsia="Times New Roman" w:hAnsi="Consolas" w:cs="Times New Roman"/>
-          <w:color w:val="CCCCCC"/>
-          <w:kern w:val="0"/>
-          <w:sz w:val="18"/>
-          <w:szCs w:val="18"/>
-          <w:lang w:eastAsia="es-ES"/>
-          <w14:ligatures w14:val="none"/>
-        </w:rPr>
-        <w:t xml:space="preserve"> </w:t>
-      </w:r>
-      <w:r>
-        <w:rPr>
-          <w:rFonts w:ascii="Consolas" w:eastAsia="Times New Roman" w:hAnsi="Consolas" w:cs="Times New Roman"/>
-          <w:color w:val="569CD6"/>
-          <w:kern w:val="0"/>
-          <w:sz w:val="18"/>
-          <w:szCs w:val="18"/>
-          <w:lang w:eastAsia="es-ES"/>
-          <w14:ligatures w14:val="none"/>
-        </w:rPr>
-        <w:t>-out</w:t>
-      </w:r>
-      <w:r>
-        <w:rPr>
-          <w:rFonts w:ascii="Consolas" w:eastAsia="Times New Roman" w:hAnsi="Consolas" w:cs="Times New Roman"/>
-          <w:color w:val="CCCCCC"/>
-          <w:kern w:val="0"/>
-          <w:sz w:val="18"/>
-          <w:szCs w:val="18"/>
-          <w:lang w:eastAsia="es-ES"/>
-          <w14:ligatures w14:val="none"/>
-        </w:rPr>
-        <w:t xml:space="preserve"> </w:t>
-      </w:r>
-      <w:r>
-        <w:rPr>
-          <w:rFonts w:ascii="Consolas" w:eastAsia="Times New Roman" w:hAnsi="Consolas" w:cs="Times New Roman"/>
-          <w:color w:val="CE9178"/>
-          <w:kern w:val="0"/>
-          <w:sz w:val="18"/>
-          <w:szCs w:val="18"/>
-          <w:lang w:eastAsia="es-ES"/>
-          <w14:ligatures w14:val="none"/>
-        </w:rPr>
-        <w:t>/etc/apache2/certs/empresa-tarea-daw02.csr</w:t>
-      </w:r>
-    </w:p>
-    <w:p>
-      <w:pPr>
-        <w:jc w:val="center"/>
-      </w:pPr>
-      <w:r>
-        <w:br/>
-      </w:r>
-      <w:r>
-        <w:drawing>
-          <wp:inline distT="0" distB="0" distL="0" distR="0" wp14:anchorId="10AC6CC3" wp14:editId="35E0CD1B">
-            <wp:extent cx="5980158" cy="3924300"/>
-            <wp:effectExtent l="0" t="0" r="1905" b="0"/>
-            <wp:docPr id="1257806305" name="Imagen 1"/>
-            <wp:cNvGraphicFramePr>
-              <a:graphicFrameLocks xmlns:a="http://schemas.openxmlformats.org/drawingml/2006/main" noChangeAspect="1"/>
-            </wp:cNvGraphicFramePr>
-            <a:graphic xmlns:a="http://schemas.openxmlformats.org/drawingml/2006/main">
-              <a:graphicData uri="http://schemas.openxmlformats.org/drawingml/2006/picture">
-                <pic:pic xmlns:pic="http://schemas.openxmlformats.org/drawingml/2006/picture">
-                  <pic:nvPicPr>
-                    <pic:cNvPr id="1257806305" name=""/>
-                    <pic:cNvPicPr/>
-                  </pic:nvPicPr>
-                  <pic:blipFill>
-                    <a:blip r:embed="rId34"/>
-                    <a:stretch>
-                      <a:fillRect/>
-                    </a:stretch>
-                  </pic:blipFill>
-                  <pic:spPr>
-                    <a:xfrm>
-                      <a:off x="0" y="0"/>
-                      <a:ext cx="5995687" cy="3934490"/>
-                    </a:xfrm>
-                    <a:prstGeom prst="rect">
-                      <a:avLst/>
-                    </a:prstGeom>
-                  </pic:spPr>
-                </pic:pic>
-              </a:graphicData>
-            </a:graphic>
-          </wp:inline>
-        </w:drawing>
-      </w:r>
-    </w:p>
-    <w:p/>
-    <w:p/>
-    <w:p>
-      <w:pPr>
-        <w:shd w:val="clear" w:color="auto" w:fill="1F1F1F"/>
-        <w:spacing w:after="0" w:line="285" w:lineRule="atLeast"/>
-        <w:rPr>
-          <w:rFonts w:ascii="Consolas" w:eastAsia="Times New Roman" w:hAnsi="Consolas" w:cs="Times New Roman"/>
-          <w:color w:val="CCCCCC"/>
-          <w:kern w:val="0"/>
-          <w:sz w:val="20"/>
-          <w:szCs w:val="20"/>
-          <w:lang w:eastAsia="es-ES"/>
-          <w14:ligatures w14:val="none"/>
-        </w:rPr>
-      </w:pPr>
-      <w:r>
-        <w:rPr>
-          <w:rFonts w:ascii="Consolas" w:eastAsia="Times New Roman" w:hAnsi="Consolas" w:cs="Times New Roman"/>
-          <w:color w:val="DCDCAA"/>
-          <w:kern w:val="0"/>
-          <w:sz w:val="20"/>
-          <w:szCs w:val="20"/>
-          <w:lang w:eastAsia="es-ES"/>
-          <w14:ligatures w14:val="none"/>
-        </w:rPr>
-        <w:t>openssl</w:t>
-      </w:r>
-      <w:r>
-        <w:rPr>
-          <w:rFonts w:ascii="Consolas" w:eastAsia="Times New Roman" w:hAnsi="Consolas" w:cs="Times New Roman"/>
-          <w:color w:val="CCCCCC"/>
-          <w:kern w:val="0"/>
-          <w:sz w:val="20"/>
-          <w:szCs w:val="20"/>
-          <w:lang w:eastAsia="es-ES"/>
-          <w14:ligatures w14:val="none"/>
-        </w:rPr>
-        <w:t xml:space="preserve"> </w:t>
-      </w:r>
-      <w:r>
-        <w:rPr>
-          <w:rFonts w:ascii="Consolas" w:eastAsia="Times New Roman" w:hAnsi="Consolas" w:cs="Times New Roman"/>
-          <w:color w:val="CE9178"/>
-          <w:kern w:val="0"/>
-          <w:sz w:val="20"/>
-          <w:szCs w:val="20"/>
-          <w:lang w:eastAsia="es-ES"/>
-          <w14:ligatures w14:val="none"/>
-        </w:rPr>
-        <w:t>x509</w:t>
-      </w:r>
-      <w:r>
-        <w:rPr>
-          <w:rFonts w:ascii="Consolas" w:eastAsia="Times New Roman" w:hAnsi="Consolas" w:cs="Times New Roman"/>
-          <w:color w:val="CCCCCC"/>
-          <w:kern w:val="0"/>
-          <w:sz w:val="20"/>
-          <w:szCs w:val="20"/>
-          <w:lang w:eastAsia="es-ES"/>
-          <w14:ligatures w14:val="none"/>
-        </w:rPr>
-        <w:t xml:space="preserve"> </w:t>
-      </w:r>
-      <w:r>
-        <w:rPr>
-          <w:rFonts w:ascii="Consolas" w:eastAsia="Times New Roman" w:hAnsi="Consolas" w:cs="Times New Roman"/>
-          <w:color w:val="569CD6"/>
-          <w:kern w:val="0"/>
-          <w:sz w:val="20"/>
-          <w:szCs w:val="20"/>
-          <w:lang w:eastAsia="es-ES"/>
-          <w14:ligatures w14:val="none"/>
-        </w:rPr>
-        <w:t>-in</w:t>
-      </w:r>
-      <w:r>
-        <w:rPr>
-          <w:rFonts w:ascii="Consolas" w:eastAsia="Times New Roman" w:hAnsi="Consolas" w:cs="Times New Roman"/>
-          <w:color w:val="CCCCCC"/>
-          <w:kern w:val="0"/>
-          <w:sz w:val="20"/>
-          <w:szCs w:val="20"/>
-          <w:lang w:eastAsia="es-ES"/>
-          <w14:ligatures w14:val="none"/>
-        </w:rPr>
-        <w:t xml:space="preserve"> </w:t>
-      </w:r>
-      <w:r>
-        <w:rPr>
-          <w:rFonts w:ascii="Consolas" w:eastAsia="Times New Roman" w:hAnsi="Consolas" w:cs="Times New Roman"/>
-          <w:color w:val="CE9178"/>
-          <w:kern w:val="0"/>
-          <w:sz w:val="20"/>
-          <w:szCs w:val="20"/>
-          <w:lang w:eastAsia="es-ES"/>
-          <w14:ligatures w14:val="none"/>
-        </w:rPr>
-        <w:t>/etc/apache2/certs/empresa-tarea-daw02.csr</w:t>
-      </w:r>
-      <w:r>
-        <w:rPr>
-          <w:rFonts w:ascii="Consolas" w:eastAsia="Times New Roman" w:hAnsi="Consolas" w:cs="Times New Roman"/>
-          <w:color w:val="CCCCCC"/>
-          <w:kern w:val="0"/>
-          <w:sz w:val="20"/>
-          <w:szCs w:val="20"/>
-          <w:lang w:eastAsia="es-ES"/>
-          <w14:ligatures w14:val="none"/>
-        </w:rPr>
-        <w:t xml:space="preserve"> </w:t>
-      </w:r>
-      <w:r>
-        <w:rPr>
-          <w:rFonts w:ascii="Consolas" w:eastAsia="Times New Roman" w:hAnsi="Consolas" w:cs="Times New Roman"/>
-          <w:color w:val="569CD6"/>
-          <w:kern w:val="0"/>
-          <w:sz w:val="20"/>
-          <w:szCs w:val="20"/>
-          <w:lang w:eastAsia="es-ES"/>
-          <w14:ligatures w14:val="none"/>
-        </w:rPr>
-        <w:t>-out</w:t>
-      </w:r>
-      <w:r>
-        <w:rPr>
-          <w:rFonts w:ascii="Consolas" w:eastAsia="Times New Roman" w:hAnsi="Consolas" w:cs="Times New Roman"/>
-          <w:color w:val="CCCCCC"/>
-          <w:kern w:val="0"/>
-          <w:sz w:val="20"/>
-          <w:szCs w:val="20"/>
-          <w:lang w:eastAsia="es-ES"/>
-          <w14:ligatures w14:val="none"/>
-        </w:rPr>
-        <w:t xml:space="preserve"> </w:t>
-      </w:r>
-      <w:r>
-        <w:rPr>
-          <w:rFonts w:ascii="Consolas" w:eastAsia="Times New Roman" w:hAnsi="Consolas" w:cs="Times New Roman"/>
-          <w:color w:val="CE9178"/>
-          <w:kern w:val="0"/>
-          <w:sz w:val="20"/>
-          <w:szCs w:val="20"/>
-          <w:lang w:eastAsia="es-ES"/>
-          <w14:ligatures w14:val="none"/>
-        </w:rPr>
-        <w:t>/etc/apache2/certs/empresa-tarea-daw02.crt</w:t>
-      </w:r>
-      <w:r>
-        <w:rPr>
-          <w:rFonts w:ascii="Consolas" w:eastAsia="Times New Roman" w:hAnsi="Consolas" w:cs="Times New Roman"/>
-          <w:color w:val="CCCCCC"/>
-          <w:kern w:val="0"/>
-          <w:sz w:val="20"/>
-          <w:szCs w:val="20"/>
-          <w:lang w:eastAsia="es-ES"/>
-          <w14:ligatures w14:val="none"/>
-        </w:rPr>
-        <w:t xml:space="preserve"> </w:t>
-      </w:r>
-      <w:r>
-        <w:rPr>
-          <w:rFonts w:ascii="Consolas" w:eastAsia="Times New Roman" w:hAnsi="Consolas" w:cs="Times New Roman"/>
-          <w:color w:val="569CD6"/>
-          <w:kern w:val="0"/>
-          <w:sz w:val="20"/>
-          <w:szCs w:val="20"/>
-          <w:lang w:eastAsia="es-ES"/>
-          <w14:ligatures w14:val="none"/>
-        </w:rPr>
-        <w:t>-req</w:t>
-      </w:r>
-      <w:r>
-        <w:rPr>
-          <w:rFonts w:ascii="Consolas" w:eastAsia="Times New Roman" w:hAnsi="Consolas" w:cs="Times New Roman"/>
-          <w:color w:val="CCCCCC"/>
-          <w:kern w:val="0"/>
-          <w:sz w:val="20"/>
-          <w:szCs w:val="20"/>
-          <w:lang w:eastAsia="es-ES"/>
-          <w14:ligatures w14:val="none"/>
-        </w:rPr>
-        <w:t xml:space="preserve"> </w:t>
-      </w:r>
-      <w:r>
-        <w:rPr>
-          <w:rFonts w:ascii="Consolas" w:eastAsia="Times New Roman" w:hAnsi="Consolas" w:cs="Times New Roman"/>
-          <w:color w:val="569CD6"/>
-          <w:kern w:val="0"/>
-          <w:sz w:val="20"/>
-          <w:szCs w:val="20"/>
-          <w:lang w:eastAsia="es-ES"/>
-          <w14:ligatures w14:val="none"/>
-        </w:rPr>
-        <w:t>-signkey</w:t>
-      </w:r>
-      <w:r>
-        <w:rPr>
-          <w:rFonts w:ascii="Consolas" w:eastAsia="Times New Roman" w:hAnsi="Consolas" w:cs="Times New Roman"/>
-          <w:color w:val="CCCCCC"/>
-          <w:kern w:val="0"/>
-          <w:sz w:val="20"/>
-          <w:szCs w:val="20"/>
-          <w:lang w:eastAsia="es-ES"/>
-          <w14:ligatures w14:val="none"/>
-        </w:rPr>
-        <w:t xml:space="preserve"> </w:t>
-      </w:r>
-      <w:r>
-        <w:rPr>
-          <w:rFonts w:ascii="Consolas" w:eastAsia="Times New Roman" w:hAnsi="Consolas" w:cs="Times New Roman"/>
-          <w:color w:val="CE9178"/>
-          <w:kern w:val="0"/>
-          <w:sz w:val="20"/>
-          <w:szCs w:val="20"/>
-          <w:lang w:eastAsia="es-ES"/>
-          <w14:ligatures w14:val="none"/>
-        </w:rPr>
-        <w:t>etc/apache2/certs/empresa-tarea-daw02.key</w:t>
-      </w:r>
-      <w:r>
-        <w:rPr>
-          <w:rFonts w:ascii="Consolas" w:eastAsia="Times New Roman" w:hAnsi="Consolas" w:cs="Times New Roman"/>
-          <w:color w:val="CCCCCC"/>
-          <w:kern w:val="0"/>
-          <w:sz w:val="20"/>
-          <w:szCs w:val="20"/>
-          <w:lang w:eastAsia="es-ES"/>
-          <w14:ligatures w14:val="none"/>
-        </w:rPr>
-        <w:t xml:space="preserve"> </w:t>
-      </w:r>
-      <w:r>
-        <w:rPr>
-          <w:rFonts w:ascii="Consolas" w:eastAsia="Times New Roman" w:hAnsi="Consolas" w:cs="Times New Roman"/>
-          <w:color w:val="569CD6"/>
-          <w:kern w:val="0"/>
-          <w:sz w:val="20"/>
-          <w:szCs w:val="20"/>
-          <w:lang w:eastAsia="es-ES"/>
-          <w14:ligatures w14:val="none"/>
-        </w:rPr>
-        <w:t>-days</w:t>
-      </w:r>
-      <w:r>
-        <w:rPr>
-          <w:rFonts w:ascii="Consolas" w:eastAsia="Times New Roman" w:hAnsi="Consolas" w:cs="Times New Roman"/>
-          <w:color w:val="CCCCCC"/>
-          <w:kern w:val="0"/>
-          <w:sz w:val="20"/>
-          <w:szCs w:val="20"/>
-          <w:lang w:eastAsia="es-ES"/>
-          <w14:ligatures w14:val="none"/>
-        </w:rPr>
-        <w:t xml:space="preserve"> </w:t>
-      </w:r>
-      <w:r>
-        <w:rPr>
-          <w:rFonts w:ascii="Consolas" w:eastAsia="Times New Roman" w:hAnsi="Consolas" w:cs="Times New Roman"/>
-          <w:color w:val="B5CEA8"/>
-          <w:kern w:val="0"/>
-          <w:sz w:val="20"/>
-          <w:szCs w:val="20"/>
-          <w:lang w:eastAsia="es-ES"/>
-          <w14:ligatures w14:val="none"/>
-        </w:rPr>
-        <w:t>3650</w:t>
-      </w:r>
-    </w:p>
-    <w:p>
-      <w:pPr>
-        <w:shd w:val="clear" w:color="auto" w:fill="1F1F1F"/>
-        <w:spacing w:after="0" w:line="285" w:lineRule="atLeast"/>
-        <w:rPr>
-          <w:rFonts w:ascii="Consolas" w:eastAsia="Times New Roman" w:hAnsi="Consolas" w:cs="Times New Roman"/>
-          <w:color w:val="CCCCCC"/>
-          <w:kern w:val="0"/>
-          <w:sz w:val="21"/>
-          <w:szCs w:val="21"/>
-          <w:lang w:eastAsia="es-ES"/>
-          <w14:ligatures w14:val="none"/>
-        </w:rPr>
-      </w:pPr>
-    </w:p>
-    <w:p/>
-    <w:p>
-      <w:r>
-        <w:drawing>
-          <wp:inline distT="0" distB="0" distL="0" distR="0" wp14:anchorId="2AA958FE" wp14:editId="046EB902">
-            <wp:extent cx="6645910" cy="1583690"/>
-            <wp:effectExtent l="0" t="0" r="2540" b="0"/>
-            <wp:docPr id="1878117984" name="Imagen 1"/>
-            <wp:cNvGraphicFramePr>
-              <a:graphicFrameLocks xmlns:a="http://schemas.openxmlformats.org/drawingml/2006/main" noChangeAspect="1"/>
-            </wp:cNvGraphicFramePr>
-            <a:graphic xmlns:a="http://schemas.openxmlformats.org/drawingml/2006/main">
-              <a:graphicData uri="http://schemas.openxmlformats.org/drawingml/2006/picture">
-                <pic:pic xmlns:pic="http://schemas.openxmlformats.org/drawingml/2006/picture">
-                  <pic:nvPicPr>
-                    <pic:cNvPr id="1878117984" name=""/>
-                    <pic:cNvPicPr/>
-                  </pic:nvPicPr>
-                  <pic:blipFill>
-                    <a:blip r:embed="rId35"/>
-                    <a:stretch>
-                      <a:fillRect/>
-                    </a:stretch>
-                  </pic:blipFill>
-                  <pic:spPr>
-                    <a:xfrm>
-                      <a:off x="0" y="0"/>
-                      <a:ext cx="6645910" cy="1583690"/>
-                    </a:xfrm>
-                    <a:prstGeom prst="rect">
-                      <a:avLst/>
-                    </a:prstGeom>
-                  </pic:spPr>
-                </pic:pic>
-              </a:graphicData>
-            </a:graphic>
-          </wp:inline>
-        </w:drawing>
-      </w:r>
-    </w:p>
-    <w:p/>
-    <w:p>
-      <w:pPr>
-        <w:keepNext/>
-      </w:pPr>
-      <w:r>
-        <w:drawing>
-          <wp:inline distT="0" distB="0" distL="0" distR="0" wp14:anchorId="5FC329F5" wp14:editId="6D2948D1">
-            <wp:extent cx="6645910" cy="1646555"/>
-            <wp:effectExtent l="0" t="0" r="2540" b="0"/>
-            <wp:docPr id="2017008358" name="Imagen 1"/>
-            <wp:cNvGraphicFramePr>
-              <a:graphicFrameLocks xmlns:a="http://schemas.openxmlformats.org/drawingml/2006/main" noChangeAspect="1"/>
-            </wp:cNvGraphicFramePr>
-            <a:graphic xmlns:a="http://schemas.openxmlformats.org/drawingml/2006/main">
-              <a:graphicData uri="http://schemas.openxmlformats.org/drawingml/2006/picture">
-                <pic:pic xmlns:pic="http://schemas.openxmlformats.org/drawingml/2006/picture">
-                  <pic:nvPicPr>
-                    <pic:cNvPr id="2017008358" name=""/>
-                    <pic:cNvPicPr/>
-                  </pic:nvPicPr>
-                  <pic:blipFill>
-                    <a:blip r:embed="rId36"/>
-                    <a:stretch>
-                      <a:fillRect/>
-                    </a:stretch>
-                  </pic:blipFill>
-                  <pic:spPr>
-                    <a:xfrm>
-                      <a:off x="0" y="0"/>
-                      <a:ext cx="6645910" cy="1646555"/>
-                    </a:xfrm>
-                    <a:prstGeom prst="rect">
-                      <a:avLst/>
-                    </a:prstGeom>
-                  </pic:spPr>
-                </pic:pic>
-              </a:graphicData>
-            </a:graphic>
-          </wp:inline>
-        </w:drawing>
-      </w:r>
-    </w:p>
-    <w:p>
-      <w:pPr>
-        <w:pStyle w:val="Descripcin"/>
-        <w:jc w:val="center"/>
-      </w:pPr>
-      <w:r>
-        <w:t>Directorio para los certificados</w:t>
-      </w:r>
-    </w:p>
-    <w:p>
-      <w:r>
-        <w:t>Modificamos el archivo default-ssl para que los certificados apunten a los propios</w:t>
-      </w:r>
-      <w:r>
-        <w:t xml:space="preserve"> y dejar SSLEngine on.</w:t>
-      </w:r>
-    </w:p>
-    <w:p>
-      <w:r>
+        <w:t xml:space="preserve">Permitir el protocolo HTTPS en el </w:t>
+      </w:r>
+      <w:r>
+        <w:t>virtual host</w:t>
+      </w:r>
+      <w:r>
+        <w:t xml:space="preserve"> empresa-tarea-daw02</w:t>
+      </w:r>
+    </w:p>
+    <w:p>
+      <w:pPr>
         <w:rPr>
           <w:noProof/>
         </w:rPr>
-        <mc:AlternateContent>
-          <mc:Choice Requires="wps">
-            <w:drawing>
-              <wp:anchor distT="0" distB="0" distL="114300" distR="114300" simplePos="0" relativeHeight="251666432" behindDoc="0" locked="0" layoutInCell="1" allowOverlap="1" wp14:anchorId="0435204E" wp14:editId="34C6C1BC">
-                <wp:simplePos x="0" y="0"/>
-                <wp:positionH relativeFrom="column">
-                  <wp:posOffset>714375</wp:posOffset>
-                </wp:positionH>
-                <wp:positionV relativeFrom="paragraph">
-                  <wp:posOffset>2778125</wp:posOffset>
-                </wp:positionV>
-                <wp:extent cx="809625" cy="247650"/>
-                <wp:effectExtent l="0" t="0" r="28575" b="19050"/>
-                <wp:wrapNone/>
-                <wp:docPr id="1023298768" name="Rectángulo 1"/>
-                <wp:cNvGraphicFramePr/>
-                <a:graphic xmlns:a="http://schemas.openxmlformats.org/drawingml/2006/main">
-                  <a:graphicData uri="http://schemas.microsoft.com/office/word/2010/wordprocessingShape">
-                    <wps:wsp>
-                      <wps:cNvSpPr/>
-                      <wps:spPr>
-                        <a:xfrm>
-                          <a:off x="0" y="0"/>
-                          <a:ext cx="809625" cy="247650"/>
-                        </a:xfrm>
-                        <a:prstGeom prst="rect">
-                          <a:avLst/>
-                        </a:prstGeom>
-                        <a:noFill/>
-                        <a:ln w="19050">
-                          <a:solidFill>
-                            <a:srgbClr val="FFFF00"/>
-                          </a:solidFill>
-                        </a:ln>
-                      </wps:spPr>
-                      <wps:style>
-                        <a:lnRef idx="2">
-                          <a:schemeClr val="accent1">
-                            <a:shade val="15000"/>
-                          </a:schemeClr>
-                        </a:lnRef>
-                        <a:fillRef idx="1">
-                          <a:schemeClr val="accent1"/>
-                        </a:fillRef>
-                        <a:effectRef idx="0">
-                          <a:schemeClr val="accent1"/>
-                        </a:effectRef>
-                        <a:fontRef idx="minor">
-                          <a:schemeClr val="lt1"/>
-                        </a:fontRef>
-                      </wps:style>
-                      <wps:bodyPr rot="0" spcFirstLastPara="0" vertOverflow="overflow" horzOverflow="overflow" vert="horz" wrap="square" lIns="91440" tIns="45720" rIns="91440" bIns="45720" numCol="1" spcCol="0" rtlCol="0" fromWordArt="0" anchor="ctr" anchorCtr="0" forceAA="0" compatLnSpc="1">
-                        <a:prstTxWarp prst="textNoShape">
-                          <a:avLst/>
-                        </a:prstTxWarp>
-                        <a:noAutofit/>
-                      </wps:bodyPr>
-                    </wps:wsp>
-                  </a:graphicData>
-                </a:graphic>
-                <wp14:sizeRelH relativeFrom="margin">
-                  <wp14:pctWidth>0</wp14:pctWidth>
-                </wp14:sizeRelH>
-                <wp14:sizeRelV relativeFrom="margin">
-                  <wp14:pctHeight>0</wp14:pctHeight>
-                </wp14:sizeRelV>
-              </wp:anchor>
-            </w:drawing>
-          </mc:Choice>
-          <mc:Fallback>
-            <w:pict>
-              <v:rect w14:anchorId="154F12CC" id="Rectángulo 1" o:spid="_x0000_s1026" style="position:absolute;margin-left:56.25pt;margin-top:218.75pt;width:63.75pt;height:19.5pt;z-index:251666432;visibility:visible;mso-wrap-style:square;mso-width-percent:0;mso-height-percent:0;mso-wrap-distance-left:9pt;mso-wrap-distance-top:0;mso-wrap-distance-right:9pt;mso-wrap-distance-bottom:0;mso-position-horizontal:absolute;mso-position-horizontal-relative:text;mso-position-vertical:absolute;mso-position-vertical-relative:text;mso-width-percent:0;mso-height-percent:0;mso-width-relative:margin;mso-height-relative:margin;v-text-anchor:middle" o:gfxdata="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" filled="f" strokecolor="yellow" strokeweight="1.5pt"/>
-            </w:pict>
-          </mc:Fallback>
-        </mc:AlternateContent>
-      </w:r>
-      <w:r>
+      </w:pPr>
+    </w:p>
+    <w:p>
+      <w:pPr>
         <w:rPr>
           <w:noProof/>
         </w:rPr>
-        <mc:AlternateContent>
-          <mc:Choice Requires="wps">
-            <w:drawing>
-              <wp:anchor distT="0" distB="0" distL="114300" distR="114300" simplePos="0" relativeHeight="251664384" behindDoc="0" locked="0" layoutInCell="1" allowOverlap="1" wp14:anchorId="02F38746" wp14:editId="0197DC2A">
-                <wp:simplePos x="0" y="0"/>
-                <wp:positionH relativeFrom="column">
-                  <wp:posOffset>695325</wp:posOffset>
-                </wp:positionH>
-                <wp:positionV relativeFrom="paragraph">
-                  <wp:posOffset>3416300</wp:posOffset>
-                </wp:positionV>
-                <wp:extent cx="3133725" cy="247650"/>
-                <wp:effectExtent l="0" t="0" r="28575" b="19050"/>
-                <wp:wrapNone/>
-                <wp:docPr id="1956249983" name="Rectángulo 1"/>
-                <wp:cNvGraphicFramePr/>
-                <a:graphic xmlns:a="http://schemas.openxmlformats.org/drawingml/2006/main">
-                  <a:graphicData uri="http://schemas.microsoft.com/office/word/2010/wordprocessingShape">
-                    <wps:wsp>
-                      <wps:cNvSpPr/>
-                      <wps:spPr>
-                        <a:xfrm>
-                          <a:off x="0" y="0"/>
-                          <a:ext cx="3133725" cy="247650"/>
-                        </a:xfrm>
-                        <a:prstGeom prst="rect">
-                          <a:avLst/>
-                        </a:prstGeom>
-                        <a:noFill/>
-                        <a:ln w="19050">
-                          <a:solidFill>
-                            <a:srgbClr val="FFFF00"/>
-                          </a:solidFill>
-                        </a:ln>
-                      </wps:spPr>
-                      <wps:style>
-                        <a:lnRef idx="2">
-                          <a:schemeClr val="accent1">
-                            <a:shade val="15000"/>
-                          </a:schemeClr>
-                        </a:lnRef>
-                        <a:fillRef idx="1">
-                          <a:schemeClr val="accent1"/>
-                        </a:fillRef>
-                        <a:effectRef idx="0">
-                          <a:schemeClr val="accent1"/>
-                        </a:effectRef>
-                        <a:fontRef idx="minor">
-                          <a:schemeClr val="lt1"/>
-                        </a:fontRef>
-                      </wps:style>
-                      <wps:bodyPr rot="0" spcFirstLastPara="0" vertOverflow="overflow" horzOverflow="overflow" vert="horz" wrap="square" lIns="91440" tIns="45720" rIns="91440" bIns="45720" numCol="1" spcCol="0" rtlCol="0" fromWordArt="0" anchor="ctr" anchorCtr="0" forceAA="0" compatLnSpc="1">
-                        <a:prstTxWarp prst="textNoShape">
-                          <a:avLst/>
-                        </a:prstTxWarp>
-                        <a:noAutofit/>
-                      </wps:bodyPr>
-                    </wps:wsp>
-                  </a:graphicData>
-                </a:graphic>
-                <wp14:sizeRelV relativeFrom="margin">
-                  <wp14:pctHeight>0</wp14:pctHeight>
-                </wp14:sizeRelV>
-              </wp:anchor>
-            </w:drawing>
-          </mc:Choice>
-          <mc:Fallback>
-            <w:pict>
-              <v:rect w14:anchorId="44734F5E" id="Rectángulo 1" o:spid="_x0000_s1026" style="position:absolute;margin-left:54.75pt;margin-top:269pt;width:246.75pt;height:19.5pt;z-index:251664384;visibility:visible;mso-wrap-style:square;mso-height-percent:0;mso-wrap-distance-left:9pt;mso-wrap-distance-top:0;mso-wrap-distance-right:9pt;mso-wrap-distance-bottom:0;mso-position-horizontal:absolute;mso-position-horizontal-relative:text;mso-position-vertical:absolute;mso-position-vertical-relative:text;mso-height-percent:0;mso-height-relative:margin;v-text-anchor:middle" o:gfxdata="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" filled="f" strokecolor="yellow" strokeweight="1.5pt"/>
-            </w:pict>
-          </mc:Fallback>
-        </mc:AlternateContent>
-      </w:r>
-      <w:r>
-        <w:drawing>
-          <wp:inline distT="0" distB="0" distL="0" distR="0" wp14:anchorId="0E044C68" wp14:editId="3AC14F9F">
-            <wp:extent cx="6645910" cy="3701415"/>
-            <wp:effectExtent l="0" t="0" r="2540" b="0"/>
-            <wp:docPr id="403329423" name="Imagen 1"/>
-            <wp:cNvGraphicFramePr>
-              <a:graphicFrameLocks xmlns:a="http://schemas.openxmlformats.org/drawingml/2006/main" noChangeAspect="1"/>
-            </wp:cNvGraphicFramePr>
-            <a:graphic xmlns:a="http://schemas.openxmlformats.org/drawingml/2006/main">
-              <a:graphicData uri="http://schemas.openxmlformats.org/drawingml/2006/picture">
-                <pic:pic xmlns:pic="http://schemas.openxmlformats.org/drawingml/2006/picture">
-                  <pic:nvPicPr>
-                    <pic:cNvPr id="403329423" name=""/>
-                    <pic:cNvPicPr/>
-                  </pic:nvPicPr>
-                  <pic:blipFill>
-                    <a:blip r:embed="rId37"/>
-                    <a:stretch>
-                      <a:fillRect/>
-                    </a:stretch>
-                  </pic:blipFill>
-                  <pic:spPr>
-                    <a:xfrm>
-                      <a:off x="0" y="0"/>
-                      <a:ext cx="6645910" cy="3701415"/>
-                    </a:xfrm>
-                    <a:prstGeom prst="rect">
-                      <a:avLst/>
-                    </a:prstGeom>
-                  </pic:spPr>
-                </pic:pic>
-              </a:graphicData>
-            </a:graphic>
-          </wp:inline>
-        </w:drawing>
-      </w:r>
-    </w:p>
-    <w:p/>
-    <w:p/>
-    <w:p>
-      <w:r>
-        <w:t xml:space="preserve">Terminamos habilitando el módulo </w:t>
+      </w:pPr>
+      <w:r>
+        <w:rPr>
+          <w:b/>
+          <w:bCs/>
+          <w:noProof/>
+        </w:rPr>
+        <w:t>Los certificados:</w:t>
+      </w:r>
+    </w:p>
+    <w:p>
+      <w:pPr>
+        <w:pStyle w:val="Prrafodelista"/>
+        <w:numPr>
+          <w:ilvl w:val="0"/>
+          <w:numId w:val="18"/>
+        </w:numPr>
+      </w:pPr>
+      <w:r>
+        <w:t>Un certificado es un documento que asocia una clave pública con el servidor.</w:t>
+      </w:r>
+    </w:p>
+    <w:p>
+      <w:pPr>
+        <w:pStyle w:val="Prrafodelista"/>
+        <w:numPr>
+          <w:ilvl w:val="0"/>
+          <w:numId w:val="18"/>
+        </w:numPr>
+      </w:pPr>
+      <w:r>
+        <w:t>Son emitidos por autoridades confiables.</w:t>
+      </w:r>
+    </w:p>
+    <w:p>
+      <w:pPr>
+        <w:pStyle w:val="Prrafodelista"/>
+        <w:numPr>
+          <w:ilvl w:val="0"/>
+          <w:numId w:val="18"/>
+        </w:numPr>
+      </w:pPr>
+      <w:r>
+        <w:t>La autoridad firma un documento (firma digital) que certifica la asociación entre el la clave pública y el servidor.</w:t>
+      </w:r>
+    </w:p>
+    <w:p>
+      <w:pPr>
+        <w:pStyle w:val="Prrafodelista"/>
+        <w:numPr>
+          <w:ilvl w:val="0"/>
+          <w:numId w:val="18"/>
+        </w:numPr>
+      </w:pPr>
+      <w:r>
+        <w:t xml:space="preserve">Un formato estándar para el certificado es el </w:t>
       </w:r>
       <w:r>
         <w:rPr>
           <w:i/>
           <w:iCs/>
         </w:rPr>
-        <w:t>ssl</w:t>
-      </w:r>
-      <w:r>
-        <w:t xml:space="preserve"> y el sitio </w:t>
-      </w:r>
-      <w:r>
-        <w:rPr>
-          <w:i/>
-          <w:iCs/>
-        </w:rPr>
-        <w:t>default-ssl</w:t>
-      </w:r>
-      <w:r>
-        <w:t>, que es la configuración SSL por defecto.</w:t>
-      </w:r>
-    </w:p>
-    <w:p>
-      <w:r>
-        <w:drawing>
-          <wp:inline distT="0" distB="0" distL="0" distR="0" wp14:anchorId="57C0505D" wp14:editId="6D2BB2E0">
-            <wp:extent cx="6645910" cy="2737485"/>
-            <wp:effectExtent l="0" t="0" r="2540" b="5715"/>
-            <wp:docPr id="1984194949" name="Imagen 1"/>
-            <wp:cNvGraphicFramePr>
-              <a:graphicFrameLocks xmlns:a="http://schemas.openxmlformats.org/drawingml/2006/main" noChangeAspect="1"/>
-            </wp:cNvGraphicFramePr>
-            <a:graphic xmlns:a="http://schemas.openxmlformats.org/drawingml/2006/main">
-              <a:graphicData uri="http://schemas.openxmlformats.org/drawingml/2006/picture">
-                <pic:pic xmlns:pic="http://schemas.openxmlformats.org/drawingml/2006/picture">
-                  <pic:nvPicPr>
-                    <pic:cNvPr id="1984194949" name=""/>
-                    <pic:cNvPicPr/>
-                  </pic:nvPicPr>
-                  <pic:blipFill>
-                    <a:blip r:embed="rId38"/>
-                    <a:stretch>
-                      <a:fillRect/>
-                    </a:stretch>
-                  </pic:blipFill>
-                  <pic:spPr>
-                    <a:xfrm>
-                      <a:off x="0" y="0"/>
-                      <a:ext cx="6645910" cy="2737485"/>
-                    </a:xfrm>
-                    <a:prstGeom prst="rect">
-                      <a:avLst/>
-                    </a:prstGeom>
-                  </pic:spPr>
-                </pic:pic>
-              </a:graphicData>
-            </a:graphic>
-          </wp:inline>
-        </w:drawing>
+        <w:t>x509</w:t>
+      </w:r>
+      <w:r>
+        <w:t xml:space="preserve"> que contiene los campos:</w:t>
+      </w:r>
+    </w:p>
+    <w:p>
+      <w:pPr>
+        <w:pStyle w:val="Prrafodelista"/>
+        <w:numPr>
+          <w:ilvl w:val="1"/>
+          <w:numId w:val="18"/>
+        </w:numPr>
+      </w:pPr>
+      <w:r>
+        <w:t>Versión.</w:t>
+      </w:r>
+    </w:p>
+    <w:p>
+      <w:pPr>
+        <w:pStyle w:val="Prrafodelista"/>
+        <w:numPr>
+          <w:ilvl w:val="1"/>
+          <w:numId w:val="18"/>
+        </w:numPr>
+      </w:pPr>
+      <w:r>
+        <w:t>N.º de serie.</w:t>
+      </w:r>
+    </w:p>
+    <w:p>
+      <w:pPr>
+        <w:pStyle w:val="Prrafodelista"/>
+        <w:numPr>
+          <w:ilvl w:val="1"/>
+          <w:numId w:val="18"/>
+        </w:numPr>
+      </w:pPr>
+      <w:r>
+        <w:t>Id del algoritmo firmado.</w:t>
+      </w:r>
+    </w:p>
+    <w:p>
+      <w:pPr>
+        <w:pStyle w:val="Prrafodelista"/>
+        <w:numPr>
+          <w:ilvl w:val="1"/>
+          <w:numId w:val="18"/>
+        </w:numPr>
+      </w:pPr>
+      <w:r>
+        <w:t>Nombre del emisor.</w:t>
+      </w:r>
+    </w:p>
+    <w:p>
+      <w:pPr>
+        <w:pStyle w:val="Prrafodelista"/>
+        <w:numPr>
+          <w:ilvl w:val="1"/>
+          <w:numId w:val="18"/>
+        </w:numPr>
+      </w:pPr>
+      <w:r>
+        <w:t>Periodo de validez.</w:t>
+      </w:r>
+    </w:p>
+    <w:p>
+      <w:pPr>
+        <w:pStyle w:val="Prrafodelista"/>
+        <w:numPr>
+          <w:ilvl w:val="1"/>
+          <w:numId w:val="18"/>
+        </w:numPr>
+      </w:pPr>
+      <w:r>
+        <w:t>Nombre del sujeto.</w:t>
+      </w:r>
+    </w:p>
+    <w:p>
+      <w:pPr>
+        <w:pStyle w:val="Prrafodelista"/>
+        <w:numPr>
+          <w:ilvl w:val="1"/>
+          <w:numId w:val="18"/>
+        </w:numPr>
+      </w:pPr>
+      <w:r>
+        <w:t>Información de clave pública del sujeto.</w:t>
+      </w:r>
+    </w:p>
+    <w:p>
+      <w:pPr>
+        <w:pStyle w:val="Prrafodelista"/>
+        <w:numPr>
+          <w:ilvl w:val="1"/>
+          <w:numId w:val="18"/>
+        </w:numPr>
+      </w:pPr>
+      <w:r>
+        <w:t>Id único del emisor.</w:t>
+      </w:r>
+    </w:p>
+    <w:p>
+      <w:pPr>
+        <w:pStyle w:val="Prrafodelista"/>
+        <w:numPr>
+          <w:ilvl w:val="1"/>
+          <w:numId w:val="18"/>
+        </w:numPr>
+      </w:pPr>
+      <w:r>
+        <w:t>Id único del sujeto.</w:t>
+      </w:r>
+    </w:p>
+    <w:p>
+      <w:pPr>
+        <w:pStyle w:val="Prrafodelista"/>
+        <w:numPr>
+          <w:ilvl w:val="1"/>
+          <w:numId w:val="18"/>
+        </w:numPr>
+      </w:pPr>
+      <w:r>
+        <w:t>Extensiones.</w:t>
+      </w:r>
+    </w:p>
+    <w:p>
+      <w:pPr>
+        <w:pStyle w:val="Prrafodelista"/>
+        <w:ind w:left="1080"/>
+      </w:pPr>
+    </w:p>
+    <w:p>
+      <w:pPr>
+        <w:rPr>
+          <w:b/>
+          <w:bCs/>
+        </w:rPr>
+      </w:pPr>
+      <w:r>
+        <w:rPr>
+          <w:b/>
+          <w:bCs/>
+        </w:rPr>
+        <w:t>El módulo SSL para Apache</w:t>
+      </w:r>
+    </w:p>
+    <w:p>
+      <w:r>
+        <w:t>Este módulo permite cifrar la información entre el navegador y el servidor.</w:t>
       </w:r>
     </w:p>
     <w:p/>
-    <w:p>
-      <w:r>
-        <w:t xml:space="preserve">Comprobamos el sitio y en </w:t>
-      </w:r>
-      <w:r>
-        <w:rPr>
-          <w:i/>
-          <w:iCs/>
-        </w:rPr>
-        <w:t>Avanzado</w:t>
-      </w:r>
-      <w:r>
-        <w:t xml:space="preserve"> aceptamos y continuamos.</w:t>
-      </w:r>
-    </w:p>
-    <w:p>
-      <w:r>
-        <w:drawing>
-          <wp:inline distT="0" distB="0" distL="0" distR="0" wp14:anchorId="07434489" wp14:editId="20A8507F">
-            <wp:extent cx="6645910" cy="4410710"/>
-            <wp:effectExtent l="0" t="0" r="2540" b="8890"/>
-            <wp:docPr id="838880109" name="Imagen 1"/>
-            <wp:cNvGraphicFramePr>
-              <a:graphicFrameLocks xmlns:a="http://schemas.openxmlformats.org/drawingml/2006/main" noChangeAspect="1"/>
-            </wp:cNvGraphicFramePr>
-            <a:graphic xmlns:a="http://schemas.openxmlformats.org/drawingml/2006/main">
-              <a:graphicData uri="http://schemas.openxmlformats.org/drawingml/2006/picture">
-                <pic:pic xmlns:pic="http://schemas.openxmlformats.org/drawingml/2006/picture">
-                  <pic:nvPicPr>
-                    <pic:cNvPr id="838880109" name=""/>
-                    <pic:cNvPicPr/>
-                  </pic:nvPicPr>
-                  <pic:blipFill>
-                    <a:blip r:embed="rId39"/>
-                    <a:stretch>
-                      <a:fillRect/>
-                    </a:stretch>
-                  </pic:blipFill>
-                  <pic:spPr>
-                    <a:xfrm>
-                      <a:off x="0" y="0"/>
-                      <a:ext cx="6645910" cy="4410710"/>
-                    </a:xfrm>
-                    <a:prstGeom prst="rect">
-                      <a:avLst/>
-                    </a:prstGeom>
-                  </pic:spPr>
-                </pic:pic>
-              </a:graphicData>
-            </a:graphic>
-          </wp:inline>
-        </w:drawing>
-      </w:r>
-    </w:p>
     <w:sectPr>
-      <w:headerReference w:type="default" r:id="rId40"/>
-      <w:footerReference w:type="default" r:id="rId41"/>
+      <w:headerReference w:type="default" r:id="rId33"/>
+      <w:footerReference w:type="default" r:id="rId34"/>
       <w:pgSz w:w="11906" w:h="16838"/>
       <w:pgMar w:top="720" w:right="720" w:bottom="720" w:left="720" w:header="708" w:footer="708" w:gutter="0"/>
       <w:pgNumType w:start="0"/>
@@ -10669,8 +10181,13 @@
     <w:r>
       <w:t xml:space="preserve">2 </w:t>
     </w:r>
+    <w:proofErr w:type="gramStart"/>
     <w:r>
-      <w:t>Configuración y administración de servidores Web</w:t>
+      <w:t>Configuración</w:t>
+    </w:r>
+    <w:proofErr w:type="gramEnd"/>
+    <w:r>
+      <w:t xml:space="preserve"> y administración de servidores Web</w:t>
     </w:r>
     <w:r>
       <w:t xml:space="preserve">    </w:t>
@@ -11768,6 +11285,119 @@
     </w:lvl>
   </w:abstractNum>
   <w:abstractNum w:abstractNumId="11" w15:restartNumberingAfterBreak="0">
+    <w:nsid w:val="59FB4B82"/>
+    <w:multiLevelType w:val="hybridMultilevel"/>
+    <w:tmpl w:val="DA7C8A7A"/>
+    <w:lvl w:ilvl="0" w:tplc="0C0A0001">
+      <w:start w:val="1"/>
+      <w:numFmt w:val="bullet"/>
+      <w:lvlText w:val=""/>
+      <w:lvlJc w:val="left"/>
+      <w:pPr>
+        <w:ind w:left="360" w:hanging="360"/>
+      </w:pPr>
+      <w:rPr>
+        <w:rFonts w:ascii="Symbol" w:hAnsi="Symbol" w:hint="default"/>
+      </w:rPr>
+    </w:lvl>
+    <w:lvl w:ilvl="1" w:tplc="0C0A0003">
+      <w:start w:val="1"/>
+      <w:numFmt w:val="bullet"/>
+      <w:lvlText w:val="o"/>
+      <w:lvlJc w:val="left"/>
+      <w:pPr>
+        <w:ind w:left="1080" w:hanging="360"/>
+      </w:pPr>
+      <w:rPr>
+        <w:rFonts w:ascii="Courier New" w:hAnsi="Courier New" w:cs="Courier New" w:hint="default"/>
+      </w:rPr>
+    </w:lvl>
+    <w:lvl w:ilvl="2" w:tplc="0C0A0005" w:tentative="1">
+      <w:start w:val="1"/>
+      <w:numFmt w:val="bullet"/>
+      <w:lvlText w:val=""/>
+      <w:lvlJc w:val="left"/>
+      <w:pPr>
+        <w:ind w:left="1800" w:hanging="360"/>
+      </w:pPr>
+      <w:rPr>
+        <w:rFonts w:ascii="Wingdings" w:hAnsi="Wingdings" w:hint="default"/>
+      </w:rPr>
+    </w:lvl>
+    <w:lvl w:ilvl="3" w:tplc="0C0A0001" w:tentative="1">
+      <w:start w:val="1"/>
+      <w:numFmt w:val="bullet"/>
+      <w:lvlText w:val=""/>
+      <w:lvlJc w:val="left"/>
+      <w:pPr>
+        <w:ind w:left="2520" w:hanging="360"/>
+      </w:pPr>
+      <w:rPr>
+        <w:rFonts w:ascii="Symbol" w:hAnsi="Symbol" w:hint="default"/>
+      </w:rPr>
+    </w:lvl>
+    <w:lvl w:ilvl="4" w:tplc="0C0A0003" w:tentative="1">
+      <w:start w:val="1"/>
+      <w:numFmt w:val="bullet"/>
+      <w:lvlText w:val="o"/>
+      <w:lvlJc w:val="left"/>
+      <w:pPr>
+        <w:ind w:left="3240" w:hanging="360"/>
+      </w:pPr>
+      <w:rPr>
+        <w:rFonts w:ascii="Courier New" w:hAnsi="Courier New" w:cs="Courier New" w:hint="default"/>
+      </w:rPr>
+    </w:lvl>
+    <w:lvl w:ilvl="5" w:tplc="0C0A0005" w:tentative="1">
+      <w:start w:val="1"/>
+      <w:numFmt w:val="bullet"/>
+      <w:lvlText w:val=""/>
+      <w:lvlJc w:val="left"/>
+      <w:pPr>
+        <w:ind w:left="3960" w:hanging="360"/>
+      </w:pPr>
+      <w:rPr>
+        <w:rFonts w:ascii="Wingdings" w:hAnsi="Wingdings" w:hint="default"/>
+      </w:rPr>
+    </w:lvl>
+    <w:lvl w:ilvl="6" w:tplc="0C0A0001" w:tentative="1">
+      <w:start w:val="1"/>
+      <w:numFmt w:val="bullet"/>
+      <w:lvlText w:val=""/>
+      <w:lvlJc w:val="left"/>
+      <w:pPr>
+        <w:ind w:left="4680" w:hanging="360"/>
+      </w:pPr>
+      <w:rPr>
+        <w:rFonts w:ascii="Symbol" w:hAnsi="Symbol" w:hint="default"/>
+      </w:rPr>
+    </w:lvl>
+    <w:lvl w:ilvl="7" w:tplc="0C0A0003" w:tentative="1">
+      <w:start w:val="1"/>
+      <w:numFmt w:val="bullet"/>
+      <w:lvlText w:val="o"/>
+      <w:lvlJc w:val="left"/>
+      <w:pPr>
+        <w:ind w:left="5400" w:hanging="360"/>
+      </w:pPr>
+      <w:rPr>
+        <w:rFonts w:ascii="Courier New" w:hAnsi="Courier New" w:cs="Courier New" w:hint="default"/>
+      </w:rPr>
+    </w:lvl>
+    <w:lvl w:ilvl="8" w:tplc="0C0A0005" w:tentative="1">
+      <w:start w:val="1"/>
+      <w:numFmt w:val="bullet"/>
+      <w:lvlText w:val=""/>
+      <w:lvlJc w:val="left"/>
+      <w:pPr>
+        <w:ind w:left="6120" w:hanging="360"/>
+      </w:pPr>
+      <w:rPr>
+        <w:rFonts w:ascii="Wingdings" w:hAnsi="Wingdings" w:hint="default"/>
+      </w:rPr>
+    </w:lvl>
+  </w:abstractNum>
+  <w:abstractNum w:abstractNumId="12" w15:restartNumberingAfterBreak="0">
     <w:nsid w:val="5F1E533C"/>
     <w:multiLevelType w:val="hybridMultilevel"/>
     <w:tmpl w:val="7C9CF5F0"/>
@@ -11880,7 +11510,7 @@
       </w:rPr>
     </w:lvl>
   </w:abstractNum>
-  <w:abstractNum w:abstractNumId="12" w15:restartNumberingAfterBreak="0">
+  <w:abstractNum w:abstractNumId="13" w15:restartNumberingAfterBreak="0">
     <w:nsid w:val="61C62CA6"/>
     <w:multiLevelType w:val="hybridMultilevel"/>
     <w:tmpl w:val="209EA268"/>
@@ -11993,7 +11623,7 @@
       </w:rPr>
     </w:lvl>
   </w:abstractNum>
-  <w:abstractNum w:abstractNumId="13" w15:restartNumberingAfterBreak="0">
+  <w:abstractNum w:abstractNumId="14" w15:restartNumberingAfterBreak="0">
     <w:nsid w:val="638645A9"/>
     <w:multiLevelType w:val="hybridMultilevel"/>
     <w:tmpl w:val="2F149300"/>
@@ -12079,7 +11709,7 @@
       </w:pPr>
     </w:lvl>
   </w:abstractNum>
-  <w:abstractNum w:abstractNumId="14" w15:restartNumberingAfterBreak="0">
+  <w:abstractNum w:abstractNumId="15" w15:restartNumberingAfterBreak="0">
     <w:nsid w:val="67D77D47"/>
     <w:multiLevelType w:val="multilevel"/>
     <w:tmpl w:val="61520CD8"/>
@@ -12192,7 +11822,7 @@
       </w:rPr>
     </w:lvl>
   </w:abstractNum>
-  <w:abstractNum w:abstractNumId="15" w15:restartNumberingAfterBreak="0">
+  <w:abstractNum w:abstractNumId="16" w15:restartNumberingAfterBreak="0">
     <w:nsid w:val="7A706E98"/>
     <w:multiLevelType w:val="hybridMultilevel"/>
     <w:tmpl w:val="58AC3588"/>
@@ -12278,7 +11908,7 @@
       </w:pPr>
     </w:lvl>
   </w:abstractNum>
-  <w:abstractNum w:abstractNumId="16" w15:restartNumberingAfterBreak="0">
+  <w:abstractNum w:abstractNumId="17" w15:restartNumberingAfterBreak="0">
     <w:nsid w:val="7CAD3FBE"/>
     <w:multiLevelType w:val="hybridMultilevel"/>
     <w:tmpl w:val="FA1251A0"/>
@@ -12365,22 +11995,22 @@
     </w:lvl>
   </w:abstractNum>
   <w:num w:numId="1" w16cid:durableId="204101466">
-    <w:abstractNumId w:val="12"/>
+    <w:abstractNumId w:val="13"/>
   </w:num>
   <w:num w:numId="2" w16cid:durableId="423915377">
     <w:abstractNumId w:val="0"/>
   </w:num>
   <w:num w:numId="3" w16cid:durableId="734553400">
-    <w:abstractNumId w:val="11"/>
+    <w:abstractNumId w:val="12"/>
   </w:num>
   <w:num w:numId="4" w16cid:durableId="767774836">
     <w:abstractNumId w:val="4"/>
   </w:num>
   <w:num w:numId="5" w16cid:durableId="1814446984">
-    <w:abstractNumId w:val="14"/>
+    <w:abstractNumId w:val="15"/>
   </w:num>
   <w:num w:numId="6" w16cid:durableId="949894404">
-    <w:abstractNumId w:val="15"/>
+    <w:abstractNumId w:val="16"/>
   </w:num>
   <w:num w:numId="7" w16cid:durableId="2081250174">
     <w:abstractNumId w:val="9"/>
@@ -12401,10 +12031,10 @@
     <w:abstractNumId w:val="10"/>
   </w:num>
   <w:num w:numId="13" w16cid:durableId="513416985">
-    <w:abstractNumId w:val="16"/>
+    <w:abstractNumId w:val="17"/>
   </w:num>
   <w:num w:numId="14" w16cid:durableId="1661156998">
-    <w:abstractNumId w:val="13"/>
+    <w:abstractNumId w:val="14"/>
   </w:num>
   <w:num w:numId="15" w16cid:durableId="1504203602">
     <w:abstractNumId w:val="6"/>
@@ -12414,6 +12044,9 @@
   </w:num>
   <w:num w:numId="17" w16cid:durableId="1443917931">
     <w:abstractNumId w:val="2"/>
+  </w:num>
+  <w:num w:numId="18" w16cid:durableId="1232542700">
+    <w:abstractNumId w:val="11"/>
   </w:num>
   <w:numIdMacAtCleanup w:val="10"/>
 </w:numbering>

</xml_diff>

<commit_message>
Iniciado el punto 6
</commit_message>
<xml_diff>
--- a/daw/rodriguez_jimenez_roberto_DAW02_Tarea/rodriguez_jimenez_roberto_DAW02_Tarea.docx
+++ b/daw/rodriguez_jimenez_roberto_DAW02_Tarea/rodriguez_jimenez_roberto_DAW02_Tarea.docx
@@ -4134,7 +4134,7 @@
           <w:r>
             <w:fldChar w:fldCharType="separate"/>
           </w:r>
-          <w:hyperlink w:anchor="_Toc148529948" w:history="1">
+          <w:hyperlink w:anchor="_Toc150499557" w:history="1">
             <w:r>
               <w:rPr>
                 <w:rStyle w:val="Hipervnculo"/>
@@ -4161,7 +4161,7 @@
                 <w:noProof/>
                 <w:webHidden/>
               </w:rPr>
-              <w:instrText xml:space="preserve"> PAGEREF _Toc148529948 \h </w:instrText>
+              <w:instrText xml:space="preserve"> PAGEREF _Toc150499557 \h </w:instrText>
             </w:r>
             <w:r>
               <w:rPr>
@@ -4204,7 +4204,7 @@
               <w:lang w:eastAsia="es-ES"/>
             </w:rPr>
           </w:pPr>
-          <w:hyperlink w:anchor="_Toc148529949" w:history="1">
+          <w:hyperlink w:anchor="_Toc150499558" w:history="1">
             <w:r>
               <w:rPr>
                 <w:rStyle w:val="Hipervnculo"/>
@@ -4231,7 +4231,7 @@
                 <w:noProof/>
                 <w:webHidden/>
               </w:rPr>
-              <w:instrText xml:space="preserve"> PAGEREF _Toc148529949 \h </w:instrText>
+              <w:instrText xml:space="preserve"> PAGEREF _Toc150499558 \h </w:instrText>
             </w:r>
             <w:r>
               <w:rPr>
@@ -4274,7 +4274,7 @@
               <w:lang w:eastAsia="es-ES"/>
             </w:rPr>
           </w:pPr>
-          <w:hyperlink w:anchor="_Toc148529950" w:history="1">
+          <w:hyperlink w:anchor="_Toc150499559" w:history="1">
             <w:r>
               <w:rPr>
                 <w:rStyle w:val="Hipervnculo"/>
@@ -4301,7 +4301,7 @@
                 <w:noProof/>
                 <w:webHidden/>
               </w:rPr>
-              <w:instrText xml:space="preserve"> PAGEREF _Toc148529950 \h </w:instrText>
+              <w:instrText xml:space="preserve"> PAGEREF _Toc150499559 \h </w:instrText>
             </w:r>
             <w:r>
               <w:rPr>
@@ -4344,7 +4344,7 @@
               <w:lang w:eastAsia="es-ES"/>
             </w:rPr>
           </w:pPr>
-          <w:hyperlink w:anchor="_Toc148529951" w:history="1">
+          <w:hyperlink w:anchor="_Toc150499560" w:history="1">
             <w:r>
               <w:rPr>
                 <w:rStyle w:val="Hipervnculo"/>
@@ -4371,7 +4371,7 @@
                 <w:noProof/>
                 <w:webHidden/>
               </w:rPr>
-              <w:instrText xml:space="preserve"> PAGEREF _Toc148529951 \h </w:instrText>
+              <w:instrText xml:space="preserve"> PAGEREF _Toc150499560 \h </w:instrText>
             </w:r>
             <w:r>
               <w:rPr>
@@ -4414,7 +4414,7 @@
               <w:lang w:eastAsia="es-ES"/>
             </w:rPr>
           </w:pPr>
-          <w:hyperlink w:anchor="_Toc148529952" w:history="1">
+          <w:hyperlink w:anchor="_Toc150499561" w:history="1">
             <w:r>
               <w:rPr>
                 <w:rStyle w:val="Hipervnculo"/>
@@ -4441,7 +4441,7 @@
                 <w:noProof/>
                 <w:webHidden/>
               </w:rPr>
-              <w:instrText xml:space="preserve"> PAGEREF _Toc148529952 \h </w:instrText>
+              <w:instrText xml:space="preserve"> PAGEREF _Toc150499561 \h </w:instrText>
             </w:r>
             <w:r>
               <w:rPr>
@@ -4484,7 +4484,7 @@
               <w:lang w:eastAsia="es-ES"/>
             </w:rPr>
           </w:pPr>
-          <w:hyperlink w:anchor="_Toc148529953" w:history="1">
+          <w:hyperlink w:anchor="_Toc150499562" w:history="1">
             <w:r>
               <w:rPr>
                 <w:rStyle w:val="Hipervnculo"/>
@@ -4511,7 +4511,7 @@
                 <w:noProof/>
                 <w:webHidden/>
               </w:rPr>
-              <w:instrText xml:space="preserve"> PAGEREF _Toc148529953 \h </w:instrText>
+              <w:instrText xml:space="preserve"> PAGEREF _Toc150499562 \h </w:instrText>
             </w:r>
             <w:r>
               <w:rPr>
@@ -4554,7 +4554,7 @@
               <w:lang w:eastAsia="es-ES"/>
             </w:rPr>
           </w:pPr>
-          <w:hyperlink w:anchor="_Toc148529954" w:history="1">
+          <w:hyperlink w:anchor="_Toc150499563" w:history="1">
             <w:r>
               <w:rPr>
                 <w:rStyle w:val="Hipervnculo"/>
@@ -4581,7 +4581,7 @@
                 <w:noProof/>
                 <w:webHidden/>
               </w:rPr>
-              <w:instrText xml:space="preserve"> PAGEREF _Toc148529954 \h </w:instrText>
+              <w:instrText xml:space="preserve"> PAGEREF _Toc150499563 \h </w:instrText>
             </w:r>
             <w:r>
               <w:rPr>
@@ -4624,7 +4624,7 @@
               <w:lang w:eastAsia="es-ES"/>
             </w:rPr>
           </w:pPr>
-          <w:hyperlink w:anchor="_Toc148529955" w:history="1">
+          <w:hyperlink w:anchor="_Toc150499564" w:history="1">
             <w:r>
               <w:rPr>
                 <w:rStyle w:val="Hipervnculo"/>
@@ -4651,7 +4651,7 @@
                 <w:noProof/>
                 <w:webHidden/>
               </w:rPr>
-              <w:instrText xml:space="preserve"> PAGEREF _Toc148529955 \h </w:instrText>
+              <w:instrText xml:space="preserve"> PAGEREF _Toc150499564 \h </w:instrText>
             </w:r>
             <w:r>
               <w:rPr>
@@ -4694,7 +4694,7 @@
               <w:lang w:eastAsia="es-ES"/>
             </w:rPr>
           </w:pPr>
-          <w:hyperlink w:anchor="_Toc148529956" w:history="1">
+          <w:hyperlink w:anchor="_Toc150499565" w:history="1">
             <w:r>
               <w:rPr>
                 <w:rStyle w:val="Hipervnculo"/>
@@ -4721,7 +4721,7 @@
                 <w:noProof/>
                 <w:webHidden/>
               </w:rPr>
-              <w:instrText xml:space="preserve"> PAGEREF _Toc148529956 \h </w:instrText>
+              <w:instrText xml:space="preserve"> PAGEREF _Toc150499565 \h </w:instrText>
             </w:r>
             <w:r>
               <w:rPr>
@@ -4764,7 +4764,7 @@
               <w:lang w:eastAsia="es-ES"/>
             </w:rPr>
           </w:pPr>
-          <w:hyperlink w:anchor="_Toc148529957" w:history="1">
+          <w:hyperlink w:anchor="_Toc150499566" w:history="1">
             <w:r>
               <w:rPr>
                 <w:rStyle w:val="Hipervnculo"/>
@@ -4791,7 +4791,7 @@
                 <w:noProof/>
                 <w:webHidden/>
               </w:rPr>
-              <w:instrText xml:space="preserve"> PAGEREF _Toc148529957 \h </w:instrText>
+              <w:instrText xml:space="preserve"> PAGEREF _Toc150499566 \h </w:instrText>
             </w:r>
             <w:r>
               <w:rPr>
@@ -4834,7 +4834,7 @@
               <w:lang w:eastAsia="es-ES"/>
             </w:rPr>
           </w:pPr>
-          <w:hyperlink w:anchor="_Toc148529958" w:history="1">
+          <w:hyperlink w:anchor="_Toc150499567" w:history="1">
             <w:r>
               <w:rPr>
                 <w:rStyle w:val="Hipervnculo"/>
@@ -4861,7 +4861,7 @@
                 <w:noProof/>
                 <w:webHidden/>
               </w:rPr>
-              <w:instrText xml:space="preserve"> PAGEREF _Toc148529958 \h </w:instrText>
+              <w:instrText xml:space="preserve"> PAGEREF _Toc150499567 \h </w:instrText>
             </w:r>
             <w:r>
               <w:rPr>
@@ -4905,7 +4905,7 @@
               <w:lang w:eastAsia="es-ES"/>
             </w:rPr>
           </w:pPr>
-          <w:hyperlink w:anchor="_Toc148529959" w:history="1">
+          <w:hyperlink w:anchor="_Toc150499568" w:history="1">
             <w:r>
               <w:rPr>
                 <w:rStyle w:val="Hipervnculo"/>
@@ -4947,7 +4947,7 @@
                 <w:noProof/>
                 <w:webHidden/>
               </w:rPr>
-              <w:instrText xml:space="preserve"> PAGEREF _Toc148529959 \h </w:instrText>
+              <w:instrText xml:space="preserve"> PAGEREF _Toc150499568 \h </w:instrText>
             </w:r>
             <w:r>
               <w:rPr>
@@ -4991,7 +4991,7 @@
               <w:lang w:eastAsia="es-ES"/>
             </w:rPr>
           </w:pPr>
-          <w:hyperlink w:anchor="_Toc148529960" w:history="1">
+          <w:hyperlink w:anchor="_Toc150499569" w:history="1">
             <w:r>
               <w:rPr>
                 <w:rStyle w:val="Hipervnculo"/>
@@ -5033,7 +5033,7 @@
                 <w:noProof/>
                 <w:webHidden/>
               </w:rPr>
-              <w:instrText xml:space="preserve"> PAGEREF _Toc148529960 \h </w:instrText>
+              <w:instrText xml:space="preserve"> PAGEREF _Toc150499569 \h </w:instrText>
             </w:r>
             <w:r>
               <w:rPr>
@@ -5077,7 +5077,7 @@
               <w:lang w:eastAsia="es-ES"/>
             </w:rPr>
           </w:pPr>
-          <w:hyperlink w:anchor="_Toc148529961" w:history="1">
+          <w:hyperlink w:anchor="_Toc150499570" w:history="1">
             <w:r>
               <w:rPr>
                 <w:rStyle w:val="Hipervnculo"/>
@@ -5119,7 +5119,7 @@
                 <w:noProof/>
                 <w:webHidden/>
               </w:rPr>
-              <w:instrText xml:space="preserve"> PAGEREF _Toc148529961 \h </w:instrText>
+              <w:instrText xml:space="preserve"> PAGEREF _Toc150499570 \h </w:instrText>
             </w:r>
             <w:r>
               <w:rPr>
@@ -5163,7 +5163,7 @@
               <w:lang w:eastAsia="es-ES"/>
             </w:rPr>
           </w:pPr>
-          <w:hyperlink w:anchor="_Toc148529962" w:history="1">
+          <w:hyperlink w:anchor="_Toc150499571" w:history="1">
             <w:r>
               <w:rPr>
                 <w:rStyle w:val="Hipervnculo"/>
@@ -5205,7 +5205,7 @@
                 <w:noProof/>
                 <w:webHidden/>
               </w:rPr>
-              <w:instrText xml:space="preserve"> PAGEREF _Toc148529962 \h </w:instrText>
+              <w:instrText xml:space="preserve"> PAGEREF _Toc150499571 \h </w:instrText>
             </w:r>
             <w:r>
               <w:rPr>
@@ -5226,6 +5226,178 @@
                 <w:webHidden/>
               </w:rPr>
               <w:t>10</w:t>
+            </w:r>
+            <w:r>
+              <w:rPr>
+                <w:noProof/>
+                <w:webHidden/>
+              </w:rPr>
+              <w:fldChar w:fldCharType="end"/>
+            </w:r>
+          </w:hyperlink>
+        </w:p>
+        <w:p>
+          <w:pPr>
+            <w:pStyle w:val="TDC3"/>
+            <w:tabs>
+              <w:tab w:val="left" w:pos="880"/>
+              <w:tab w:val="right" w:leader="dot" w:pos="10456"/>
+            </w:tabs>
+            <w:rPr>
+              <w:rFonts w:eastAsiaTheme="minorEastAsia"/>
+              <w:noProof/>
+              <w:lang w:eastAsia="es-ES"/>
+            </w:rPr>
+          </w:pPr>
+          <w:hyperlink w:anchor="_Toc150499572" w:history="1">
+            <w:r>
+              <w:rPr>
+                <w:rStyle w:val="Hipervnculo"/>
+                <w:noProof/>
+              </w:rPr>
+              <w:t>5.</w:t>
+            </w:r>
+            <w:r>
+              <w:rPr>
+                <w:rFonts w:eastAsiaTheme="minorEastAsia"/>
+                <w:noProof/>
+                <w:lang w:eastAsia="es-ES"/>
+              </w:rPr>
+              <w:tab/>
+            </w:r>
+            <w:r>
+              <w:rPr>
+                <w:rStyle w:val="Hipervnculo"/>
+                <w:noProof/>
+              </w:rPr>
+              <w:t>Permitir el protocolo HTTPS en el virtual host empresa-tarea-daw02</w:t>
+            </w:r>
+            <w:r>
+              <w:rPr>
+                <w:noProof/>
+                <w:webHidden/>
+              </w:rPr>
+              <w:tab/>
+            </w:r>
+            <w:r>
+              <w:rPr>
+                <w:noProof/>
+                <w:webHidden/>
+              </w:rPr>
+              <w:fldChar w:fldCharType="begin"/>
+            </w:r>
+            <w:r>
+              <w:rPr>
+                <w:noProof/>
+                <w:webHidden/>
+              </w:rPr>
+              <w:instrText xml:space="preserve"> PAGEREF _Toc150499572 \h </w:instrText>
+            </w:r>
+            <w:r>
+              <w:rPr>
+                <w:noProof/>
+                <w:webHidden/>
+              </w:rPr>
+            </w:r>
+            <w:r>
+              <w:rPr>
+                <w:noProof/>
+                <w:webHidden/>
+              </w:rPr>
+              <w:fldChar w:fldCharType="separate"/>
+            </w:r>
+            <w:r>
+              <w:rPr>
+                <w:noProof/>
+                <w:webHidden/>
+              </w:rPr>
+              <w:t>14</w:t>
+            </w:r>
+            <w:r>
+              <w:rPr>
+                <w:noProof/>
+                <w:webHidden/>
+              </w:rPr>
+              <w:fldChar w:fldCharType="end"/>
+            </w:r>
+          </w:hyperlink>
+        </w:p>
+        <w:p>
+          <w:pPr>
+            <w:pStyle w:val="TDC3"/>
+            <w:tabs>
+              <w:tab w:val="left" w:pos="880"/>
+              <w:tab w:val="right" w:leader="dot" w:pos="10456"/>
+            </w:tabs>
+            <w:rPr>
+              <w:rFonts w:eastAsiaTheme="minorEastAsia"/>
+              <w:noProof/>
+              <w:lang w:eastAsia="es-ES"/>
+            </w:rPr>
+          </w:pPr>
+          <w:hyperlink w:anchor="_Toc150499573" w:history="1">
+            <w:r>
+              <w:rPr>
+                <w:rStyle w:val="Hipervnculo"/>
+                <w:noProof/>
+              </w:rPr>
+              <w:t>6.</w:t>
+            </w:r>
+            <w:r>
+              <w:rPr>
+                <w:rFonts w:eastAsiaTheme="minorEastAsia"/>
+                <w:noProof/>
+                <w:lang w:eastAsia="es-ES"/>
+              </w:rPr>
+              <w:tab/>
+            </w:r>
+            <w:r>
+              <w:rPr>
+                <w:rStyle w:val="Hipervnculo"/>
+                <w:noProof/>
+              </w:rPr>
+              <w:t>Configurar los archivos de registro como sigue:</w:t>
+            </w:r>
+            <w:r>
+              <w:rPr>
+                <w:noProof/>
+                <w:webHidden/>
+              </w:rPr>
+              <w:tab/>
+            </w:r>
+            <w:r>
+              <w:rPr>
+                <w:noProof/>
+                <w:webHidden/>
+              </w:rPr>
+              <w:fldChar w:fldCharType="begin"/>
+            </w:r>
+            <w:r>
+              <w:rPr>
+                <w:noProof/>
+                <w:webHidden/>
+              </w:rPr>
+              <w:instrText xml:space="preserve"> PAGEREF _Toc150499573 \h </w:instrText>
+            </w:r>
+            <w:r>
+              <w:rPr>
+                <w:noProof/>
+                <w:webHidden/>
+              </w:rPr>
+            </w:r>
+            <w:r>
+              <w:rPr>
+                <w:noProof/>
+                <w:webHidden/>
+              </w:rPr>
+              <w:fldChar w:fldCharType="separate"/>
+            </w:r>
+            <w:r>
+              <w:rPr>
+                <w:noProof/>
+                <w:webHidden/>
+              </w:rPr>
+              <w:t>17</w:t>
             </w:r>
             <w:r>
               <w:rPr>
@@ -5249,7 +5421,7 @@
               <w:lang w:eastAsia="es-ES"/>
             </w:rPr>
           </w:pPr>
-          <w:hyperlink w:anchor="_Toc148529963" w:history="1">
+          <w:hyperlink w:anchor="_Toc150499574" w:history="1">
             <w:r>
               <w:rPr>
                 <w:rStyle w:val="Hipervnculo"/>
@@ -5270,7 +5442,7 @@
                 <w:rStyle w:val="Hipervnculo"/>
                 <w:noProof/>
               </w:rPr>
-              <w:t>El directorio todo-empresa-tarea-daw02 permite el acceso a cualquier usuario.</w:t>
+              <w:t>Identificación log de acceso: empresa-tarea-daw02-access.log</w:t>
             </w:r>
             <w:r>
               <w:rPr>
@@ -5291,7 +5463,7 @@
                 <w:noProof/>
                 <w:webHidden/>
               </w:rPr>
-              <w:instrText xml:space="preserve"> PAGEREF _Toc148529963 \h </w:instrText>
+              <w:instrText xml:space="preserve"> PAGEREF _Toc150499574 \h </w:instrText>
             </w:r>
             <w:r>
               <w:rPr>
@@ -5311,7 +5483,7 @@
                 <w:noProof/>
                 <w:webHidden/>
               </w:rPr>
-              <w:t>10</w:t>
+              <w:t>17</w:t>
             </w:r>
             <w:r>
               <w:rPr>
@@ -5335,7 +5507,7 @@
               <w:lang w:eastAsia="es-ES"/>
             </w:rPr>
           </w:pPr>
-          <w:hyperlink w:anchor="_Toc148529964" w:history="1">
+          <w:hyperlink w:anchor="_Toc150499575" w:history="1">
             <w:r>
               <w:rPr>
                 <w:rStyle w:val="Hipervnculo"/>
@@ -5356,7 +5528,7 @@
                 <w:rStyle w:val="Hipervnculo"/>
                 <w:noProof/>
               </w:rPr>
-              <w:t>El subdirectorio todo-empresa-tarea-daw02/delimitado permite el acceso solamente al personal de la empresa que tenga el rol: admin.</w:t>
+              <w:t>Identificación log de error: empresa-tarea-daw02-error.log</w:t>
             </w:r>
             <w:r>
               <w:rPr>
@@ -5377,7 +5549,7 @@
                 <w:noProof/>
                 <w:webHidden/>
               </w:rPr>
-              <w:instrText xml:space="preserve"> PAGEREF _Toc148529964 \h </w:instrText>
+              <w:instrText xml:space="preserve"> PAGEREF _Toc150499575 \h </w:instrText>
             </w:r>
             <w:r>
               <w:rPr>
@@ -5397,7 +5569,107 @@
                 <w:noProof/>
                 <w:webHidden/>
               </w:rPr>
-              <w:t>10</w:t>
+              <w:t>17</w:t>
+            </w:r>
+            <w:r>
+              <w:rPr>
+                <w:noProof/>
+                <w:webHidden/>
+              </w:rPr>
+              <w:fldChar w:fldCharType="end"/>
+            </w:r>
+          </w:hyperlink>
+        </w:p>
+        <w:p>
+          <w:pPr>
+            <w:pStyle w:val="TDC4"/>
+            <w:tabs>
+              <w:tab w:val="left" w:pos="1100"/>
+              <w:tab w:val="right" w:leader="dot" w:pos="10456"/>
+            </w:tabs>
+            <w:rPr>
+              <w:rFonts w:eastAsiaTheme="minorEastAsia"/>
+              <w:noProof/>
+              <w:lang w:eastAsia="es-ES"/>
+            </w:rPr>
+          </w:pPr>
+          <w:hyperlink w:anchor="_Toc150499576" w:history="1">
+            <w:r>
+              <w:rPr>
+                <w:rStyle w:val="Hipervnculo"/>
+                <w:noProof/>
+              </w:rPr>
+              <w:t>c)</w:t>
+            </w:r>
+            <w:r>
+              <w:rPr>
+                <w:rFonts w:eastAsiaTheme="minorEastAsia"/>
+                <w:noProof/>
+                <w:lang w:eastAsia="es-ES"/>
+              </w:rPr>
+              <w:tab/>
+            </w:r>
+            <w:r>
+              <w:rPr>
+                <w:rStyle w:val="Hipervnculo"/>
+                <w:noProof/>
+              </w:rPr>
+              <w:t>Alias logformat: com</w:t>
+            </w:r>
+            <w:r>
+              <w:rPr>
+                <w:rStyle w:val="Hipervnculo"/>
+                <w:noProof/>
+              </w:rPr>
+              <w:t>b</w:t>
+            </w:r>
+            <w:r>
+              <w:rPr>
+                <w:rStyle w:val="Hipervnculo"/>
+                <w:noProof/>
+              </w:rPr>
+              <w:t>ined</w:t>
+            </w:r>
+            <w:r>
+              <w:rPr>
+                <w:noProof/>
+                <w:webHidden/>
+              </w:rPr>
+              <w:tab/>
+            </w:r>
+            <w:r>
+              <w:rPr>
+                <w:noProof/>
+                <w:webHidden/>
+              </w:rPr>
+              <w:fldChar w:fldCharType="begin"/>
+            </w:r>
+            <w:r>
+              <w:rPr>
+                <w:noProof/>
+                <w:webHidden/>
+              </w:rPr>
+              <w:instrText xml:space="preserve"> PAGEREF _Toc150499576 \h </w:instrText>
+            </w:r>
+            <w:r>
+              <w:rPr>
+                <w:noProof/>
+                <w:webHidden/>
+              </w:rPr>
+            </w:r>
+            <w:r>
+              <w:rPr>
+                <w:noProof/>
+                <w:webHidden/>
+              </w:rPr>
+              <w:fldChar w:fldCharType="separate"/>
+            </w:r>
+            <w:r>
+              <w:rPr>
+                <w:noProof/>
+                <w:webHidden/>
+              </w:rPr>
+              <w:t>17</w:t>
             </w:r>
             <w:r>
               <w:rPr>
@@ -5431,7 +5703,7 @@
         <w:br/>
       </w:r>
       <w:bookmarkStart w:id="0" w:name="_Toc147231596"/>
-      <w:bookmarkStart w:id="1" w:name="_Toc148529948"/>
+      <w:bookmarkStart w:id="1" w:name="_Toc150499557"/>
       <w:r>
         <w:t>Tarea online DAW01</w:t>
       </w:r>
@@ -5506,7 +5778,7 @@
         <w:pStyle w:val="Ttulo2"/>
       </w:pPr>
       <w:bookmarkStart w:id="2" w:name="_Toc147231597"/>
-      <w:bookmarkStart w:id="3" w:name="_Toc148529949"/>
+      <w:bookmarkStart w:id="3" w:name="_Toc150499558"/>
       <w:r>
         <w:t>Enunciado</w:t>
       </w:r>
@@ -5518,7 +5790,7 @@
         <w:pStyle w:val="Ttulo3"/>
       </w:pPr>
       <w:bookmarkStart w:id="4" w:name="_Toc147231598"/>
-      <w:bookmarkStart w:id="5" w:name="_Toc148529950"/>
+      <w:bookmarkStart w:id="5" w:name="_Toc150499559"/>
       <w:r>
         <w:t>Caso práctico</w:t>
       </w:r>
@@ -5597,7 +5869,7 @@
         <w:pStyle w:val="Ttulo3"/>
       </w:pPr>
       <w:bookmarkStart w:id="6" w:name="_Toc147231599"/>
-      <w:bookmarkStart w:id="7" w:name="_Toc148529951"/>
+      <w:bookmarkStart w:id="7" w:name="_Toc150499560"/>
       <w:r>
         <w:t>¿Qué te pedimos que hagas?</w:t>
       </w:r>
@@ -5798,21 +6070,8 @@
         </w:numPr>
       </w:pPr>
       <w:r>
-        <w:t xml:space="preserve">Alias </w:t>
-      </w:r>
-      <w:proofErr w:type="spellStart"/>
-      <w:r>
-        <w:t>logformat</w:t>
-      </w:r>
-      <w:proofErr w:type="spellEnd"/>
-      <w:r>
-        <w:t xml:space="preserve">: </w:t>
-      </w:r>
-      <w:proofErr w:type="spellStart"/>
-      <w:r>
-        <w:t>combined</w:t>
-      </w:r>
-      <w:proofErr w:type="spellEnd"/>
+        <w:t>Alias logformat: combined</w:t>
+      </w:r>
     </w:p>
     <w:p>
       <w:pPr>
@@ -6103,7 +6362,7 @@
       <w:r>
         <w:br/>
       </w:r>
-      <w:bookmarkStart w:id="10" w:name="_Toc148529952"/>
+      <w:bookmarkStart w:id="10" w:name="_Toc150499561"/>
       <w:r>
         <w:t xml:space="preserve">Recursos necesarios y </w:t>
       </w:r>
@@ -6123,7 +6382,7 @@
         <w:pStyle w:val="Ttulo3"/>
       </w:pPr>
       <w:bookmarkStart w:id="11" w:name="_Toc147231601"/>
-      <w:bookmarkStart w:id="12" w:name="_Toc148529953"/>
+      <w:bookmarkStart w:id="12" w:name="_Toc150499562"/>
       <w:r>
         <w:t>Recursos necesarios</w:t>
       </w:r>
@@ -6219,7 +6478,7 @@
       <w:pPr>
         <w:pStyle w:val="Ttulo3"/>
       </w:pPr>
-      <w:bookmarkStart w:id="14" w:name="_Toc148529954"/>
+      <w:bookmarkStart w:id="14" w:name="_Toc150499563"/>
       <w:r>
         <w:t>Recomendaciones</w:t>
       </w:r>
@@ -6302,7 +6561,7 @@
         <w:br/>
       </w:r>
       <w:bookmarkStart w:id="15" w:name="_Toc147231603"/>
-      <w:bookmarkStart w:id="16" w:name="_Toc148529955"/>
+      <w:bookmarkStart w:id="16" w:name="_Toc150499564"/>
       <w:r>
         <w:t>Evaluación de la tarea</w:t>
       </w:r>
@@ -6317,7 +6576,7 @@
         <w:br/>
       </w:r>
       <w:bookmarkStart w:id="17" w:name="_Toc147231604"/>
-      <w:bookmarkStart w:id="18" w:name="_Toc148529956"/>
+      <w:bookmarkStart w:id="18" w:name="_Toc150499565"/>
       <w:r>
         <w:t>Criterios de evaluación implicados</w:t>
       </w:r>
@@ -6474,7 +6733,7 @@
       <w:pPr>
         <w:pStyle w:val="Ttulo3"/>
       </w:pPr>
-      <w:bookmarkStart w:id="20" w:name="_Toc148529957"/>
+      <w:bookmarkStart w:id="20" w:name="_Toc150499566"/>
       <w:r>
         <w:t>¿Cómo valoramos y puntuamos tu tarea?</w:t>
       </w:r>
@@ -7410,7 +7669,7 @@
         <w:lastRenderedPageBreak/>
         <w:br/>
       </w:r>
-      <w:bookmarkStart w:id="21" w:name="_Toc148529958"/>
+      <w:bookmarkStart w:id="21" w:name="_Toc150499567"/>
       <w:r>
         <w:t>Respuestas</w:t>
       </w:r>
@@ -7425,7 +7684,7 @@
           <w:numId w:val="6"/>
         </w:numPr>
       </w:pPr>
-      <w:bookmarkStart w:id="22" w:name="_Toc148529959"/>
+      <w:bookmarkStart w:id="22" w:name="_Toc150499568"/>
       <w:r>
         <w:t xml:space="preserve">Configurar un </w:t>
       </w:r>
@@ -8392,7 +8651,7 @@
           <w:numId w:val="6"/>
         </w:numPr>
       </w:pPr>
-      <w:bookmarkStart w:id="23" w:name="_Toc148529960"/>
+      <w:bookmarkStart w:id="23" w:name="_Toc150499569"/>
       <w:r>
         <w:t>Hacer accesible a través de Internet las siguientes URL que identifican a la empresa:</w:t>
       </w:r>
@@ -8631,7 +8890,7 @@
           <w:numId w:val="6"/>
         </w:numPr>
       </w:pPr>
-      <w:bookmarkStart w:id="24" w:name="_Toc148529961"/>
+      <w:bookmarkStart w:id="24" w:name="_Toc150499570"/>
       <w:r>
         <w:rPr>
           <w:rStyle w:val="Ttulo3Car"/>
@@ -8839,7 +9098,7 @@
           <w:numId w:val="10"/>
         </w:numPr>
       </w:pPr>
-      <w:bookmarkStart w:id="25" w:name="_Toc148529962"/>
+      <w:bookmarkStart w:id="25" w:name="_Toc150499571"/>
       <w:r>
         <w:t>Crear el subdirectorio todo-empresa-tarea-daw02/delimitado teniendo en cuenta que:</w:t>
       </w:r>
@@ -8857,12 +9116,9 @@
           <w:numId w:val="12"/>
         </w:numPr>
       </w:pPr>
-      <w:bookmarkStart w:id="26" w:name="_Toc148529963"/>
       <w:r>
         <w:t>El directorio todo-empresa-tarea-daw02 permite el acceso a cualquier usuario.</w:t>
       </w:r>
-      <w:bookmarkStart w:id="27" w:name="_Toc148529964"/>
-      <w:bookmarkEnd w:id="26"/>
     </w:p>
     <w:p>
       <w:pPr>
@@ -8883,7 +9139,6 @@
       <w:r>
         <w:t>.</w:t>
       </w:r>
-      <w:bookmarkEnd w:id="27"/>
     </w:p>
     <w:p>
       <w:r>
@@ -9893,6 +10148,7 @@
           <w:numId w:val="16"/>
         </w:numPr>
       </w:pPr>
+      <w:bookmarkStart w:id="26" w:name="_Toc150499572"/>
       <w:r>
         <w:t xml:space="preserve">Permitir el protocolo HTTPS en el </w:t>
       </w:r>
@@ -9902,6 +10158,7 @@
       <w:r>
         <w:t xml:space="preserve"> empresa-tarea-daw02</w:t>
       </w:r>
+      <w:bookmarkEnd w:id="26"/>
     </w:p>
     <w:p>
       <w:pPr>
@@ -9987,6 +10244,9 @@
     <w:p/>
     <w:p>
       <w:r>
+        <w:rPr>
+          <w:noProof/>
+        </w:rPr>
         <w:drawing>
           <wp:inline distT="0" distB="0" distL="0" distR="0" wp14:anchorId="3EFA1851" wp14:editId="587C5DD1">
             <wp:extent cx="6645910" cy="3825240"/>
@@ -10047,6 +10307,9 @@
         <w:jc w:val="center"/>
       </w:pPr>
       <w:r>
+        <w:rPr>
+          <w:noProof/>
+        </w:rPr>
         <w:drawing>
           <wp:inline distT="0" distB="0" distL="0" distR="0" wp14:anchorId="34F75324" wp14:editId="4176F97D">
             <wp:extent cx="5731510" cy="1603465"/>
@@ -10095,6 +10358,9 @@
         <w:jc w:val="center"/>
       </w:pPr>
       <w:r>
+        <w:rPr>
+          <w:noProof/>
+        </w:rPr>
         <w:drawing>
           <wp:inline distT="0" distB="0" distL="0" distR="0" wp14:anchorId="4D48CD84" wp14:editId="101AE1BC">
             <wp:extent cx="5754370" cy="1524089"/>
@@ -10140,6 +10406,9 @@
     </w:p>
     <w:p>
       <w:r>
+        <w:rPr>
+          <w:noProof/>
+        </w:rPr>
         <w:drawing>
           <wp:inline distT="0" distB="0" distL="0" distR="0" wp14:anchorId="5E1F7C20" wp14:editId="6C5EBFF9">
             <wp:extent cx="6645910" cy="4022725"/>
@@ -10186,6 +10455,9 @@
     </w:p>
     <w:p>
       <w:r>
+        <w:rPr>
+          <w:noProof/>
+        </w:rPr>
         <w:drawing>
           <wp:inline distT="0" distB="0" distL="0" distR="0" wp14:anchorId="32B23B6D" wp14:editId="3014D934">
             <wp:extent cx="6645910" cy="4550410"/>
@@ -10233,6 +10505,83 @@
     <w:p/>
     <w:p/>
     <w:p/>
+    <w:p/>
+    <w:p/>
+    <w:p/>
+    <w:p/>
+    <w:p/>
+    <w:p>
+      <w:r>
+        <w:br w:type="page"/>
+      </w:r>
+    </w:p>
+    <w:p/>
+    <w:p>
+      <w:pPr>
+        <w:pStyle w:val="Ttulo3"/>
+        <w:numPr>
+          <w:ilvl w:val="0"/>
+          <w:numId w:val="23"/>
+        </w:numPr>
+      </w:pPr>
+      <w:bookmarkStart w:id="27" w:name="_Toc150499573"/>
+      <w:r>
+        <w:t>Configurar los archivos de registro como sigue:</w:t>
+      </w:r>
+      <w:bookmarkEnd w:id="27"/>
+    </w:p>
+    <w:p>
+      <w:pPr>
+        <w:pStyle w:val="Ttulo4"/>
+        <w:numPr>
+          <w:ilvl w:val="0"/>
+          <w:numId w:val="24"/>
+        </w:numPr>
+      </w:pPr>
+      <w:bookmarkStart w:id="28" w:name="_Toc150499574"/>
+      <w:r>
+        <w:t>Identificación log de acceso: empresa-tarea-daw02-access.log</w:t>
+      </w:r>
+      <w:bookmarkEnd w:id="28"/>
+    </w:p>
+    <w:p>
+      <w:pPr>
+        <w:pStyle w:val="Ttulo4"/>
+        <w:numPr>
+          <w:ilvl w:val="0"/>
+          <w:numId w:val="24"/>
+        </w:numPr>
+      </w:pPr>
+      <w:bookmarkStart w:id="29" w:name="_Toc150499575"/>
+      <w:r>
+        <w:t>Identificación log de error: empresa-tarea-daw02-error.log</w:t>
+      </w:r>
+      <w:bookmarkEnd w:id="29"/>
+    </w:p>
+    <w:p>
+      <w:pPr>
+        <w:pStyle w:val="Ttulo4"/>
+        <w:numPr>
+          <w:ilvl w:val="0"/>
+          <w:numId w:val="24"/>
+        </w:numPr>
+      </w:pPr>
+      <w:bookmarkStart w:id="30" w:name="_Toc150499576"/>
+      <w:r>
+        <w:t>Alias logformat: combined</w:t>
+      </w:r>
+      <w:bookmarkEnd w:id="30"/>
+    </w:p>
+    <w:p>
+      <w:pPr>
+        <w:pStyle w:val="Prrafodelista"/>
+      </w:pPr>
+    </w:p>
+    <w:p/>
+    <w:p/>
+    <w:p/>
+    <w:p/>
+    <w:p/>
     <w:sectPr>
       <w:headerReference w:type="default" r:id="rId39"/>
       <w:footerReference w:type="default" r:id="rId40"/>
@@ -10931,6 +11280,181 @@
     </w:lvl>
   </w:abstractNum>
   <w:abstractNum w:abstractNumId="6" w15:restartNumberingAfterBreak="0">
+    <w:nsid w:val="2CB12ED2"/>
+    <w:multiLevelType w:val="hybridMultilevel"/>
+    <w:tmpl w:val="BAA4C064"/>
+    <w:lvl w:ilvl="0" w:tplc="7696F61C">
+      <w:start w:val="6"/>
+      <w:numFmt w:val="decimal"/>
+      <w:lvlText w:val="%1."/>
+      <w:lvlJc w:val="left"/>
+      <w:pPr>
+        <w:ind w:left="360" w:hanging="360"/>
+      </w:pPr>
+      <w:rPr>
+        <w:rFonts w:hint="default"/>
+      </w:rPr>
+    </w:lvl>
+    <w:lvl w:ilvl="1" w:tplc="0C0A0019" w:tentative="1">
+      <w:start w:val="1"/>
+      <w:numFmt w:val="lowerLetter"/>
+      <w:lvlText w:val="%2."/>
+      <w:lvlJc w:val="left"/>
+      <w:pPr>
+        <w:ind w:left="1080" w:hanging="360"/>
+      </w:pPr>
+    </w:lvl>
+    <w:lvl w:ilvl="2" w:tplc="0C0A001B" w:tentative="1">
+      <w:start w:val="1"/>
+      <w:numFmt w:val="lowerRoman"/>
+      <w:lvlText w:val="%3."/>
+      <w:lvlJc w:val="right"/>
+      <w:pPr>
+        <w:ind w:left="1800" w:hanging="180"/>
+      </w:pPr>
+    </w:lvl>
+    <w:lvl w:ilvl="3" w:tplc="0C0A000F" w:tentative="1">
+      <w:start w:val="1"/>
+      <w:numFmt w:val="decimal"/>
+      <w:lvlText w:val="%4."/>
+      <w:lvlJc w:val="left"/>
+      <w:pPr>
+        <w:ind w:left="2520" w:hanging="360"/>
+      </w:pPr>
+    </w:lvl>
+    <w:lvl w:ilvl="4" w:tplc="0C0A0019" w:tentative="1">
+      <w:start w:val="1"/>
+      <w:numFmt w:val="lowerLetter"/>
+      <w:lvlText w:val="%5."/>
+      <w:lvlJc w:val="left"/>
+      <w:pPr>
+        <w:ind w:left="3240" w:hanging="360"/>
+      </w:pPr>
+    </w:lvl>
+    <w:lvl w:ilvl="5" w:tplc="0C0A001B" w:tentative="1">
+      <w:start w:val="1"/>
+      <w:numFmt w:val="lowerRoman"/>
+      <w:lvlText w:val="%6."/>
+      <w:lvlJc w:val="right"/>
+      <w:pPr>
+        <w:ind w:left="3960" w:hanging="180"/>
+      </w:pPr>
+    </w:lvl>
+    <w:lvl w:ilvl="6" w:tplc="0C0A000F" w:tentative="1">
+      <w:start w:val="1"/>
+      <w:numFmt w:val="decimal"/>
+      <w:lvlText w:val="%7."/>
+      <w:lvlJc w:val="left"/>
+      <w:pPr>
+        <w:ind w:left="4680" w:hanging="360"/>
+      </w:pPr>
+    </w:lvl>
+    <w:lvl w:ilvl="7" w:tplc="0C0A0019" w:tentative="1">
+      <w:start w:val="1"/>
+      <w:numFmt w:val="lowerLetter"/>
+      <w:lvlText w:val="%8."/>
+      <w:lvlJc w:val="left"/>
+      <w:pPr>
+        <w:ind w:left="5400" w:hanging="360"/>
+      </w:pPr>
+    </w:lvl>
+    <w:lvl w:ilvl="8" w:tplc="0C0A001B" w:tentative="1">
+      <w:start w:val="1"/>
+      <w:numFmt w:val="lowerRoman"/>
+      <w:lvlText w:val="%9."/>
+      <w:lvlJc w:val="right"/>
+      <w:pPr>
+        <w:ind w:left="6120" w:hanging="180"/>
+      </w:pPr>
+    </w:lvl>
+  </w:abstractNum>
+  <w:abstractNum w:abstractNumId="7" w15:restartNumberingAfterBreak="0">
+    <w:nsid w:val="30A72EB0"/>
+    <w:multiLevelType w:val="hybridMultilevel"/>
+    <w:tmpl w:val="A90253E4"/>
+    <w:lvl w:ilvl="0" w:tplc="0C0A0017">
+      <w:start w:val="1"/>
+      <w:numFmt w:val="lowerLetter"/>
+      <w:lvlText w:val="%1)"/>
+      <w:lvlJc w:val="left"/>
+      <w:pPr>
+        <w:ind w:left="720" w:hanging="360"/>
+      </w:pPr>
+    </w:lvl>
+    <w:lvl w:ilvl="1" w:tplc="0C0A0019" w:tentative="1">
+      <w:start w:val="1"/>
+      <w:numFmt w:val="lowerLetter"/>
+      <w:lvlText w:val="%2."/>
+      <w:lvlJc w:val="left"/>
+      <w:pPr>
+        <w:ind w:left="1440" w:hanging="360"/>
+      </w:pPr>
+    </w:lvl>
+    <w:lvl w:ilvl="2" w:tplc="0C0A001B" w:tentative="1">
+      <w:start w:val="1"/>
+      <w:numFmt w:val="lowerRoman"/>
+      <w:lvlText w:val="%3."/>
+      <w:lvlJc w:val="right"/>
+      <w:pPr>
+        <w:ind w:left="2160" w:hanging="180"/>
+      </w:pPr>
+    </w:lvl>
+    <w:lvl w:ilvl="3" w:tplc="0C0A000F" w:tentative="1">
+      <w:start w:val="1"/>
+      <w:numFmt w:val="decimal"/>
+      <w:lvlText w:val="%4."/>
+      <w:lvlJc w:val="left"/>
+      <w:pPr>
+        <w:ind w:left="2880" w:hanging="360"/>
+      </w:pPr>
+    </w:lvl>
+    <w:lvl w:ilvl="4" w:tplc="0C0A0019" w:tentative="1">
+      <w:start w:val="1"/>
+      <w:numFmt w:val="lowerLetter"/>
+      <w:lvlText w:val="%5."/>
+      <w:lvlJc w:val="left"/>
+      <w:pPr>
+        <w:ind w:left="3600" w:hanging="360"/>
+      </w:pPr>
+    </w:lvl>
+    <w:lvl w:ilvl="5" w:tplc="0C0A001B" w:tentative="1">
+      <w:start w:val="1"/>
+      <w:numFmt w:val="lowerRoman"/>
+      <w:lvlText w:val="%6."/>
+      <w:lvlJc w:val="right"/>
+      <w:pPr>
+        <w:ind w:left="4320" w:hanging="180"/>
+      </w:pPr>
+    </w:lvl>
+    <w:lvl w:ilvl="6" w:tplc="0C0A000F" w:tentative="1">
+      <w:start w:val="1"/>
+      <w:numFmt w:val="decimal"/>
+      <w:lvlText w:val="%7."/>
+      <w:lvlJc w:val="left"/>
+      <w:pPr>
+        <w:ind w:left="5040" w:hanging="360"/>
+      </w:pPr>
+    </w:lvl>
+    <w:lvl w:ilvl="7" w:tplc="0C0A0019" w:tentative="1">
+      <w:start w:val="1"/>
+      <w:numFmt w:val="lowerLetter"/>
+      <w:lvlText w:val="%8."/>
+      <w:lvlJc w:val="left"/>
+      <w:pPr>
+        <w:ind w:left="5760" w:hanging="360"/>
+      </w:pPr>
+    </w:lvl>
+    <w:lvl w:ilvl="8" w:tplc="0C0A001B" w:tentative="1">
+      <w:start w:val="1"/>
+      <w:numFmt w:val="lowerRoman"/>
+      <w:lvlText w:val="%9."/>
+      <w:lvlJc w:val="right"/>
+      <w:pPr>
+        <w:ind w:left="6480" w:hanging="180"/>
+      </w:pPr>
+    </w:lvl>
+  </w:abstractNum>
+  <w:abstractNum w:abstractNumId="8" w15:restartNumberingAfterBreak="0">
     <w:nsid w:val="327F7297"/>
     <w:multiLevelType w:val="hybridMultilevel"/>
     <w:tmpl w:val="CF742ADA"/>
@@ -11016,7 +11540,7 @@
       </w:pPr>
     </w:lvl>
   </w:abstractNum>
-  <w:abstractNum w:abstractNumId="7" w15:restartNumberingAfterBreak="0">
+  <w:abstractNum w:abstractNumId="9" w15:restartNumberingAfterBreak="0">
     <w:nsid w:val="33B2750F"/>
     <w:multiLevelType w:val="hybridMultilevel"/>
     <w:tmpl w:val="1B4ED128"/>
@@ -11102,7 +11626,93 @@
       </w:pPr>
     </w:lvl>
   </w:abstractNum>
-  <w:abstractNum w:abstractNumId="8" w15:restartNumberingAfterBreak="0">
+  <w:abstractNum w:abstractNumId="10" w15:restartNumberingAfterBreak="0">
+    <w:nsid w:val="33B8656F"/>
+    <w:multiLevelType w:val="hybridMultilevel"/>
+    <w:tmpl w:val="843C5E30"/>
+    <w:lvl w:ilvl="0" w:tplc="0C0A000F">
+      <w:start w:val="1"/>
+      <w:numFmt w:val="decimal"/>
+      <w:lvlText w:val="%1."/>
+      <w:lvlJc w:val="left"/>
+      <w:pPr>
+        <w:ind w:left="720" w:hanging="360"/>
+      </w:pPr>
+    </w:lvl>
+    <w:lvl w:ilvl="1" w:tplc="FFFFFFFF">
+      <w:start w:val="1"/>
+      <w:numFmt w:val="lowerLetter"/>
+      <w:lvlText w:val="%2."/>
+      <w:lvlJc w:val="left"/>
+      <w:pPr>
+        <w:ind w:left="1440" w:hanging="360"/>
+      </w:pPr>
+    </w:lvl>
+    <w:lvl w:ilvl="2" w:tplc="FFFFFFFF" w:tentative="1">
+      <w:start w:val="1"/>
+      <w:numFmt w:val="lowerRoman"/>
+      <w:lvlText w:val="%3."/>
+      <w:lvlJc w:val="right"/>
+      <w:pPr>
+        <w:ind w:left="2160" w:hanging="180"/>
+      </w:pPr>
+    </w:lvl>
+    <w:lvl w:ilvl="3" w:tplc="FFFFFFFF" w:tentative="1">
+      <w:start w:val="1"/>
+      <w:numFmt w:val="decimal"/>
+      <w:lvlText w:val="%4."/>
+      <w:lvlJc w:val="left"/>
+      <w:pPr>
+        <w:ind w:left="2880" w:hanging="360"/>
+      </w:pPr>
+    </w:lvl>
+    <w:lvl w:ilvl="4" w:tplc="FFFFFFFF" w:tentative="1">
+      <w:start w:val="1"/>
+      <w:numFmt w:val="lowerLetter"/>
+      <w:lvlText w:val="%5."/>
+      <w:lvlJc w:val="left"/>
+      <w:pPr>
+        <w:ind w:left="3600" w:hanging="360"/>
+      </w:pPr>
+    </w:lvl>
+    <w:lvl w:ilvl="5" w:tplc="FFFFFFFF" w:tentative="1">
+      <w:start w:val="1"/>
+      <w:numFmt w:val="lowerRoman"/>
+      <w:lvlText w:val="%6."/>
+      <w:lvlJc w:val="right"/>
+      <w:pPr>
+        <w:ind w:left="4320" w:hanging="180"/>
+      </w:pPr>
+    </w:lvl>
+    <w:lvl w:ilvl="6" w:tplc="FFFFFFFF" w:tentative="1">
+      <w:start w:val="1"/>
+      <w:numFmt w:val="decimal"/>
+      <w:lvlText w:val="%7."/>
+      <w:lvlJc w:val="left"/>
+      <w:pPr>
+        <w:ind w:left="5040" w:hanging="360"/>
+      </w:pPr>
+    </w:lvl>
+    <w:lvl w:ilvl="7" w:tplc="FFFFFFFF" w:tentative="1">
+      <w:start w:val="1"/>
+      <w:numFmt w:val="lowerLetter"/>
+      <w:lvlText w:val="%8."/>
+      <w:lvlJc w:val="left"/>
+      <w:pPr>
+        <w:ind w:left="5760" w:hanging="360"/>
+      </w:pPr>
+    </w:lvl>
+    <w:lvl w:ilvl="8" w:tplc="FFFFFFFF" w:tentative="1">
+      <w:start w:val="1"/>
+      <w:numFmt w:val="lowerRoman"/>
+      <w:lvlText w:val="%9."/>
+      <w:lvlJc w:val="right"/>
+      <w:pPr>
+        <w:ind w:left="6480" w:hanging="180"/>
+      </w:pPr>
+    </w:lvl>
+  </w:abstractNum>
+  <w:abstractNum w:abstractNumId="11" w15:restartNumberingAfterBreak="0">
     <w:nsid w:val="36ED7194"/>
     <w:multiLevelType w:val="hybridMultilevel"/>
     <w:tmpl w:val="29481E42"/>
@@ -11215,7 +11825,93 @@
       </w:rPr>
     </w:lvl>
   </w:abstractNum>
-  <w:abstractNum w:abstractNumId="9" w15:restartNumberingAfterBreak="0">
+  <w:abstractNum w:abstractNumId="12" w15:restartNumberingAfterBreak="0">
+    <w:nsid w:val="374D3744"/>
+    <w:multiLevelType w:val="hybridMultilevel"/>
+    <w:tmpl w:val="12604DF2"/>
+    <w:lvl w:ilvl="0" w:tplc="FFFFFFFF">
+      <w:start w:val="1"/>
+      <w:numFmt w:val="lowerLetter"/>
+      <w:lvlText w:val="%1."/>
+      <w:lvlJc w:val="left"/>
+      <w:pPr>
+        <w:ind w:left="720" w:hanging="360"/>
+      </w:pPr>
+    </w:lvl>
+    <w:lvl w:ilvl="1" w:tplc="FFFFFFFF">
+      <w:start w:val="1"/>
+      <w:numFmt w:val="lowerLetter"/>
+      <w:lvlText w:val="%2."/>
+      <w:lvlJc w:val="left"/>
+      <w:pPr>
+        <w:ind w:left="1440" w:hanging="360"/>
+      </w:pPr>
+    </w:lvl>
+    <w:lvl w:ilvl="2" w:tplc="FFFFFFFF" w:tentative="1">
+      <w:start w:val="1"/>
+      <w:numFmt w:val="lowerRoman"/>
+      <w:lvlText w:val="%3."/>
+      <w:lvlJc w:val="right"/>
+      <w:pPr>
+        <w:ind w:left="2160" w:hanging="180"/>
+      </w:pPr>
+    </w:lvl>
+    <w:lvl w:ilvl="3" w:tplc="FFFFFFFF" w:tentative="1">
+      <w:start w:val="1"/>
+      <w:numFmt w:val="decimal"/>
+      <w:lvlText w:val="%4."/>
+      <w:lvlJc w:val="left"/>
+      <w:pPr>
+        <w:ind w:left="2880" w:hanging="360"/>
+      </w:pPr>
+    </w:lvl>
+    <w:lvl w:ilvl="4" w:tplc="FFFFFFFF" w:tentative="1">
+      <w:start w:val="1"/>
+      <w:numFmt w:val="lowerLetter"/>
+      <w:lvlText w:val="%5."/>
+      <w:lvlJc w:val="left"/>
+      <w:pPr>
+        <w:ind w:left="3600" w:hanging="360"/>
+      </w:pPr>
+    </w:lvl>
+    <w:lvl w:ilvl="5" w:tplc="FFFFFFFF" w:tentative="1">
+      <w:start w:val="1"/>
+      <w:numFmt w:val="lowerRoman"/>
+      <w:lvlText w:val="%6."/>
+      <w:lvlJc w:val="right"/>
+      <w:pPr>
+        <w:ind w:left="4320" w:hanging="180"/>
+      </w:pPr>
+    </w:lvl>
+    <w:lvl w:ilvl="6" w:tplc="FFFFFFFF" w:tentative="1">
+      <w:start w:val="1"/>
+      <w:numFmt w:val="decimal"/>
+      <w:lvlText w:val="%7."/>
+      <w:lvlJc w:val="left"/>
+      <w:pPr>
+        <w:ind w:left="5040" w:hanging="360"/>
+      </w:pPr>
+    </w:lvl>
+    <w:lvl w:ilvl="7" w:tplc="FFFFFFFF" w:tentative="1">
+      <w:start w:val="1"/>
+      <w:numFmt w:val="lowerLetter"/>
+      <w:lvlText w:val="%8."/>
+      <w:lvlJc w:val="left"/>
+      <w:pPr>
+        <w:ind w:left="5760" w:hanging="360"/>
+      </w:pPr>
+    </w:lvl>
+    <w:lvl w:ilvl="8" w:tplc="FFFFFFFF" w:tentative="1">
+      <w:start w:val="1"/>
+      <w:numFmt w:val="lowerRoman"/>
+      <w:lvlText w:val="%9."/>
+      <w:lvlJc w:val="right"/>
+      <w:pPr>
+        <w:ind w:left="6480" w:hanging="180"/>
+      </w:pPr>
+    </w:lvl>
+  </w:abstractNum>
+  <w:abstractNum w:abstractNumId="13" w15:restartNumberingAfterBreak="0">
     <w:nsid w:val="39BA5B9B"/>
     <w:multiLevelType w:val="hybridMultilevel"/>
     <w:tmpl w:val="761816CC"/>
@@ -11301,7 +11997,7 @@
       </w:pPr>
     </w:lvl>
   </w:abstractNum>
-  <w:abstractNum w:abstractNumId="10" w15:restartNumberingAfterBreak="0">
+  <w:abstractNum w:abstractNumId="14" w15:restartNumberingAfterBreak="0">
     <w:nsid w:val="3EC2570F"/>
     <w:multiLevelType w:val="hybridMultilevel"/>
     <w:tmpl w:val="38940F6E"/>
@@ -11414,7 +12110,7 @@
       </w:rPr>
     </w:lvl>
   </w:abstractNum>
-  <w:abstractNum w:abstractNumId="11" w15:restartNumberingAfterBreak="0">
+  <w:abstractNum w:abstractNumId="15" w15:restartNumberingAfterBreak="0">
     <w:nsid w:val="43501BDA"/>
     <w:multiLevelType w:val="hybridMultilevel"/>
     <w:tmpl w:val="41CCB9E8"/>
@@ -11500,7 +12196,7 @@
       </w:pPr>
     </w:lvl>
   </w:abstractNum>
-  <w:abstractNum w:abstractNumId="12" w15:restartNumberingAfterBreak="0">
+  <w:abstractNum w:abstractNumId="16" w15:restartNumberingAfterBreak="0">
     <w:nsid w:val="464A4179"/>
     <w:multiLevelType w:val="hybridMultilevel"/>
     <w:tmpl w:val="E52A2464"/>
@@ -11613,7 +12309,7 @@
       </w:rPr>
     </w:lvl>
   </w:abstractNum>
-  <w:abstractNum w:abstractNumId="13" w15:restartNumberingAfterBreak="0">
+  <w:abstractNum w:abstractNumId="17" w15:restartNumberingAfterBreak="0">
     <w:nsid w:val="59FB4B82"/>
     <w:multiLevelType w:val="hybridMultilevel"/>
     <w:tmpl w:val="DA7C8A7A"/>
@@ -11726,7 +12422,7 @@
       </w:rPr>
     </w:lvl>
   </w:abstractNum>
-  <w:abstractNum w:abstractNumId="14" w15:restartNumberingAfterBreak="0">
+  <w:abstractNum w:abstractNumId="18" w15:restartNumberingAfterBreak="0">
     <w:nsid w:val="5F1E533C"/>
     <w:multiLevelType w:val="hybridMultilevel"/>
     <w:tmpl w:val="7C9CF5F0"/>
@@ -11839,7 +12535,7 @@
       </w:rPr>
     </w:lvl>
   </w:abstractNum>
-  <w:abstractNum w:abstractNumId="15" w15:restartNumberingAfterBreak="0">
+  <w:abstractNum w:abstractNumId="19" w15:restartNumberingAfterBreak="0">
     <w:nsid w:val="61C62CA6"/>
     <w:multiLevelType w:val="hybridMultilevel"/>
     <w:tmpl w:val="209EA268"/>
@@ -11952,7 +12648,7 @@
       </w:rPr>
     </w:lvl>
   </w:abstractNum>
-  <w:abstractNum w:abstractNumId="16" w15:restartNumberingAfterBreak="0">
+  <w:abstractNum w:abstractNumId="20" w15:restartNumberingAfterBreak="0">
     <w:nsid w:val="638645A9"/>
     <w:multiLevelType w:val="hybridMultilevel"/>
     <w:tmpl w:val="2F149300"/>
@@ -12038,7 +12734,7 @@
       </w:pPr>
     </w:lvl>
   </w:abstractNum>
-  <w:abstractNum w:abstractNumId="17" w15:restartNumberingAfterBreak="0">
+  <w:abstractNum w:abstractNumId="21" w15:restartNumberingAfterBreak="0">
     <w:nsid w:val="67D77D47"/>
     <w:multiLevelType w:val="multilevel"/>
     <w:tmpl w:val="61520CD8"/>
@@ -12151,7 +12847,7 @@
       </w:rPr>
     </w:lvl>
   </w:abstractNum>
-  <w:abstractNum w:abstractNumId="18" w15:restartNumberingAfterBreak="0">
+  <w:abstractNum w:abstractNumId="22" w15:restartNumberingAfterBreak="0">
     <w:nsid w:val="7A706E98"/>
     <w:multiLevelType w:val="hybridMultilevel"/>
     <w:tmpl w:val="58AC3588"/>
@@ -12237,7 +12933,7 @@
       </w:pPr>
     </w:lvl>
   </w:abstractNum>
-  <w:abstractNum w:abstractNumId="19" w15:restartNumberingAfterBreak="0">
+  <w:abstractNum w:abstractNumId="23" w15:restartNumberingAfterBreak="0">
     <w:nsid w:val="7CAD3FBE"/>
     <w:multiLevelType w:val="hybridMultilevel"/>
     <w:tmpl w:val="FA1251A0"/>
@@ -12324,49 +13020,49 @@
     </w:lvl>
   </w:abstractNum>
   <w:num w:numId="1" w16cid:durableId="204101466">
-    <w:abstractNumId w:val="15"/>
+    <w:abstractNumId w:val="19"/>
   </w:num>
   <w:num w:numId="2" w16cid:durableId="423915377">
     <w:abstractNumId w:val="0"/>
   </w:num>
   <w:num w:numId="3" w16cid:durableId="734553400">
-    <w:abstractNumId w:val="14"/>
+    <w:abstractNumId w:val="18"/>
   </w:num>
   <w:num w:numId="4" w16cid:durableId="767774836">
     <w:abstractNumId w:val="5"/>
   </w:num>
   <w:num w:numId="5" w16cid:durableId="1814446984">
-    <w:abstractNumId w:val="17"/>
+    <w:abstractNumId w:val="21"/>
   </w:num>
   <w:num w:numId="6" w16cid:durableId="949894404">
-    <w:abstractNumId w:val="18"/>
+    <w:abstractNumId w:val="22"/>
   </w:num>
   <w:num w:numId="7" w16cid:durableId="2081250174">
-    <w:abstractNumId w:val="10"/>
+    <w:abstractNumId w:val="14"/>
   </w:num>
   <w:num w:numId="8" w16cid:durableId="349182858">
-    <w:abstractNumId w:val="8"/>
+    <w:abstractNumId w:val="11"/>
   </w:num>
   <w:num w:numId="9" w16cid:durableId="430853403">
-    <w:abstractNumId w:val="9"/>
+    <w:abstractNumId w:val="13"/>
   </w:num>
   <w:num w:numId="10" w16cid:durableId="392047989">
     <w:abstractNumId w:val="4"/>
   </w:num>
   <w:num w:numId="11" w16cid:durableId="561715275">
-    <w:abstractNumId w:val="6"/>
+    <w:abstractNumId w:val="8"/>
   </w:num>
   <w:num w:numId="12" w16cid:durableId="790244218">
-    <w:abstractNumId w:val="11"/>
+    <w:abstractNumId w:val="15"/>
   </w:num>
   <w:num w:numId="13" w16cid:durableId="513416985">
-    <w:abstractNumId w:val="19"/>
+    <w:abstractNumId w:val="23"/>
   </w:num>
   <w:num w:numId="14" w16cid:durableId="1661156998">
-    <w:abstractNumId w:val="16"/>
+    <w:abstractNumId w:val="20"/>
   </w:num>
   <w:num w:numId="15" w16cid:durableId="1504203602">
-    <w:abstractNumId w:val="7"/>
+    <w:abstractNumId w:val="9"/>
   </w:num>
   <w:num w:numId="16" w16cid:durableId="440146595">
     <w:abstractNumId w:val="1"/>
@@ -12375,13 +13071,25 @@
     <w:abstractNumId w:val="2"/>
   </w:num>
   <w:num w:numId="18" w16cid:durableId="1232542700">
-    <w:abstractNumId w:val="13"/>
+    <w:abstractNumId w:val="17"/>
   </w:num>
   <w:num w:numId="19" w16cid:durableId="1555770495">
-    <w:abstractNumId w:val="12"/>
+    <w:abstractNumId w:val="16"/>
   </w:num>
   <w:num w:numId="20" w16cid:durableId="170147400">
     <w:abstractNumId w:val="3"/>
+  </w:num>
+  <w:num w:numId="21" w16cid:durableId="2098286194">
+    <w:abstractNumId w:val="12"/>
+  </w:num>
+  <w:num w:numId="22" w16cid:durableId="368073014">
+    <w:abstractNumId w:val="10"/>
+  </w:num>
+  <w:num w:numId="23" w16cid:durableId="242305626">
+    <w:abstractNumId w:val="6"/>
+  </w:num>
+  <w:num w:numId="24" w16cid:durableId="248857605">
+    <w:abstractNumId w:val="7"/>
   </w:num>
   <w:numIdMacAtCleanup w:val="10"/>
 </w:numbering>

</xml_diff>

<commit_message>
Copia de seguridad en DAW daw en el punto 6
</commit_message>
<xml_diff>
--- a/daw/rodriguez_jimenez_roberto_DAW02_Tarea/rodriguez_jimenez_roberto_DAW02_Tarea.docx
+++ b/daw/rodriguez_jimenez_roberto_DAW02_Tarea/rodriguez_jimenez_roberto_DAW02_Tarea.docx
@@ -5812,15 +5812,7 @@
         </w:numPr>
       </w:pPr>
       <w:r>
-        <w:t xml:space="preserve">Una página web visible a cualquiera en Internet que publicite su negocio: quienes somos -que contiene una vídeo presentación de la empresa en formato </w:t>
-      </w:r>
-      <w:proofErr w:type="spellStart"/>
-      <w:r>
-        <w:t>flv</w:t>
-      </w:r>
-      <w:proofErr w:type="spellEnd"/>
-      <w:r>
-        <w:t>-, clientes habituales, donde estamos, novedades.</w:t>
+        <w:t>Una página web visible a cualquiera en Internet que publicite su negocio: quienes somos -que contiene una vídeo presentación de la empresa en formato flv-, clientes habituales, donde estamos, novedades.</w:t>
       </w:r>
     </w:p>
     <w:p>
@@ -5832,15 +5824,7 @@
         </w:numPr>
       </w:pPr>
       <w:r>
-        <w:t>Un lugar de la página web solamente accesible al personal de la empresa que tenga el rol '</w:t>
-      </w:r>
-      <w:proofErr w:type="spellStart"/>
-      <w:r>
-        <w:t>admin</w:t>
-      </w:r>
-      <w:proofErr w:type="spellEnd"/>
-      <w:r>
-        <w:t>'.</w:t>
+        <w:t>Un lugar de la página web solamente accesible al personal de la empresa que tenga el rol 'admin'.</w:t>
       </w:r>
     </w:p>
     <w:p>
@@ -5893,15 +5877,7 @@
         </w:numPr>
       </w:pPr>
       <w:r>
-        <w:t xml:space="preserve">Configurar un </w:t>
-      </w:r>
-      <w:proofErr w:type="spellStart"/>
-      <w:r>
-        <w:t>virtualhost</w:t>
-      </w:r>
-      <w:proofErr w:type="spellEnd"/>
-      <w:r>
-        <w:t xml:space="preserve"> basado en nombre denominado empresa-tarea-daw02 que permita el acceso de la página web de la empresa en Internet al directorio del servidor web: todo-empresa-tarea-daw02</w:t>
+        <w:t>Configurar un virtualhost basado en nombre denominado empresa-tarea-daw02 que permita el acceso de la página web de la empresa en Internet al directorio del servidor web: todo-empresa-tarea-daw02</w:t>
       </w:r>
     </w:p>
     <w:p>
@@ -5929,31 +5905,7 @@
         </w:numPr>
       </w:pPr>
       <w:r>
-        <w:t xml:space="preserve">Configurar en el servidor el tipo MIME posible que permite la identificación correcta </w:t>
-      </w:r>
-      <w:proofErr w:type="gramStart"/>
-      <w:r>
-        <w:t>del vídeo presentación</w:t>
-      </w:r>
-      <w:proofErr w:type="gramEnd"/>
-      <w:r>
-        <w:t xml:space="preserve"> formato </w:t>
-      </w:r>
-      <w:proofErr w:type="spellStart"/>
-      <w:r>
-        <w:t>flv</w:t>
-      </w:r>
-      <w:proofErr w:type="spellEnd"/>
-      <w:r>
-        <w:t xml:space="preserve"> situado dentro del directorio videos y de nombre </w:t>
-      </w:r>
-      <w:proofErr w:type="spellStart"/>
-      <w:r>
-        <w:t>entrada.flv</w:t>
-      </w:r>
-      <w:proofErr w:type="spellEnd"/>
-      <w:r>
-        <w:t>.</w:t>
+        <w:t>Configurar en el servidor el tipo MIME posible que permite la identificación correcta del vídeo presentación formato flv situado dentro del directorio videos y de nombre entrada.flv.</w:t>
       </w:r>
     </w:p>
     <w:p>
@@ -5989,15 +5941,7 @@
         </w:numPr>
       </w:pPr>
       <w:r>
-        <w:t xml:space="preserve">El subdirectorio todo-empresa-tarea-daw02/delimitado permite el acceso solamente al personal de la empresa que tenga el rol: </w:t>
-      </w:r>
-      <w:proofErr w:type="spellStart"/>
-      <w:r>
-        <w:t>admin</w:t>
-      </w:r>
-      <w:proofErr w:type="spellEnd"/>
-      <w:r>
-        <w:t>.</w:t>
+        <w:t>El subdirectorio todo-empresa-tarea-daw02/delimitado permite el acceso solamente al personal de la empresa que tenga el rol: admin.</w:t>
       </w:r>
     </w:p>
     <w:p>
@@ -6008,21 +5952,8 @@
           <w:numId w:val="2"/>
         </w:numPr>
       </w:pPr>
-      <w:proofErr w:type="spellStart"/>
-      <w:r>
-        <w:t>Pemitir</w:t>
-      </w:r>
-      <w:proofErr w:type="spellEnd"/>
-      <w:r>
-        <w:t xml:space="preserve"> el protocolo HTTPS en el </w:t>
-      </w:r>
-      <w:proofErr w:type="spellStart"/>
-      <w:r>
-        <w:t>virtualhost</w:t>
-      </w:r>
-      <w:proofErr w:type="spellEnd"/>
-      <w:r>
-        <w:t xml:space="preserve"> empresa-tarea-daw02</w:t>
+      <w:r>
+        <w:t>Pemitir el protocolo HTTPS en el virtualhost empresa-tarea-daw02</w:t>
       </w:r>
     </w:p>
     <w:p>
@@ -6139,15 +6070,7 @@
         </w:numPr>
       </w:pPr>
       <w:r>
-        <w:t xml:space="preserve">Uno de nombre index.html en la </w:t>
-      </w:r>
-      <w:proofErr w:type="spellStart"/>
-      <w:r>
-        <w:t>raiz</w:t>
-      </w:r>
-      <w:proofErr w:type="spellEnd"/>
-      <w:r>
-        <w:t xml:space="preserve"> del directorio todo-empresa-tarea-daw02 que contenga el texto 'ACCESO NO LIMITADO'.</w:t>
+        <w:t>Uno de nombre index.html en la raiz del directorio todo-empresa-tarea-daw02 que contenga el texto 'ACCESO NO LIMITADO'.</w:t>
       </w:r>
     </w:p>
     <w:p>
@@ -6159,15 +6082,7 @@
         </w:numPr>
       </w:pPr>
       <w:r>
-        <w:t xml:space="preserve">Uno de nombre index.html en la </w:t>
-      </w:r>
-      <w:proofErr w:type="spellStart"/>
-      <w:r>
-        <w:t>raiz</w:t>
-      </w:r>
-      <w:proofErr w:type="spellEnd"/>
-      <w:r>
-        <w:t xml:space="preserve"> del directorio todo-empresa-tarea-daw02/delimitado que contenga el texto 'ACCESO LIMITADO'.</w:t>
+        <w:t>Uno de nombre index.html en la raiz del directorio todo-empresa-tarea-daw02/delimitado que contenga el texto 'ACCESO LIMITADO'.</w:t>
       </w:r>
     </w:p>
     <w:p>
@@ -6490,28 +6405,15 @@
     </w:p>
     <w:p>
       <w:r>
-        <w:t xml:space="preserve">Ve realizando la tarea de forma secuenciada y al mismo tiempo ve documentando la solución de </w:t>
-      </w:r>
-      <w:proofErr w:type="gramStart"/>
-      <w:r>
-        <w:t>la misma</w:t>
-      </w:r>
-      <w:proofErr w:type="gramEnd"/>
+        <w:t>Ve realizando la tarea de forma secuenciada y al mismo tiempo ve documentando la solución de la misma</w:t>
+      </w:r>
       <w:r>
         <w:t>.</w:t>
       </w:r>
     </w:p>
     <w:p>
       <w:r>
-        <w:t xml:space="preserve">Aunque existen varias posibilidades para controlar el acceso a los usuarios, te recomiendo que </w:t>
-      </w:r>
-      <w:proofErr w:type="spellStart"/>
-      <w:r>
-        <w:t>comienzes</w:t>
-      </w:r>
-      <w:proofErr w:type="spellEnd"/>
-      <w:r>
-        <w:t xml:space="preserve"> a trabajar con la autenticación HTTP Basic. Una vez configurada puedes intentarlo mediante autenticación LDAP.</w:t>
+        <w:t>Aunque existen varias posibilidades para controlar el acceso a los usuarios, te recomiendo que comienzes a trabajar con la autenticación HTTP Basic. Una vez configurada puedes intentarlo mediante autenticación LDAP.</w:t>
       </w:r>
     </w:p>
     <w:p>
@@ -6520,21 +6422,12 @@
       </w:r>
     </w:p>
     <w:p>
-      <w:proofErr w:type="spellStart"/>
       <w:r>
         <w:rPr>
           <w:b/>
           <w:bCs/>
         </w:rPr>
-        <w:t>tail</w:t>
-      </w:r>
-      <w:proofErr w:type="spellEnd"/>
-      <w:r>
-        <w:rPr>
-          <w:b/>
-          <w:bCs/>
-        </w:rPr>
-        <w:t xml:space="preserve"> -f fichero.log</w:t>
+        <w:t>tail -f fichero.log</w:t>
       </w:r>
     </w:p>
     <w:p>
@@ -6861,7 +6754,6 @@
               </w:rPr>
               <w:t xml:space="preserve"> Configurar un </w:t>
             </w:r>
-            <w:proofErr w:type="spellStart"/>
             <w:r>
               <w:rPr>
                 <w:rFonts w:eastAsia="Times New Roman" w:cstheme="minorHAnsi"/>
@@ -6873,7 +6765,6 @@
               </w:rPr>
               <w:t>virtualhost</w:t>
             </w:r>
-            <w:proofErr w:type="spellEnd"/>
             <w:r>
               <w:rPr>
                 <w:rFonts w:eastAsia="Times New Roman" w:cstheme="minorHAnsi"/>
@@ -6963,31 +6854,7 @@
                 <w:lang w:eastAsia="es-ES"/>
                 <w14:ligatures w14:val="none"/>
               </w:rPr>
-              <w:t xml:space="preserve"> Hacer accesible a través de Internet las </w:t>
-            </w:r>
-            <w:proofErr w:type="spellStart"/>
-            <w:r>
-              <w:rPr>
-                <w:rFonts w:eastAsia="Times New Roman" w:cstheme="minorHAnsi"/>
-                <w:kern w:val="0"/>
-                <w:sz w:val="20"/>
-                <w:szCs w:val="20"/>
-                <w:lang w:eastAsia="es-ES"/>
-                <w14:ligatures w14:val="none"/>
-              </w:rPr>
-              <w:t>URLs</w:t>
-            </w:r>
-            <w:proofErr w:type="spellEnd"/>
-            <w:r>
-              <w:rPr>
-                <w:rFonts w:eastAsia="Times New Roman" w:cstheme="minorHAnsi"/>
-                <w:kern w:val="0"/>
-                <w:sz w:val="20"/>
-                <w:szCs w:val="20"/>
-                <w:lang w:eastAsia="es-ES"/>
-                <w14:ligatures w14:val="none"/>
-              </w:rPr>
-              <w:t xml:space="preserve"> de la empresa.</w:t>
+              <w:t xml:space="preserve"> Hacer accesible a través de Internet las URLs de la empresa.</w:t>
             </w:r>
           </w:p>
         </w:tc>
@@ -7216,21 +7083,7 @@
                 <w:lang w:eastAsia="es-ES"/>
                 <w14:ligatures w14:val="none"/>
               </w:rPr>
-              <w:t xml:space="preserve">Apartado 5: </w:t>
-            </w:r>
-            <w:proofErr w:type="spellStart"/>
-            <w:r>
-              <w:rPr>
-                <w:rFonts w:eastAsia="Times New Roman" w:cstheme="minorHAnsi"/>
-                <w:b/>
-                <w:bCs/>
-                <w:kern w:val="0"/>
-                <w:sz w:val="20"/>
-                <w:szCs w:val="20"/>
-                <w:lang w:eastAsia="es-ES"/>
-                <w14:ligatures w14:val="none"/>
-              </w:rPr>
-              <w:t>P</w:t>
+              <w:t>Apartado 5: P</w:t>
             </w:r>
             <w:r>
               <w:rPr>
@@ -7241,21 +7094,8 @@
                 <w:lang w:eastAsia="es-ES"/>
                 <w14:ligatures w14:val="none"/>
               </w:rPr>
-              <w:t>emitir</w:t>
-            </w:r>
-            <w:proofErr w:type="spellEnd"/>
-            <w:r>
-              <w:rPr>
-                <w:rFonts w:eastAsia="Times New Roman" w:cstheme="minorHAnsi"/>
-                <w:kern w:val="0"/>
-                <w:sz w:val="20"/>
-                <w:szCs w:val="20"/>
-                <w:lang w:eastAsia="es-ES"/>
-                <w14:ligatures w14:val="none"/>
-              </w:rPr>
-              <w:t xml:space="preserve"> el protocolo HTTPS en el </w:t>
-            </w:r>
-            <w:proofErr w:type="spellStart"/>
+              <w:t xml:space="preserve">emitir el protocolo HTTPS en el </w:t>
+            </w:r>
             <w:r>
               <w:rPr>
                 <w:rFonts w:eastAsia="Times New Roman" w:cstheme="minorHAnsi"/>
@@ -7267,7 +7107,6 @@
               </w:rPr>
               <w:t>virtualhost</w:t>
             </w:r>
-            <w:proofErr w:type="spellEnd"/>
             <w:r>
               <w:rPr>
                 <w:rFonts w:eastAsia="Times New Roman" w:cstheme="minorHAnsi"/>
@@ -7686,15 +7525,7 @@
       </w:pPr>
       <w:bookmarkStart w:id="22" w:name="_Toc150499568"/>
       <w:r>
-        <w:t xml:space="preserve">Configurar un </w:t>
-      </w:r>
-      <w:proofErr w:type="spellStart"/>
-      <w:r>
-        <w:t>virtualhost</w:t>
-      </w:r>
-      <w:proofErr w:type="spellEnd"/>
-      <w:r>
-        <w:t xml:space="preserve"> basado en nombre denominado empresa-tarea-daw02 que permita el acceso de la página web de la empresa en Internet al directorio del servidor web: todo-empresa-tarea-daw02</w:t>
+        <w:t>Configurar un virtualhost basado en nombre denominado empresa-tarea-daw02 que permita el acceso de la página web de la empresa en Internet al directorio del servidor web: todo-empresa-tarea-daw02</w:t>
       </w:r>
       <w:bookmarkEnd w:id="22"/>
     </w:p>
@@ -7721,21 +7552,7 @@
         <w:rPr>
           <w:rFonts w:ascii="Consolas" w:hAnsi="Consolas"/>
         </w:rPr>
-        <w:t>/etc/apche2/sites-</w:t>
-      </w:r>
-      <w:proofErr w:type="spellStart"/>
-      <w:r>
-        <w:rPr>
-          <w:rFonts w:ascii="Consolas" w:hAnsi="Consolas"/>
-        </w:rPr>
-        <w:t>available</w:t>
-      </w:r>
-      <w:proofErr w:type="spellEnd"/>
-      <w:r>
-        <w:rPr>
-          <w:rFonts w:ascii="Consolas" w:hAnsi="Consolas"/>
-        </w:rPr>
-        <w:t>.</w:t>
+        <w:t>/etc/apche2/sites-available.</w:t>
       </w:r>
     </w:p>
     <w:p>
@@ -7814,13 +7631,8 @@
           <w:numId w:val="7"/>
         </w:numPr>
       </w:pPr>
-      <w:proofErr w:type="spellStart"/>
-      <w:r>
-        <w:t>ServerName</w:t>
-      </w:r>
-      <w:proofErr w:type="spellEnd"/>
-      <w:r>
-        <w:t>: empresa-tarea-daw02</w:t>
+      <w:r>
+        <w:t>ServerName: empresa-tarea-daw02</w:t>
       </w:r>
     </w:p>
     <w:p>
@@ -7831,11 +7643,9 @@
           <w:numId w:val="7"/>
         </w:numPr>
       </w:pPr>
-      <w:proofErr w:type="spellStart"/>
       <w:r>
         <w:t>ServerAlias</w:t>
       </w:r>
-      <w:proofErr w:type="spellEnd"/>
       <w:r>
         <w:t xml:space="preserve">: </w:t>
       </w:r>
@@ -7856,21 +7666,8 @@
           <w:numId w:val="7"/>
         </w:numPr>
       </w:pPr>
-      <w:proofErr w:type="spellStart"/>
-      <w:r>
-        <w:t>DocumentRoot</w:t>
-      </w:r>
-      <w:proofErr w:type="spellEnd"/>
-      <w:r>
-        <w:t>: /</w:t>
-      </w:r>
-      <w:proofErr w:type="spellStart"/>
-      <w:r>
-        <w:t>var</w:t>
-      </w:r>
-      <w:proofErr w:type="spellEnd"/>
-      <w:r>
-        <w:t>/www/todo-empresa-tarea-daw02</w:t>
+      <w:r>
+        <w:t>DocumentRoot: /var/www/todo-empresa-tarea-daw02</w:t>
       </w:r>
     </w:p>
     <w:p>
@@ -7880,7 +7677,6 @@
       <w:r>
         <w:t xml:space="preserve">Especificamos el documento por defecto en la directiva </w:t>
       </w:r>
-      <w:proofErr w:type="spellStart"/>
       <w:r>
         <w:rPr>
           <w:i/>
@@ -7888,7 +7684,6 @@
         </w:rPr>
         <w:t>Directory</w:t>
       </w:r>
-      <w:proofErr w:type="spellEnd"/>
       <w:r>
         <w:t xml:space="preserve"> para el directorio del host:</w:t>
       </w:r>
@@ -7901,13 +7696,8 @@
           <w:numId w:val="8"/>
         </w:numPr>
       </w:pPr>
-      <w:proofErr w:type="spellStart"/>
-      <w:r>
-        <w:t>DirectoryIndex</w:t>
-      </w:r>
-      <w:proofErr w:type="spellEnd"/>
-      <w:r>
-        <w:t>: index.html</w:t>
+      <w:r>
+        <w:t>DirectoryIndex: index.html</w:t>
       </w:r>
     </w:p>
     <w:p>
@@ -8181,13 +7971,8 @@
         <w:pStyle w:val="Cdigo"/>
       </w:pPr>
       <w:r>
-        <w:t>cd sites-</w:t>
-      </w:r>
-      <w:proofErr w:type="spellStart"/>
-      <w:r>
-        <w:t>available</w:t>
-      </w:r>
-      <w:proofErr w:type="spellEnd"/>
+        <w:t>cd sites-available</w:t>
+      </w:r>
       <w:r>
         <w:br/>
         <w:t>a2ensite empresa-tarea-daw02</w:t>
@@ -8246,19 +8031,11 @@
       <w:r>
         <w:t xml:space="preserve">Podemos ver que el servidor ya está creado con </w:t>
       </w:r>
-      <w:proofErr w:type="spellStart"/>
       <w:r>
         <w:rPr>
           <w:rStyle w:val="CdigoCar"/>
         </w:rPr>
-        <w:t>apachectl</w:t>
-      </w:r>
-      <w:proofErr w:type="spellEnd"/>
-      <w:r>
-        <w:rPr>
-          <w:rStyle w:val="CdigoCar"/>
-        </w:rPr>
-        <w:t xml:space="preserve"> -S</w:t>
+        <w:t>apachectl -S</w:t>
       </w:r>
     </w:p>
     <w:p>
@@ -8318,21 +8095,7 @@
         <w:rPr>
           <w:rStyle w:val="CdigoCar"/>
         </w:rPr>
-        <w:t>/</w:t>
-      </w:r>
-      <w:proofErr w:type="spellStart"/>
-      <w:r>
-        <w:rPr>
-          <w:rStyle w:val="CdigoCar"/>
-        </w:rPr>
-        <w:t>var</w:t>
-      </w:r>
-      <w:proofErr w:type="spellEnd"/>
-      <w:r>
-        <w:rPr>
-          <w:rStyle w:val="CdigoCar"/>
-        </w:rPr>
-        <w:t>/www</w:t>
+        <w:t>/var/www</w:t>
       </w:r>
     </w:p>
     <w:p>
@@ -8355,13 +8118,8 @@
       <w:pPr>
         <w:pStyle w:val="Cdigo"/>
       </w:pPr>
-      <w:proofErr w:type="spellStart"/>
-      <w:r>
-        <w:t>mkdir</w:t>
-      </w:r>
-      <w:proofErr w:type="spellEnd"/>
-      <w:r>
-        <w:t xml:space="preserve"> todo-empresa-tarea-daw02</w:t>
+      <w:r>
+        <w:t>mkdir todo-empresa-tarea-daw02</w:t>
       </w:r>
       <w:r>
         <w:br/>
@@ -8910,23 +8668,7 @@
         <w:t>presentación formato</w:t>
       </w:r>
       <w:r>
-        <w:t xml:space="preserve"> </w:t>
-      </w:r>
-      <w:proofErr w:type="spellStart"/>
-      <w:r>
-        <w:t>flv</w:t>
-      </w:r>
-      <w:proofErr w:type="spellEnd"/>
-      <w:r>
-        <w:t xml:space="preserve"> situado dentro del directorio videos y de nombre </w:t>
-      </w:r>
-      <w:proofErr w:type="spellStart"/>
-      <w:r>
-        <w:t>entrada.flv</w:t>
-      </w:r>
-      <w:proofErr w:type="spellEnd"/>
-      <w:r>
-        <w:t>.</w:t>
+        <w:t xml:space="preserve"> flv situado dentro del directorio videos y de nombre entrada.flv.</w:t>
       </w:r>
       <w:bookmarkEnd w:id="24"/>
     </w:p>
@@ -8953,94 +8695,26 @@
       </w:r>
       <w:r>
         <w:br/>
-        <w:t xml:space="preserve">Para hacer que se reconozca una aplicación por su extensión (cosa que con </w:t>
-      </w:r>
-      <w:proofErr w:type="spellStart"/>
-      <w:r>
-        <w:t>flv</w:t>
-      </w:r>
-      <w:proofErr w:type="spellEnd"/>
-      <w:r>
-        <w:t xml:space="preserve"> no va a funcionar) se añade el tipo en el fichero </w:t>
+        <w:t xml:space="preserve">Para hacer que se reconozca una aplicación por su extensión (cosa que con flv no va a funcionar) se añade el tipo en el fichero </w:t>
       </w:r>
       <w:r>
         <w:rPr>
           <w:rStyle w:val="CdigoCar"/>
         </w:rPr>
-        <w:t>/etc/apache2/mods-</w:t>
-      </w:r>
-      <w:proofErr w:type="spellStart"/>
-      <w:r>
-        <w:rPr>
-          <w:rStyle w:val="CdigoCar"/>
-        </w:rPr>
-        <w:t>available</w:t>
-      </w:r>
-      <w:proofErr w:type="spellEnd"/>
-      <w:r>
-        <w:rPr>
-          <w:rStyle w:val="CdigoCar"/>
-        </w:rPr>
-        <w:t>/</w:t>
-      </w:r>
-      <w:proofErr w:type="spellStart"/>
-      <w:r>
-        <w:rPr>
-          <w:rStyle w:val="CdigoCar"/>
-        </w:rPr>
-        <w:t>mime.conf</w:t>
-      </w:r>
-      <w:proofErr w:type="spellEnd"/>
+        <w:t>/etc/apache2/mods-available/mime.conf</w:t>
+      </w:r>
     </w:p>
     <w:p>
       <w:pPr>
         <w:pStyle w:val="Cdigo"/>
       </w:pPr>
-      <w:proofErr w:type="spellStart"/>
-      <w:r>
-        <w:t>AddType</w:t>
-      </w:r>
-      <w:proofErr w:type="spellEnd"/>
-      <w:r>
-        <w:t xml:space="preserve"> video/</w:t>
-      </w:r>
-      <w:proofErr w:type="spellStart"/>
-      <w:r>
-        <w:t>flv</w:t>
-      </w:r>
-      <w:proofErr w:type="spellEnd"/>
-      <w:r>
-        <w:t xml:space="preserve"> .</w:t>
-      </w:r>
-      <w:proofErr w:type="spellStart"/>
-      <w:r>
-        <w:t>flv</w:t>
-      </w:r>
-      <w:proofErr w:type="spellEnd"/>
+      <w:r>
+        <w:t>AddType video/flv .flv</w:t>
+      </w:r>
       <w:r>
         <w:br/>
-      </w:r>
-      <w:proofErr w:type="spellStart"/>
-      <w:r>
-        <w:t>AddType</w:t>
-      </w:r>
-      <w:proofErr w:type="spellEnd"/>
-      <w:r>
-        <w:t xml:space="preserve"> video/x-</w:t>
-      </w:r>
-      <w:proofErr w:type="spellStart"/>
-      <w:r>
-        <w:t>flv</w:t>
-      </w:r>
-      <w:proofErr w:type="spellEnd"/>
-      <w:r>
-        <w:t xml:space="preserve"> .</w:t>
-      </w:r>
-      <w:proofErr w:type="spellStart"/>
-      <w:r>
-        <w:t>flv</w:t>
-      </w:r>
-      <w:proofErr w:type="spellEnd"/>
+        <w:t>AddType video/x-flv .flv</w:t>
+      </w:r>
     </w:p>
     <w:p/>
     <w:p>
@@ -9129,15 +8803,7 @@
         </w:numPr>
       </w:pPr>
       <w:r>
-        <w:t xml:space="preserve">El subdirectorio todo-empresa-tarea-daw02/delimitado permite el acceso solamente al personal de la empresa que tenga el rol: </w:t>
-      </w:r>
-      <w:proofErr w:type="spellStart"/>
-      <w:r>
-        <w:t>admin</w:t>
-      </w:r>
-      <w:proofErr w:type="spellEnd"/>
-      <w:r>
-        <w:t>.</w:t>
+        <w:t>El subdirectorio todo-empresa-tarea-daw02/delimitado permite el acceso solamente al personal de la empresa que tenga el rol: admin.</w:t>
       </w:r>
     </w:p>
     <w:p>
@@ -9155,13 +8821,8 @@
       <w:pPr>
         <w:pStyle w:val="Cdigo"/>
       </w:pPr>
-      <w:proofErr w:type="spellStart"/>
-      <w:r>
-        <w:t>mkdir</w:t>
-      </w:r>
-      <w:proofErr w:type="spellEnd"/>
-      <w:r>
-        <w:t xml:space="preserve"> delimitado</w:t>
+      <w:r>
+        <w:t>mkdir delimitado</w:t>
       </w:r>
     </w:p>
     <w:p>
@@ -9222,14 +8883,12 @@
       <w:r>
         <w:t xml:space="preserve"> mediante el archivo .</w:t>
       </w:r>
-      <w:proofErr w:type="spellStart"/>
       <w:r>
         <w:rPr>
           <w:rStyle w:val="CdigoCar"/>
         </w:rPr>
         <w:t>htaccess</w:t>
       </w:r>
-      <w:proofErr w:type="spellEnd"/>
       <w:r>
         <w:t xml:space="preserve"> que crearemos dentro del directorio.</w:t>
       </w:r>
@@ -9288,14 +8947,12 @@
       <w:r>
         <w:t xml:space="preserve"> y en él archivo </w:t>
       </w:r>
-      <w:proofErr w:type="spellStart"/>
       <w:r>
         <w:rPr>
           <w:rStyle w:val="CdigoCar"/>
         </w:rPr>
         <w:t>passwords</w:t>
       </w:r>
-      <w:proofErr w:type="spellEnd"/>
       <w:r>
         <w:t>.</w:t>
       </w:r>
@@ -9309,20 +8966,11 @@
         </w:numPr>
       </w:pPr>
       <w:r>
-        <w:t xml:space="preserve">Ahora creamos en </w:t>
-      </w:r>
-      <w:proofErr w:type="spellStart"/>
-      <w:r>
-        <w:t>passwd</w:t>
-      </w:r>
-      <w:proofErr w:type="spellEnd"/>
-      <w:r>
-        <w:t xml:space="preserve"> el ar</w:t>
+        <w:t>Ahora creamos en passwd el ar</w:t>
       </w:r>
       <w:r>
         <w:t xml:space="preserve">chivo con un usuario </w:t>
       </w:r>
-      <w:proofErr w:type="spellStart"/>
       <w:r>
         <w:rPr>
           <w:i/>
@@ -9330,7 +8978,6 @@
         </w:rPr>
         <w:t>admin</w:t>
       </w:r>
-      <w:proofErr w:type="spellEnd"/>
       <w:r>
         <w:t xml:space="preserve">. </w:t>
       </w:r>
@@ -9341,42 +8988,18 @@
       <w:r>
         <w:br/>
       </w:r>
-      <w:proofErr w:type="spellStart"/>
       <w:r>
         <w:rPr>
           <w:rStyle w:val="CdigoCar"/>
         </w:rPr>
-        <w:t>htpasswd</w:t>
-      </w:r>
-      <w:proofErr w:type="spellEnd"/>
-      <w:r>
-        <w:rPr>
-          <w:rStyle w:val="CdigoCar"/>
-        </w:rPr>
-        <w:t xml:space="preserve"> -c </w:t>
-      </w:r>
-      <w:proofErr w:type="spellStart"/>
-      <w:r>
-        <w:rPr>
-          <w:rStyle w:val="CdigoCar"/>
-        </w:rPr>
-        <w:t>passwords</w:t>
-      </w:r>
-      <w:proofErr w:type="spellEnd"/>
-      <w:r>
-        <w:rPr>
-          <w:rStyle w:val="CdigoCar"/>
-        </w:rPr>
-        <w:t xml:space="preserve"> </w:t>
-      </w:r>
-      <w:proofErr w:type="spellStart"/>
+        <w:t xml:space="preserve">htpasswd -c passwords </w:t>
+      </w:r>
       <w:r>
         <w:rPr>
           <w:rStyle w:val="CdigoCar"/>
         </w:rPr>
         <w:t>roberto</w:t>
       </w:r>
-      <w:proofErr w:type="spellEnd"/>
     </w:p>
     <w:p>
       <w:r>
@@ -9430,28 +9053,24 @@
       <w:r>
         <w:t xml:space="preserve">Contenido del fichero </w:t>
       </w:r>
-      <w:proofErr w:type="spellStart"/>
       <w:r>
         <w:rPr>
           <w:i/>
         </w:rPr>
         <w:t>passwords</w:t>
       </w:r>
-      <w:proofErr w:type="spellEnd"/>
       <w:r>
         <w:rPr>
           <w:iCs/>
         </w:rPr>
         <w:t xml:space="preserve"> con el usuario </w:t>
       </w:r>
-      <w:proofErr w:type="spellStart"/>
       <w:r>
         <w:rPr>
           <w:i/>
         </w:rPr>
         <w:t>roberto</w:t>
       </w:r>
-      <w:proofErr w:type="spellEnd"/>
     </w:p>
     <w:p>
       <w:pPr>
@@ -9586,11 +9205,9 @@
       <w:r>
         <w:t xml:space="preserve">vim </w:t>
       </w:r>
-      <w:proofErr w:type="spellStart"/>
       <w:r>
         <w:t>groups</w:t>
       </w:r>
-      <w:proofErr w:type="spellEnd"/>
     </w:p>
     <w:p>
       <w:pPr>
@@ -9672,43 +9289,19 @@
       </w:r>
       <w:r>
         <w:br/>
-        <w:t>Ahora debemos configurara el archivo .</w:t>
-      </w:r>
-      <w:proofErr w:type="spellStart"/>
-      <w:r>
-        <w:t>htaccess</w:t>
-      </w:r>
-      <w:proofErr w:type="spellEnd"/>
-      <w:r>
-        <w:t xml:space="preserve"> en el directorio que queremos proteger, pero antes debemos permitir poner directivas de autenticación en el archivo.</w:t>
+        <w:t>Ahora debemos configurara el archivo .htaccess en el directorio que queremos proteger, pero antes debemos permitir poner directivas de autenticación en el archivo.</w:t>
       </w:r>
     </w:p>
     <w:p>
       <w:r>
         <w:t xml:space="preserve">Para ello editamos el archivo de configuración del host virtual y añadimos la directiva </w:t>
       </w:r>
-      <w:proofErr w:type="spellStart"/>
       <w:r>
         <w:rPr>
           <w:rStyle w:val="CdigoCar"/>
         </w:rPr>
-        <w:t>AllowOverride</w:t>
-      </w:r>
-      <w:proofErr w:type="spellEnd"/>
-      <w:r>
-        <w:rPr>
-          <w:rStyle w:val="CdigoCar"/>
-        </w:rPr>
-        <w:t xml:space="preserve"> </w:t>
-      </w:r>
-      <w:proofErr w:type="spellStart"/>
-      <w:r>
-        <w:rPr>
-          <w:rStyle w:val="CdigoCar"/>
-        </w:rPr>
-        <w:t>AuthConfig</w:t>
-      </w:r>
-      <w:proofErr w:type="spellEnd"/>
+        <w:t>AllowOverride AuthConfig</w:t>
+      </w:r>
       <w:r>
         <w:t>.</w:t>
       </w:r>
@@ -9812,14 +9405,12 @@
       <w:r>
         <w:t>Creamos el archivo .</w:t>
       </w:r>
-      <w:proofErr w:type="spellStart"/>
       <w:r>
         <w:rPr>
           <w:rStyle w:val="CdigoCar"/>
         </w:rPr>
         <w:t>htaccess</w:t>
       </w:r>
-      <w:proofErr w:type="spellEnd"/>
       <w:r>
         <w:t xml:space="preserve"> en el directorio /</w:t>
       </w:r>
@@ -9836,35 +9427,17 @@
         <w:pStyle w:val="Cdigo"/>
       </w:pPr>
       <w:r>
-        <w:t>cd /</w:t>
-      </w:r>
-      <w:proofErr w:type="spellStart"/>
-      <w:r>
-        <w:t>var</w:t>
-      </w:r>
-      <w:proofErr w:type="spellEnd"/>
-      <w:r>
-        <w:t>/www/todo-empresa-tarea-daw02/delimitado</w:t>
+        <w:t>cd /var/www/todo-empresa-tarea-daw02/delimitado</w:t>
       </w:r>
       <w:r>
         <w:br/>
-        <w:t>vim .</w:t>
-      </w:r>
-      <w:proofErr w:type="spellStart"/>
-      <w:r>
-        <w:t>htacces</w:t>
-      </w:r>
-      <w:proofErr w:type="spellEnd"/>
-    </w:p>
-    <w:p>
-      <w:r>
-        <w:t>Contenido el fichero .</w:t>
-      </w:r>
-      <w:proofErr w:type="spellStart"/>
-      <w:r>
-        <w:t>htacces</w:t>
-      </w:r>
-      <w:proofErr w:type="spellEnd"/>
+        <w:t>vim .htacces</w:t>
+      </w:r>
+    </w:p>
+    <w:p>
+      <w:r>
+        <w:t>Contenido el fichero .htacces</w:t>
+      </w:r>
     </w:p>
     <w:p>
       <w:pPr>
@@ -9924,25 +9497,21 @@
         <w:br/>
         <w:t xml:space="preserve">He tenido problemas con </w:t>
       </w:r>
-      <w:proofErr w:type="spellStart"/>
       <w:r>
         <w:rPr>
           <w:rStyle w:val="CdigoCar"/>
         </w:rPr>
         <w:t>AuthGroupFile</w:t>
       </w:r>
-      <w:proofErr w:type="spellEnd"/>
       <w:r>
         <w:t xml:space="preserve"> al no estar habilitado el módulo </w:t>
       </w:r>
-      <w:proofErr w:type="spellStart"/>
       <w:r>
         <w:rPr>
           <w:rStyle w:val="CdigoCar"/>
         </w:rPr>
         <w:t>authz_groupfile</w:t>
       </w:r>
-      <w:proofErr w:type="spellEnd"/>
       <w:r>
         <w:t xml:space="preserve">. </w:t>
       </w:r>
@@ -9950,14 +9519,12 @@
         <w:br/>
         <w:t xml:space="preserve">Se ha solucionado habilitándolo con a2enmod </w:t>
       </w:r>
-      <w:proofErr w:type="spellStart"/>
       <w:r>
         <w:rPr>
           <w:rStyle w:val="CdigoCar"/>
         </w:rPr>
         <w:t>authz_groupfile</w:t>
       </w:r>
-      <w:proofErr w:type="spellEnd"/>
       <w:r>
         <w:t>.</w:t>
       </w:r>
@@ -10572,14 +10139,148 @@
       </w:r>
       <w:bookmarkEnd w:id="30"/>
     </w:p>
-    <w:p>
-      <w:pPr>
-        <w:pStyle w:val="Prrafodelista"/>
-      </w:pPr>
-    </w:p>
     <w:p/>
+    <w:p>
+      <w:r>
+        <w:t>Alias para el formato</w:t>
+      </w:r>
+    </w:p>
+    <w:p>
+      <w:pPr>
+        <w:pStyle w:val="Cdigo"/>
+      </w:pPr>
+      <w:r>
+        <w:t>LogFormat "%h %l %u %t \"%r\" %&gt;s %O \"%{Referer}i\" \"%{User-Agent}i\"" combined</w:t>
+      </w:r>
+    </w:p>
+    <w:p>
+      <w:r>
+        <w:t>Usamos CustomLog para definir el archivo de registro para poder personalizarlo.</w:t>
+      </w:r>
+    </w:p>
+    <w:p>
+      <w:pPr>
+        <w:pStyle w:val="Cdigo"/>
+      </w:pPr>
+      <w:r>
+        <w:t xml:space="preserve">CustomLog </w:t>
+      </w:r>
+      <w:r>
+        <w:t>“</w:t>
+      </w:r>
+      <w:r>
+        <w:t>empresa-tarea-daw02-access.log</w:t>
+      </w:r>
+      <w:r>
+        <w:t>”</w:t>
+      </w:r>
+      <w:r>
+        <w:t xml:space="preserve"> combined</w:t>
+      </w:r>
+    </w:p>
+    <w:p>
+      <w:r>
+        <w:t>Archivo para los errores:</w:t>
+      </w:r>
+    </w:p>
+    <w:p>
+      <w:pPr>
+        <w:pStyle w:val="Cdigo"/>
+      </w:pPr>
+      <w:r>
+        <w:t>ErrorLog “empresa-tarea-daw02-error.log”</w:t>
+      </w:r>
+    </w:p>
     <w:p/>
-    <w:p/>
+    <w:p>
+      <w:r>
+        <w:t>Configuración del servidor</w:t>
+      </w:r>
+    </w:p>
+    <w:p>
+      <w:r>
+        <w:rPr>
+          <w:b/>
+          <w:bCs/>
+        </w:rPr>
+        <w:t>TransferLog</w:t>
+      </w:r>
+      <w:r>
+        <w:t xml:space="preserve"> define el nombre del archivo de registro o el programa al que se envía la información.</w:t>
+      </w:r>
+      <w:r>
+        <w:br/>
+      </w:r>
+      <w:r>
+        <w:rPr>
+          <w:b/>
+          <w:bCs/>
+        </w:rPr>
+        <w:t>LogFormat</w:t>
+      </w:r>
+      <w:r>
+        <w:t xml:space="preserve"> define el formato del archivo de registro.</w:t>
+      </w:r>
+      <w:r>
+        <w:br/>
+      </w:r>
+      <w:r>
+        <w:rPr>
+          <w:b/>
+          <w:bCs/>
+        </w:rPr>
+        <w:t>ErrorLog</w:t>
+      </w:r>
+      <w:r>
+        <w:t xml:space="preserve"> guarda los errores que encuentre Apache. Los guarda en un archivo de registro o en </w:t>
+      </w:r>
+      <w:r>
+        <w:rPr>
+          <w:b/>
+          <w:bCs/>
+        </w:rPr>
+        <w:t>syslog</w:t>
+      </w:r>
+      <w:r>
+        <w:t>.</w:t>
+      </w:r>
+      <w:r>
+        <w:br/>
+      </w:r>
+      <w:r>
+        <w:rPr>
+          <w:b/>
+          <w:bCs/>
+        </w:rPr>
+        <w:t>CustomLog</w:t>
+      </w:r>
+      <w:r>
+        <w:t xml:space="preserve"> como </w:t>
+      </w:r>
+      <w:r>
+        <w:rPr>
+          <w:b/>
+          <w:bCs/>
+        </w:rPr>
+        <w:t>TransferLog</w:t>
+      </w:r>
+      <w:r>
+        <w:t xml:space="preserve"> pero permite personalizar el formato.</w:t>
+      </w:r>
+      <w:r>
+        <w:br/>
+      </w:r>
+      <w:r>
+        <w:rPr>
+          <w:b/>
+          <w:bCs/>
+        </w:rPr>
+        <w:t>CookieLog</w:t>
+      </w:r>
+      <w:r>
+        <w:t xml:space="preserve"> define el nombre del archivo en el que se registra la información sobre cookies.</w:t>
+      </w:r>
+    </w:p>
     <w:p/>
     <w:p/>
     <w:sectPr>
@@ -10633,13 +10334,8 @@
     <w:r>
       <w:t xml:space="preserve">2 </w:t>
     </w:r>
-    <w:proofErr w:type="gramStart"/>
     <w:r>
-      <w:t>Configuración</w:t>
-    </w:r>
-    <w:proofErr w:type="gramEnd"/>
-    <w:r>
-      <w:t xml:space="preserve"> y administración de servidores Web</w:t>
+      <w:t>Configuración y administración de servidores Web</w:t>
     </w:r>
     <w:r>
       <w:t xml:space="preserve">    </w:t>
@@ -12423,6 +12119,119 @@
     </w:lvl>
   </w:abstractNum>
   <w:abstractNum w:abstractNumId="18" w15:restartNumberingAfterBreak="0">
+    <w:nsid w:val="5BD378B1"/>
+    <w:multiLevelType w:val="hybridMultilevel"/>
+    <w:tmpl w:val="E586E948"/>
+    <w:lvl w:ilvl="0" w:tplc="0C0A0001">
+      <w:start w:val="1"/>
+      <w:numFmt w:val="bullet"/>
+      <w:lvlText w:val=""/>
+      <w:lvlJc w:val="left"/>
+      <w:pPr>
+        <w:ind w:left="720" w:hanging="360"/>
+      </w:pPr>
+      <w:rPr>
+        <w:rFonts w:ascii="Symbol" w:hAnsi="Symbol" w:hint="default"/>
+      </w:rPr>
+    </w:lvl>
+    <w:lvl w:ilvl="1" w:tplc="0C0A0003" w:tentative="1">
+      <w:start w:val="1"/>
+      <w:numFmt w:val="bullet"/>
+      <w:lvlText w:val="o"/>
+      <w:lvlJc w:val="left"/>
+      <w:pPr>
+        <w:ind w:left="1440" w:hanging="360"/>
+      </w:pPr>
+      <w:rPr>
+        <w:rFonts w:ascii="Courier New" w:hAnsi="Courier New" w:cs="Courier New" w:hint="default"/>
+      </w:rPr>
+    </w:lvl>
+    <w:lvl w:ilvl="2" w:tplc="0C0A0005" w:tentative="1">
+      <w:start w:val="1"/>
+      <w:numFmt w:val="bullet"/>
+      <w:lvlText w:val=""/>
+      <w:lvlJc w:val="left"/>
+      <w:pPr>
+        <w:ind w:left="2160" w:hanging="360"/>
+      </w:pPr>
+      <w:rPr>
+        <w:rFonts w:ascii="Wingdings" w:hAnsi="Wingdings" w:hint="default"/>
+      </w:rPr>
+    </w:lvl>
+    <w:lvl w:ilvl="3" w:tplc="0C0A0001" w:tentative="1">
+      <w:start w:val="1"/>
+      <w:numFmt w:val="bullet"/>
+      <w:lvlText w:val=""/>
+      <w:lvlJc w:val="left"/>
+      <w:pPr>
+        <w:ind w:left="2880" w:hanging="360"/>
+      </w:pPr>
+      <w:rPr>
+        <w:rFonts w:ascii="Symbol" w:hAnsi="Symbol" w:hint="default"/>
+      </w:rPr>
+    </w:lvl>
+    <w:lvl w:ilvl="4" w:tplc="0C0A0003" w:tentative="1">
+      <w:start w:val="1"/>
+      <w:numFmt w:val="bullet"/>
+      <w:lvlText w:val="o"/>
+      <w:lvlJc w:val="left"/>
+      <w:pPr>
+        <w:ind w:left="3600" w:hanging="360"/>
+      </w:pPr>
+      <w:rPr>
+        <w:rFonts w:ascii="Courier New" w:hAnsi="Courier New" w:cs="Courier New" w:hint="default"/>
+      </w:rPr>
+    </w:lvl>
+    <w:lvl w:ilvl="5" w:tplc="0C0A0005" w:tentative="1">
+      <w:start w:val="1"/>
+      <w:numFmt w:val="bullet"/>
+      <w:lvlText w:val=""/>
+      <w:lvlJc w:val="left"/>
+      <w:pPr>
+        <w:ind w:left="4320" w:hanging="360"/>
+      </w:pPr>
+      <w:rPr>
+        <w:rFonts w:ascii="Wingdings" w:hAnsi="Wingdings" w:hint="default"/>
+      </w:rPr>
+    </w:lvl>
+    <w:lvl w:ilvl="6" w:tplc="0C0A0001" w:tentative="1">
+      <w:start w:val="1"/>
+      <w:numFmt w:val="bullet"/>
+      <w:lvlText w:val=""/>
+      <w:lvlJc w:val="left"/>
+      <w:pPr>
+        <w:ind w:left="5040" w:hanging="360"/>
+      </w:pPr>
+      <w:rPr>
+        <w:rFonts w:ascii="Symbol" w:hAnsi="Symbol" w:hint="default"/>
+      </w:rPr>
+    </w:lvl>
+    <w:lvl w:ilvl="7" w:tplc="0C0A0003" w:tentative="1">
+      <w:start w:val="1"/>
+      <w:numFmt w:val="bullet"/>
+      <w:lvlText w:val="o"/>
+      <w:lvlJc w:val="left"/>
+      <w:pPr>
+        <w:ind w:left="5760" w:hanging="360"/>
+      </w:pPr>
+      <w:rPr>
+        <w:rFonts w:ascii="Courier New" w:hAnsi="Courier New" w:cs="Courier New" w:hint="default"/>
+      </w:rPr>
+    </w:lvl>
+    <w:lvl w:ilvl="8" w:tplc="0C0A0005" w:tentative="1">
+      <w:start w:val="1"/>
+      <w:numFmt w:val="bullet"/>
+      <w:lvlText w:val=""/>
+      <w:lvlJc w:val="left"/>
+      <w:pPr>
+        <w:ind w:left="6480" w:hanging="360"/>
+      </w:pPr>
+      <w:rPr>
+        <w:rFonts w:ascii="Wingdings" w:hAnsi="Wingdings" w:hint="default"/>
+      </w:rPr>
+    </w:lvl>
+  </w:abstractNum>
+  <w:abstractNum w:abstractNumId="19" w15:restartNumberingAfterBreak="0">
     <w:nsid w:val="5F1E533C"/>
     <w:multiLevelType w:val="hybridMultilevel"/>
     <w:tmpl w:val="7C9CF5F0"/>
@@ -12535,7 +12344,7 @@
       </w:rPr>
     </w:lvl>
   </w:abstractNum>
-  <w:abstractNum w:abstractNumId="19" w15:restartNumberingAfterBreak="0">
+  <w:abstractNum w:abstractNumId="20" w15:restartNumberingAfterBreak="0">
     <w:nsid w:val="61C62CA6"/>
     <w:multiLevelType w:val="hybridMultilevel"/>
     <w:tmpl w:val="209EA268"/>
@@ -12648,7 +12457,7 @@
       </w:rPr>
     </w:lvl>
   </w:abstractNum>
-  <w:abstractNum w:abstractNumId="20" w15:restartNumberingAfterBreak="0">
+  <w:abstractNum w:abstractNumId="21" w15:restartNumberingAfterBreak="0">
     <w:nsid w:val="638645A9"/>
     <w:multiLevelType w:val="hybridMultilevel"/>
     <w:tmpl w:val="2F149300"/>
@@ -12734,7 +12543,7 @@
       </w:pPr>
     </w:lvl>
   </w:abstractNum>
-  <w:abstractNum w:abstractNumId="21" w15:restartNumberingAfterBreak="0">
+  <w:abstractNum w:abstractNumId="22" w15:restartNumberingAfterBreak="0">
     <w:nsid w:val="67D77D47"/>
     <w:multiLevelType w:val="multilevel"/>
     <w:tmpl w:val="61520CD8"/>
@@ -12847,7 +12656,7 @@
       </w:rPr>
     </w:lvl>
   </w:abstractNum>
-  <w:abstractNum w:abstractNumId="22" w15:restartNumberingAfterBreak="0">
+  <w:abstractNum w:abstractNumId="23" w15:restartNumberingAfterBreak="0">
     <w:nsid w:val="7A706E98"/>
     <w:multiLevelType w:val="hybridMultilevel"/>
     <w:tmpl w:val="58AC3588"/>
@@ -12933,7 +12742,7 @@
       </w:pPr>
     </w:lvl>
   </w:abstractNum>
-  <w:abstractNum w:abstractNumId="23" w15:restartNumberingAfterBreak="0">
+  <w:abstractNum w:abstractNumId="24" w15:restartNumberingAfterBreak="0">
     <w:nsid w:val="7CAD3FBE"/>
     <w:multiLevelType w:val="hybridMultilevel"/>
     <w:tmpl w:val="FA1251A0"/>
@@ -13020,22 +12829,22 @@
     </w:lvl>
   </w:abstractNum>
   <w:num w:numId="1" w16cid:durableId="204101466">
-    <w:abstractNumId w:val="19"/>
+    <w:abstractNumId w:val="20"/>
   </w:num>
   <w:num w:numId="2" w16cid:durableId="423915377">
     <w:abstractNumId w:val="0"/>
   </w:num>
   <w:num w:numId="3" w16cid:durableId="734553400">
-    <w:abstractNumId w:val="18"/>
+    <w:abstractNumId w:val="19"/>
   </w:num>
   <w:num w:numId="4" w16cid:durableId="767774836">
     <w:abstractNumId w:val="5"/>
   </w:num>
   <w:num w:numId="5" w16cid:durableId="1814446984">
-    <w:abstractNumId w:val="21"/>
+    <w:abstractNumId w:val="22"/>
   </w:num>
   <w:num w:numId="6" w16cid:durableId="949894404">
-    <w:abstractNumId w:val="22"/>
+    <w:abstractNumId w:val="23"/>
   </w:num>
   <w:num w:numId="7" w16cid:durableId="2081250174">
     <w:abstractNumId w:val="14"/>
@@ -13056,10 +12865,10 @@
     <w:abstractNumId w:val="15"/>
   </w:num>
   <w:num w:numId="13" w16cid:durableId="513416985">
-    <w:abstractNumId w:val="23"/>
+    <w:abstractNumId w:val="24"/>
   </w:num>
   <w:num w:numId="14" w16cid:durableId="1661156998">
-    <w:abstractNumId w:val="20"/>
+    <w:abstractNumId w:val="21"/>
   </w:num>
   <w:num w:numId="15" w16cid:durableId="1504203602">
     <w:abstractNumId w:val="9"/>
@@ -13090,6 +12899,9 @@
   </w:num>
   <w:num w:numId="24" w16cid:durableId="248857605">
     <w:abstractNumId w:val="7"/>
+  </w:num>
+  <w:num w:numId="25" w16cid:durableId="682124523">
+    <w:abstractNumId w:val="18"/>
   </w:num>
   <w:numIdMacAtCleanup w:val="10"/>
 </w:numbering>

</xml_diff>

<commit_message>
DAW daw02 documento actualizado al punto 6
</commit_message>
<xml_diff>
--- a/daw/rodriguez_jimenez_roberto_DAW02_Tarea/rodriguez_jimenez_roberto_DAW02_Tarea.docx
+++ b/daw/rodriguez_jimenez_roberto_DAW02_Tarea/rodriguez_jimenez_roberto_DAW02_Tarea.docx
@@ -5614,21 +5614,7 @@
                 <w:rStyle w:val="Hipervnculo"/>
                 <w:noProof/>
               </w:rPr>
-              <w:t>Alias logformat: com</w:t>
-            </w:r>
-            <w:r>
-              <w:rPr>
-                <w:rStyle w:val="Hipervnculo"/>
-                <w:noProof/>
-              </w:rPr>
-              <w:t>b</w:t>
-            </w:r>
-            <w:r>
-              <w:rPr>
-                <w:rStyle w:val="Hipervnculo"/>
-                <w:noProof/>
-              </w:rPr>
-              <w:t>ined</w:t>
+              <w:t>Alias logformat: combined</w:t>
             </w:r>
             <w:r>
               <w:rPr>
@@ -5905,7 +5891,15 @@
         </w:numPr>
       </w:pPr>
       <w:r>
-        <w:t>Configurar en el servidor el tipo MIME posible que permite la identificación correcta del vídeo presentación formato flv situado dentro del directorio videos y de nombre entrada.flv.</w:t>
+        <w:t xml:space="preserve">Configurar en el servidor el tipo MIME posible que permite la identificación correcta </w:t>
+      </w:r>
+      <w:proofErr w:type="gramStart"/>
+      <w:r>
+        <w:t>del vídeo presentación</w:t>
+      </w:r>
+      <w:proofErr w:type="gramEnd"/>
+      <w:r>
+        <w:t xml:space="preserve"> formato flv situado dentro del directorio videos y de nombre entrada.flv.</w:t>
       </w:r>
     </w:p>
     <w:p>
@@ -5952,8 +5946,13 @@
           <w:numId w:val="2"/>
         </w:numPr>
       </w:pPr>
-      <w:r>
-        <w:t>Pemitir el protocolo HTTPS en el virtualhost empresa-tarea-daw02</w:t>
+      <w:proofErr w:type="spellStart"/>
+      <w:r>
+        <w:t>Pemitir</w:t>
+      </w:r>
+      <w:proofErr w:type="spellEnd"/>
+      <w:r>
+        <w:t xml:space="preserve"> el protocolo HTTPS en el virtualhost empresa-tarea-daw02</w:t>
       </w:r>
     </w:p>
     <w:p>
@@ -6001,8 +6000,21 @@
         </w:numPr>
       </w:pPr>
       <w:r>
-        <w:t>Alias logformat: combined</w:t>
-      </w:r>
+        <w:t xml:space="preserve">Alias </w:t>
+      </w:r>
+      <w:proofErr w:type="spellStart"/>
+      <w:r>
+        <w:t>logformat</w:t>
+      </w:r>
+      <w:proofErr w:type="spellEnd"/>
+      <w:r>
+        <w:t xml:space="preserve">: </w:t>
+      </w:r>
+      <w:proofErr w:type="spellStart"/>
+      <w:r>
+        <w:t>combined</w:t>
+      </w:r>
+      <w:proofErr w:type="spellEnd"/>
     </w:p>
     <w:p>
       <w:pPr>
@@ -6070,7 +6082,15 @@
         </w:numPr>
       </w:pPr>
       <w:r>
-        <w:t>Uno de nombre index.html en la raiz del directorio todo-empresa-tarea-daw02 que contenga el texto 'ACCESO NO LIMITADO'.</w:t>
+        <w:t xml:space="preserve">Uno de nombre index.html en la </w:t>
+      </w:r>
+      <w:proofErr w:type="spellStart"/>
+      <w:r>
+        <w:t>raiz</w:t>
+      </w:r>
+      <w:proofErr w:type="spellEnd"/>
+      <w:r>
+        <w:t xml:space="preserve"> del directorio todo-empresa-tarea-daw02 que contenga el texto 'ACCESO NO LIMITADO'.</w:t>
       </w:r>
     </w:p>
     <w:p>
@@ -6082,7 +6102,15 @@
         </w:numPr>
       </w:pPr>
       <w:r>
-        <w:t>Uno de nombre index.html en la raiz del directorio todo-empresa-tarea-daw02/delimitado que contenga el texto 'ACCESO LIMITADO'.</w:t>
+        <w:t xml:space="preserve">Uno de nombre index.html en la </w:t>
+      </w:r>
+      <w:proofErr w:type="spellStart"/>
+      <w:r>
+        <w:t>raiz</w:t>
+      </w:r>
+      <w:proofErr w:type="spellEnd"/>
+      <w:r>
+        <w:t xml:space="preserve"> del directorio todo-empresa-tarea-daw02/delimitado que contenga el texto 'ACCESO LIMITADO'.</w:t>
       </w:r>
     </w:p>
     <w:p>
@@ -6405,15 +6433,28 @@
     </w:p>
     <w:p>
       <w:r>
-        <w:t>Ve realizando la tarea de forma secuenciada y al mismo tiempo ve documentando la solución de la misma</w:t>
-      </w:r>
+        <w:t xml:space="preserve">Ve realizando la tarea de forma secuenciada y al mismo tiempo ve documentando la solución de </w:t>
+      </w:r>
+      <w:proofErr w:type="gramStart"/>
+      <w:r>
+        <w:t>la misma</w:t>
+      </w:r>
+      <w:proofErr w:type="gramEnd"/>
       <w:r>
         <w:t>.</w:t>
       </w:r>
     </w:p>
     <w:p>
       <w:r>
-        <w:t>Aunque existen varias posibilidades para controlar el acceso a los usuarios, te recomiendo que comienzes a trabajar con la autenticación HTTP Basic. Una vez configurada puedes intentarlo mediante autenticación LDAP.</w:t>
+        <w:t xml:space="preserve">Aunque existen varias posibilidades para controlar el acceso a los usuarios, te recomiendo que </w:t>
+      </w:r>
+      <w:proofErr w:type="spellStart"/>
+      <w:r>
+        <w:t>comienzes</w:t>
+      </w:r>
+      <w:proofErr w:type="spellEnd"/>
+      <w:r>
+        <w:t xml:space="preserve"> a trabajar con la autenticación HTTP Basic. Una vez configurada puedes intentarlo mediante autenticación LDAP.</w:t>
       </w:r>
     </w:p>
     <w:p>
@@ -7083,7 +7124,21 @@
                 <w:lang w:eastAsia="es-ES"/>
                 <w14:ligatures w14:val="none"/>
               </w:rPr>
-              <w:t>Apartado 5: P</w:t>
+              <w:t xml:space="preserve">Apartado 5: </w:t>
+            </w:r>
+            <w:proofErr w:type="spellStart"/>
+            <w:r>
+              <w:rPr>
+                <w:rFonts w:eastAsia="Times New Roman" w:cstheme="minorHAnsi"/>
+                <w:b/>
+                <w:bCs/>
+                <w:kern w:val="0"/>
+                <w:sz w:val="20"/>
+                <w:szCs w:val="20"/>
+                <w:lang w:eastAsia="es-ES"/>
+                <w14:ligatures w14:val="none"/>
+              </w:rPr>
+              <w:t>P</w:t>
             </w:r>
             <w:r>
               <w:rPr>
@@ -7094,7 +7149,19 @@
                 <w:lang w:eastAsia="es-ES"/>
                 <w14:ligatures w14:val="none"/>
               </w:rPr>
-              <w:t xml:space="preserve">emitir el protocolo HTTPS en el </w:t>
+              <w:t>emitir</w:t>
+            </w:r>
+            <w:proofErr w:type="spellEnd"/>
+            <w:r>
+              <w:rPr>
+                <w:rFonts w:eastAsia="Times New Roman" w:cstheme="minorHAnsi"/>
+                <w:kern w:val="0"/>
+                <w:sz w:val="20"/>
+                <w:szCs w:val="20"/>
+                <w:lang w:eastAsia="es-ES"/>
+                <w14:ligatures w14:val="none"/>
+              </w:rPr>
+              <w:t xml:space="preserve"> el protocolo HTTPS en el </w:t>
             </w:r>
             <w:r>
               <w:rPr>
@@ -7631,8 +7698,13 @@
           <w:numId w:val="7"/>
         </w:numPr>
       </w:pPr>
-      <w:r>
-        <w:t>ServerName: empresa-tarea-daw02</w:t>
+      <w:proofErr w:type="spellStart"/>
+      <w:r>
+        <w:t>ServerName</w:t>
+      </w:r>
+      <w:proofErr w:type="spellEnd"/>
+      <w:r>
+        <w:t>: empresa-tarea-daw02</w:t>
       </w:r>
     </w:p>
     <w:p>
@@ -7643,9 +7715,11 @@
           <w:numId w:val="7"/>
         </w:numPr>
       </w:pPr>
+      <w:proofErr w:type="spellStart"/>
       <w:r>
         <w:t>ServerAlias</w:t>
       </w:r>
+      <w:proofErr w:type="spellEnd"/>
       <w:r>
         <w:t xml:space="preserve">: </w:t>
       </w:r>
@@ -7666,8 +7740,13 @@
           <w:numId w:val="7"/>
         </w:numPr>
       </w:pPr>
-      <w:r>
-        <w:t>DocumentRoot: /var/www/todo-empresa-tarea-daw02</w:t>
+      <w:proofErr w:type="spellStart"/>
+      <w:r>
+        <w:t>DocumentRoot</w:t>
+      </w:r>
+      <w:proofErr w:type="spellEnd"/>
+      <w:r>
+        <w:t>: /var/www/todo-empresa-tarea-daw02</w:t>
       </w:r>
     </w:p>
     <w:p>
@@ -7696,8 +7775,13 @@
           <w:numId w:val="8"/>
         </w:numPr>
       </w:pPr>
-      <w:r>
-        <w:t>DirectoryIndex: index.html</w:t>
+      <w:proofErr w:type="spellStart"/>
+      <w:r>
+        <w:t>DirectoryIndex</w:t>
+      </w:r>
+      <w:proofErr w:type="spellEnd"/>
+      <w:r>
+        <w:t>: index.html</w:t>
       </w:r>
     </w:p>
     <w:p>
@@ -9858,6 +9942,7 @@
       <w:r>
         <w:t xml:space="preserve">Ya tenemos la clave y el archivo </w:t>
       </w:r>
+      <w:proofErr w:type="spellStart"/>
       <w:r>
         <w:rPr>
           <w:i/>
@@ -9865,6 +9950,7 @@
         </w:rPr>
         <w:t>csr</w:t>
       </w:r>
+      <w:proofErr w:type="spellEnd"/>
       <w:r>
         <w:t xml:space="preserve"> que tenemos que mandar a la AC para que lo firme.</w:t>
       </w:r>
@@ -10099,10 +10185,10 @@
     </w:p>
     <w:p>
       <w:pPr>
-        <w:pStyle w:val="Ttulo4"/>
+        <w:pStyle w:val="Prrafodelista"/>
         <w:numPr>
           <w:ilvl w:val="0"/>
-          <w:numId w:val="24"/>
+          <w:numId w:val="26"/>
         </w:numPr>
       </w:pPr>
       <w:bookmarkStart w:id="28" w:name="_Toc150499574"/>
@@ -10113,10 +10199,10 @@
     </w:p>
     <w:p>
       <w:pPr>
-        <w:pStyle w:val="Ttulo4"/>
+        <w:pStyle w:val="Prrafodelista"/>
         <w:numPr>
           <w:ilvl w:val="0"/>
-          <w:numId w:val="24"/>
+          <w:numId w:val="26"/>
         </w:numPr>
       </w:pPr>
       <w:bookmarkStart w:id="29" w:name="_Toc150499575"/>
@@ -10127,165 +10213,387 @@
     </w:p>
     <w:p>
       <w:pPr>
-        <w:pStyle w:val="Ttulo4"/>
+        <w:pStyle w:val="Prrafodelista"/>
         <w:numPr>
           <w:ilvl w:val="0"/>
-          <w:numId w:val="24"/>
+          <w:numId w:val="26"/>
         </w:numPr>
       </w:pPr>
       <w:bookmarkStart w:id="30" w:name="_Toc150499576"/>
       <w:r>
-        <w:t>Alias logformat: combined</w:t>
+        <w:t xml:space="preserve">Alias </w:t>
+      </w:r>
+      <w:proofErr w:type="spellStart"/>
+      <w:r>
+        <w:t>logformat</w:t>
+      </w:r>
+      <w:proofErr w:type="spellEnd"/>
+      <w:r>
+        <w:t xml:space="preserve">: </w:t>
+      </w:r>
+      <w:proofErr w:type="spellStart"/>
+      <w:r>
+        <w:t>combined</w:t>
       </w:r>
       <w:bookmarkEnd w:id="30"/>
+      <w:proofErr w:type="spellEnd"/>
+    </w:p>
+    <w:p>
+      <w:proofErr w:type="spellStart"/>
+      <w:r>
+        <w:t>Incluímos</w:t>
+      </w:r>
+      <w:proofErr w:type="spellEnd"/>
+      <w:r>
+        <w:t xml:space="preserve"> el código</w:t>
+      </w:r>
+      <w:r>
+        <w:t xml:space="preserve"> en el archivo de configuración </w:t>
+      </w:r>
+      <w:r>
+        <w:rPr>
+          <w:i/>
+          <w:iCs/>
+        </w:rPr>
+        <w:t>empresa-tarea-daw02.conf</w:t>
+      </w:r>
+      <w:r>
+        <w:t>.</w:t>
+      </w:r>
+    </w:p>
+    <w:p>
+      <w:pPr>
+        <w:shd w:val="clear" w:color="auto" w:fill="1F1F1F"/>
+        <w:spacing w:after="0" w:line="285" w:lineRule="atLeast"/>
+        <w:rPr>
+          <w:rFonts w:ascii="Consolas" w:eastAsia="Times New Roman" w:hAnsi="Consolas" w:cs="Times New Roman"/>
+          <w:color w:val="FFFFFF" w:themeColor="background1"/>
+          <w:kern w:val="0"/>
+          <w:sz w:val="20"/>
+          <w:szCs w:val="20"/>
+          <w:lang w:eastAsia="es-ES"/>
+          <w14:ligatures w14:val="none"/>
+        </w:rPr>
+      </w:pPr>
+      <w:r>
+        <w:rPr>
+          <w:rFonts w:ascii="Consolas" w:eastAsia="Times New Roman" w:hAnsi="Consolas" w:cs="Times New Roman"/>
+          <w:color w:val="FFFFFF" w:themeColor="background1"/>
+          <w:kern w:val="0"/>
+          <w:sz w:val="20"/>
+          <w:szCs w:val="20"/>
+          <w:lang w:eastAsia="es-ES"/>
+          <w14:ligatures w14:val="none"/>
+        </w:rPr>
+        <w:t xml:space="preserve">    </w:t>
+      </w:r>
+      <w:proofErr w:type="spellStart"/>
+      <w:r>
+        <w:rPr>
+          <w:rFonts w:ascii="Consolas" w:eastAsia="Times New Roman" w:hAnsi="Consolas" w:cs="Times New Roman"/>
+          <w:color w:val="FFFFFF" w:themeColor="background1"/>
+          <w:kern w:val="0"/>
+          <w:sz w:val="20"/>
+          <w:szCs w:val="20"/>
+          <w:lang w:eastAsia="es-ES"/>
+          <w14:ligatures w14:val="none"/>
+        </w:rPr>
+        <w:t>LogFormat</w:t>
+      </w:r>
+      <w:proofErr w:type="spellEnd"/>
+      <w:r>
+        <w:rPr>
+          <w:rFonts w:ascii="Consolas" w:eastAsia="Times New Roman" w:hAnsi="Consolas" w:cs="Times New Roman"/>
+          <w:color w:val="FFFFFF" w:themeColor="background1"/>
+          <w:kern w:val="0"/>
+          <w:sz w:val="20"/>
+          <w:szCs w:val="20"/>
+          <w:lang w:eastAsia="es-ES"/>
+          <w14:ligatures w14:val="none"/>
+        </w:rPr>
+        <w:t xml:space="preserve"> "%h %l %u \"%r\" %s&gt; %O \"%{User-Agent}i\"" </w:t>
+      </w:r>
+      <w:proofErr w:type="spellStart"/>
+      <w:r>
+        <w:rPr>
+          <w:rFonts w:ascii="Consolas" w:eastAsia="Times New Roman" w:hAnsi="Consolas" w:cs="Times New Roman"/>
+          <w:color w:val="FFFFFF" w:themeColor="background1"/>
+          <w:kern w:val="0"/>
+          <w:sz w:val="20"/>
+          <w:szCs w:val="20"/>
+          <w:lang w:eastAsia="es-ES"/>
+          <w14:ligatures w14:val="none"/>
+        </w:rPr>
+        <w:t>combined</w:t>
+      </w:r>
+      <w:proofErr w:type="spellEnd"/>
+    </w:p>
+    <w:p>
+      <w:pPr>
+        <w:shd w:val="clear" w:color="auto" w:fill="1F1F1F"/>
+        <w:spacing w:after="0" w:line="285" w:lineRule="atLeast"/>
+        <w:rPr>
+          <w:rFonts w:ascii="Consolas" w:eastAsia="Times New Roman" w:hAnsi="Consolas" w:cs="Times New Roman"/>
+          <w:color w:val="FFFFFF" w:themeColor="background1"/>
+          <w:kern w:val="0"/>
+          <w:sz w:val="20"/>
+          <w:szCs w:val="20"/>
+          <w:lang w:eastAsia="es-ES"/>
+          <w14:ligatures w14:val="none"/>
+        </w:rPr>
+      </w:pPr>
+      <w:r>
+        <w:rPr>
+          <w:rFonts w:ascii="Consolas" w:eastAsia="Times New Roman" w:hAnsi="Consolas" w:cs="Times New Roman"/>
+          <w:color w:val="FFFFFF" w:themeColor="background1"/>
+          <w:kern w:val="0"/>
+          <w:sz w:val="20"/>
+          <w:szCs w:val="20"/>
+          <w:lang w:eastAsia="es-ES"/>
+          <w14:ligatures w14:val="none"/>
+        </w:rPr>
+        <w:t xml:space="preserve">    </w:t>
+      </w:r>
+      <w:proofErr w:type="spellStart"/>
+      <w:r>
+        <w:rPr>
+          <w:rFonts w:ascii="Consolas" w:eastAsia="Times New Roman" w:hAnsi="Consolas" w:cs="Times New Roman"/>
+          <w:color w:val="FFFFFF" w:themeColor="background1"/>
+          <w:kern w:val="0"/>
+          <w:sz w:val="20"/>
+          <w:szCs w:val="20"/>
+          <w:lang w:eastAsia="es-ES"/>
+          <w14:ligatures w14:val="none"/>
+        </w:rPr>
+        <w:t>CustomLog</w:t>
+      </w:r>
+      <w:proofErr w:type="spellEnd"/>
+      <w:r>
+        <w:rPr>
+          <w:rFonts w:ascii="Consolas" w:eastAsia="Times New Roman" w:hAnsi="Consolas" w:cs="Times New Roman"/>
+          <w:color w:val="FFFFFF" w:themeColor="background1"/>
+          <w:kern w:val="0"/>
+          <w:sz w:val="20"/>
+          <w:szCs w:val="20"/>
+          <w:lang w:eastAsia="es-ES"/>
+          <w14:ligatures w14:val="none"/>
+        </w:rPr>
+        <w:t xml:space="preserve"> "empresa-tarea-daw02-access.log" </w:t>
+      </w:r>
+      <w:proofErr w:type="spellStart"/>
+      <w:r>
+        <w:rPr>
+          <w:rFonts w:ascii="Consolas" w:eastAsia="Times New Roman" w:hAnsi="Consolas" w:cs="Times New Roman"/>
+          <w:color w:val="FFFFFF" w:themeColor="background1"/>
+          <w:kern w:val="0"/>
+          <w:sz w:val="20"/>
+          <w:szCs w:val="20"/>
+          <w:lang w:eastAsia="es-ES"/>
+          <w14:ligatures w14:val="none"/>
+        </w:rPr>
+        <w:t>combined</w:t>
+      </w:r>
+      <w:proofErr w:type="spellEnd"/>
+    </w:p>
+    <w:p>
+      <w:pPr>
+        <w:shd w:val="clear" w:color="auto" w:fill="1F1F1F"/>
+        <w:spacing w:after="0" w:line="285" w:lineRule="atLeast"/>
+        <w:rPr>
+          <w:rFonts w:ascii="Consolas" w:eastAsia="Times New Roman" w:hAnsi="Consolas" w:cs="Times New Roman"/>
+          <w:color w:val="FFFFFF" w:themeColor="background1"/>
+          <w:kern w:val="0"/>
+          <w:sz w:val="20"/>
+          <w:szCs w:val="20"/>
+          <w:lang w:eastAsia="es-ES"/>
+          <w14:ligatures w14:val="none"/>
+        </w:rPr>
+      </w:pPr>
+      <w:r>
+        <w:rPr>
+          <w:rFonts w:ascii="Consolas" w:eastAsia="Times New Roman" w:hAnsi="Consolas" w:cs="Times New Roman"/>
+          <w:color w:val="FFFFFF" w:themeColor="background1"/>
+          <w:kern w:val="0"/>
+          <w:sz w:val="20"/>
+          <w:szCs w:val="20"/>
+          <w:lang w:eastAsia="es-ES"/>
+          <w14:ligatures w14:val="none"/>
+        </w:rPr>
+        <w:t xml:space="preserve">    </w:t>
+      </w:r>
+      <w:proofErr w:type="spellStart"/>
+      <w:r>
+        <w:rPr>
+          <w:rFonts w:ascii="Consolas" w:eastAsia="Times New Roman" w:hAnsi="Consolas" w:cs="Times New Roman"/>
+          <w:color w:val="FFFFFF" w:themeColor="background1"/>
+          <w:kern w:val="0"/>
+          <w:sz w:val="20"/>
+          <w:szCs w:val="20"/>
+          <w:lang w:eastAsia="es-ES"/>
+          <w14:ligatures w14:val="none"/>
+        </w:rPr>
+        <w:t>ErrorLog</w:t>
+      </w:r>
+      <w:proofErr w:type="spellEnd"/>
+      <w:r>
+        <w:rPr>
+          <w:rFonts w:ascii="Consolas" w:eastAsia="Times New Roman" w:hAnsi="Consolas" w:cs="Times New Roman"/>
+          <w:color w:val="FFFFFF" w:themeColor="background1"/>
+          <w:kern w:val="0"/>
+          <w:sz w:val="20"/>
+          <w:szCs w:val="20"/>
+          <w:lang w:eastAsia="es-ES"/>
+          <w14:ligatures w14:val="none"/>
+        </w:rPr>
+        <w:t xml:space="preserve"> "empresa-tarea-daw02-error.log"</w:t>
+      </w:r>
     </w:p>
     <w:p/>
     <w:p>
-      <w:r>
-        <w:t>Alias para el formato</w:t>
-      </w:r>
-    </w:p>
-    <w:p>
-      <w:pPr>
-        <w:pStyle w:val="Cdigo"/>
-      </w:pPr>
-      <w:r>
-        <w:t>LogFormat "%h %l %u %t \"%r\" %&gt;s %O \"%{Referer}i\" \"%{User-Agent}i\"" combined</w:t>
-      </w:r>
-    </w:p>
-    <w:p>
-      <w:r>
-        <w:t>Usamos CustomLog para definir el archivo de registro para poder personalizarlo.</w:t>
-      </w:r>
-    </w:p>
-    <w:p>
-      <w:pPr>
-        <w:pStyle w:val="Cdigo"/>
-      </w:pPr>
-      <w:r>
-        <w:t xml:space="preserve">CustomLog </w:t>
-      </w:r>
-      <w:r>
-        <w:t>“</w:t>
-      </w:r>
-      <w:r>
-        <w:t>empresa-tarea-daw02-access.log</w:t>
-      </w:r>
-      <w:r>
-        <w:t>”</w:t>
-      </w:r>
-      <w:r>
-        <w:t xml:space="preserve"> combined</w:t>
-      </w:r>
-    </w:p>
-    <w:p>
-      <w:r>
-        <w:t>Archivo para los errores:</w:t>
-      </w:r>
-    </w:p>
-    <w:p>
-      <w:pPr>
-        <w:pStyle w:val="Cdigo"/>
-      </w:pPr>
-      <w:r>
-        <w:t>ErrorLog “empresa-tarea-daw02-error.log”</w:t>
-      </w:r>
-    </w:p>
-    <w:p/>
-    <w:p>
-      <w:r>
-        <w:t>Configuración del servidor</w:t>
-      </w:r>
-    </w:p>
-    <w:p>
-      <w:r>
-        <w:rPr>
-          <w:b/>
-          <w:bCs/>
-        </w:rPr>
-        <w:t>TransferLog</w:t>
-      </w:r>
-      <w:r>
-        <w:t xml:space="preserve"> define el nombre del archivo de registro o el programa al que se envía la información.</w:t>
+      <w:pPr>
+        <w:rPr>
+          <w:rStyle w:val="CdigoCar"/>
+        </w:rPr>
+      </w:pPr>
+      <w:r>
+        <w:t>Podemos ver la salida del archivo con el log de acceso con el comando</w:t>
       </w:r>
       <w:r>
         <w:br/>
       </w:r>
       <w:r>
         <w:rPr>
-          <w:b/>
-          <w:bCs/>
-        </w:rPr>
-        <w:t>LogFormat</w:t>
-      </w:r>
-      <w:r>
-        <w:t xml:space="preserve"> define el formato del archivo de registro.</w:t>
-      </w:r>
-      <w:r>
-        <w:br/>
-      </w:r>
-      <w:r>
-        <w:rPr>
-          <w:b/>
-          <w:bCs/>
-        </w:rPr>
-        <w:t>ErrorLog</w:t>
-      </w:r>
-      <w:r>
-        <w:t xml:space="preserve"> guarda los errores que encuentre Apache. Los guarda en un archivo de registro o en </w:t>
-      </w:r>
-      <w:r>
-        <w:rPr>
-          <w:b/>
-          <w:bCs/>
-        </w:rPr>
-        <w:t>syslog</w:t>
-      </w:r>
-      <w:r>
-        <w:t>.</w:t>
-      </w:r>
-      <w:r>
-        <w:br/>
-      </w:r>
-      <w:r>
-        <w:rPr>
-          <w:b/>
-          <w:bCs/>
-        </w:rPr>
-        <w:t>CustomLog</w:t>
-      </w:r>
-      <w:r>
-        <w:t xml:space="preserve"> como </w:t>
-      </w:r>
-      <w:r>
-        <w:rPr>
-          <w:b/>
-          <w:bCs/>
-        </w:rPr>
-        <w:t>TransferLog</w:t>
-      </w:r>
-      <w:r>
-        <w:t xml:space="preserve"> pero permite personalizar el formato.</w:t>
-      </w:r>
-      <w:r>
-        <w:br/>
-      </w:r>
-      <w:r>
-        <w:rPr>
-          <w:b/>
-          <w:bCs/>
-        </w:rPr>
-        <w:t>CookieLog</w:t>
-      </w:r>
-      <w:r>
-        <w:t xml:space="preserve"> define el nombre del archivo en el que se registra la información sobre cookies.</w:t>
-      </w:r>
-    </w:p>
-    <w:p/>
+          <w:rStyle w:val="CdigoCar"/>
+          <w:color w:val="FFFFFF" w:themeColor="background1"/>
+        </w:rPr>
+        <w:t xml:space="preserve"> </w:t>
+      </w:r>
+      <w:r>
+        <w:rPr>
+          <w:rStyle w:val="CdigoCar"/>
+          <w:color w:val="FFFFFF" w:themeColor="background1"/>
+          <w:highlight w:val="black"/>
+        </w:rPr>
+        <w:t>tail -f /etc/apache2/empresa-tarea-daw02-access.lo</w:t>
+      </w:r>
+      <w:r>
+        <w:rPr>
+          <w:rStyle w:val="CdigoCar"/>
+          <w:color w:val="FFFFFF" w:themeColor="background1"/>
+          <w:highlight w:val="black"/>
+        </w:rPr>
+        <w:t xml:space="preserve">g </w:t>
+      </w:r>
+      <w:r>
+        <w:rPr>
+          <w:rStyle w:val="CdigoCar"/>
+          <w:color w:val="FFFFFF" w:themeColor="background1"/>
+        </w:rPr>
+        <w:t xml:space="preserve"> </w:t>
+      </w:r>
+    </w:p>
+    <w:p>
+      <w:r>
+        <w:drawing>
+          <wp:inline distT="0" distB="0" distL="0" distR="0" wp14:anchorId="2177B6E3" wp14:editId="49D84F5B">
+            <wp:extent cx="6645910" cy="2002790"/>
+            <wp:effectExtent l="95250" t="38100" r="40640" b="92710"/>
+            <wp:docPr id="1862649867" name="Imagen 1"/>
+            <wp:cNvGraphicFramePr>
+              <a:graphicFrameLocks xmlns:a="http://schemas.openxmlformats.org/drawingml/2006/main" noChangeAspect="1"/>
+            </wp:cNvGraphicFramePr>
+            <a:graphic xmlns:a="http://schemas.openxmlformats.org/drawingml/2006/main">
+              <a:graphicData uri="http://schemas.openxmlformats.org/drawingml/2006/picture">
+                <pic:pic xmlns:pic="http://schemas.openxmlformats.org/drawingml/2006/picture">
+                  <pic:nvPicPr>
+                    <pic:cNvPr id="1862649867" name=""/>
+                    <pic:cNvPicPr/>
+                  </pic:nvPicPr>
+                  <pic:blipFill>
+                    <a:blip r:embed="rId39"/>
+                    <a:stretch>
+                      <a:fillRect/>
+                    </a:stretch>
+                  </pic:blipFill>
+                  <pic:spPr>
+                    <a:xfrm>
+                      <a:off x="0" y="0"/>
+                      <a:ext cx="6645910" cy="2002790"/>
+                    </a:xfrm>
+                    <a:prstGeom prst="rect">
+                      <a:avLst/>
+                    </a:prstGeom>
+                    <a:effectLst>
+                      <a:outerShdw blurRad="50800" dist="38100" dir="8100000" algn="tr" rotWithShape="0">
+                        <a:prstClr val="black">
+                          <a:alpha val="40000"/>
+                        </a:prstClr>
+                      </a:outerShdw>
+                    </a:effectLst>
+                  </pic:spPr>
+                </pic:pic>
+              </a:graphicData>
+            </a:graphic>
+          </wp:inline>
+        </w:drawing>
+      </w:r>
+    </w:p>
+    <w:p>
+      <w:pPr>
+        <w:jc w:val="center"/>
+      </w:pPr>
+      <w:r>
+        <w:drawing>
+          <wp:inline distT="0" distB="0" distL="0" distR="0" wp14:anchorId="3916FF60" wp14:editId="54E3209D">
+            <wp:extent cx="3856990" cy="4141430"/>
+            <wp:effectExtent l="0" t="0" r="0" b="0"/>
+            <wp:docPr id="1434783801" name="Imagen 1"/>
+            <wp:cNvGraphicFramePr>
+              <a:graphicFrameLocks xmlns:a="http://schemas.openxmlformats.org/drawingml/2006/main" noChangeAspect="1"/>
+            </wp:cNvGraphicFramePr>
+            <a:graphic xmlns:a="http://schemas.openxmlformats.org/drawingml/2006/main">
+              <a:graphicData uri="http://schemas.openxmlformats.org/drawingml/2006/picture">
+                <pic:pic xmlns:pic="http://schemas.openxmlformats.org/drawingml/2006/picture">
+                  <pic:nvPicPr>
+                    <pic:cNvPr id="1434783801" name=""/>
+                    <pic:cNvPicPr/>
+                  </pic:nvPicPr>
+                  <pic:blipFill>
+                    <a:blip r:embed="rId40"/>
+                    <a:stretch>
+                      <a:fillRect/>
+                    </a:stretch>
+                  </pic:blipFill>
+                  <pic:spPr>
+                    <a:xfrm>
+                      <a:off x="0" y="0"/>
+                      <a:ext cx="3872810" cy="4158416"/>
+                    </a:xfrm>
+                    <a:prstGeom prst="rect">
+                      <a:avLst/>
+                    </a:prstGeom>
+                  </pic:spPr>
+                </pic:pic>
+              </a:graphicData>
+            </a:graphic>
+          </wp:inline>
+        </w:drawing>
+      </w:r>
+    </w:p>
+    <w:p>
+      <w:pPr>
+        <w:jc w:val="center"/>
+      </w:pPr>
+    </w:p>
+    <w:p>
+      <w:pPr>
+        <w:jc w:val="center"/>
+      </w:pPr>
+    </w:p>
     <w:p/>
     <w:sectPr>
-      <w:headerReference w:type="default" r:id="rId39"/>
-      <w:footerReference w:type="default" r:id="rId40"/>
+      <w:headerReference w:type="default" r:id="rId41"/>
+      <w:footerReference w:type="default" r:id="rId42"/>
       <w:pgSz w:w="11906" w:h="16838"/>
       <w:pgMar w:top="720" w:right="720" w:bottom="720" w:left="720" w:header="708" w:footer="708" w:gutter="0"/>
       <w:pgNumType w:start="0"/>
@@ -12006,6 +12314,92 @@
     </w:lvl>
   </w:abstractNum>
   <w:abstractNum w:abstractNumId="17" w15:restartNumberingAfterBreak="0">
+    <w:nsid w:val="47F70D14"/>
+    <w:multiLevelType w:val="hybridMultilevel"/>
+    <w:tmpl w:val="CDF2407A"/>
+    <w:lvl w:ilvl="0" w:tplc="0C0A0017">
+      <w:start w:val="1"/>
+      <w:numFmt w:val="lowerLetter"/>
+      <w:lvlText w:val="%1)"/>
+      <w:lvlJc w:val="left"/>
+      <w:pPr>
+        <w:ind w:left="720" w:hanging="360"/>
+      </w:pPr>
+    </w:lvl>
+    <w:lvl w:ilvl="1" w:tplc="0C0A0019" w:tentative="1">
+      <w:start w:val="1"/>
+      <w:numFmt w:val="lowerLetter"/>
+      <w:lvlText w:val="%2."/>
+      <w:lvlJc w:val="left"/>
+      <w:pPr>
+        <w:ind w:left="1440" w:hanging="360"/>
+      </w:pPr>
+    </w:lvl>
+    <w:lvl w:ilvl="2" w:tplc="0C0A001B" w:tentative="1">
+      <w:start w:val="1"/>
+      <w:numFmt w:val="lowerRoman"/>
+      <w:lvlText w:val="%3."/>
+      <w:lvlJc w:val="right"/>
+      <w:pPr>
+        <w:ind w:left="2160" w:hanging="180"/>
+      </w:pPr>
+    </w:lvl>
+    <w:lvl w:ilvl="3" w:tplc="0C0A000F" w:tentative="1">
+      <w:start w:val="1"/>
+      <w:numFmt w:val="decimal"/>
+      <w:lvlText w:val="%4."/>
+      <w:lvlJc w:val="left"/>
+      <w:pPr>
+        <w:ind w:left="2880" w:hanging="360"/>
+      </w:pPr>
+    </w:lvl>
+    <w:lvl w:ilvl="4" w:tplc="0C0A0019" w:tentative="1">
+      <w:start w:val="1"/>
+      <w:numFmt w:val="lowerLetter"/>
+      <w:lvlText w:val="%5."/>
+      <w:lvlJc w:val="left"/>
+      <w:pPr>
+        <w:ind w:left="3600" w:hanging="360"/>
+      </w:pPr>
+    </w:lvl>
+    <w:lvl w:ilvl="5" w:tplc="0C0A001B" w:tentative="1">
+      <w:start w:val="1"/>
+      <w:numFmt w:val="lowerRoman"/>
+      <w:lvlText w:val="%6."/>
+      <w:lvlJc w:val="right"/>
+      <w:pPr>
+        <w:ind w:left="4320" w:hanging="180"/>
+      </w:pPr>
+    </w:lvl>
+    <w:lvl w:ilvl="6" w:tplc="0C0A000F" w:tentative="1">
+      <w:start w:val="1"/>
+      <w:numFmt w:val="decimal"/>
+      <w:lvlText w:val="%7."/>
+      <w:lvlJc w:val="left"/>
+      <w:pPr>
+        <w:ind w:left="5040" w:hanging="360"/>
+      </w:pPr>
+    </w:lvl>
+    <w:lvl w:ilvl="7" w:tplc="0C0A0019" w:tentative="1">
+      <w:start w:val="1"/>
+      <w:numFmt w:val="lowerLetter"/>
+      <w:lvlText w:val="%8."/>
+      <w:lvlJc w:val="left"/>
+      <w:pPr>
+        <w:ind w:left="5760" w:hanging="360"/>
+      </w:pPr>
+    </w:lvl>
+    <w:lvl w:ilvl="8" w:tplc="0C0A001B" w:tentative="1">
+      <w:start w:val="1"/>
+      <w:numFmt w:val="lowerRoman"/>
+      <w:lvlText w:val="%9."/>
+      <w:lvlJc w:val="right"/>
+      <w:pPr>
+        <w:ind w:left="6480" w:hanging="180"/>
+      </w:pPr>
+    </w:lvl>
+  </w:abstractNum>
+  <w:abstractNum w:abstractNumId="18" w15:restartNumberingAfterBreak="0">
     <w:nsid w:val="59FB4B82"/>
     <w:multiLevelType w:val="hybridMultilevel"/>
     <w:tmpl w:val="DA7C8A7A"/>
@@ -12118,7 +12512,7 @@
       </w:rPr>
     </w:lvl>
   </w:abstractNum>
-  <w:abstractNum w:abstractNumId="18" w15:restartNumberingAfterBreak="0">
+  <w:abstractNum w:abstractNumId="19" w15:restartNumberingAfterBreak="0">
     <w:nsid w:val="5BD378B1"/>
     <w:multiLevelType w:val="hybridMultilevel"/>
     <w:tmpl w:val="E586E948"/>
@@ -12231,7 +12625,7 @@
       </w:rPr>
     </w:lvl>
   </w:abstractNum>
-  <w:abstractNum w:abstractNumId="19" w15:restartNumberingAfterBreak="0">
+  <w:abstractNum w:abstractNumId="20" w15:restartNumberingAfterBreak="0">
     <w:nsid w:val="5F1E533C"/>
     <w:multiLevelType w:val="hybridMultilevel"/>
     <w:tmpl w:val="7C9CF5F0"/>
@@ -12344,7 +12738,7 @@
       </w:rPr>
     </w:lvl>
   </w:abstractNum>
-  <w:abstractNum w:abstractNumId="20" w15:restartNumberingAfterBreak="0">
+  <w:abstractNum w:abstractNumId="21" w15:restartNumberingAfterBreak="0">
     <w:nsid w:val="61C62CA6"/>
     <w:multiLevelType w:val="hybridMultilevel"/>
     <w:tmpl w:val="209EA268"/>
@@ -12457,7 +12851,7 @@
       </w:rPr>
     </w:lvl>
   </w:abstractNum>
-  <w:abstractNum w:abstractNumId="21" w15:restartNumberingAfterBreak="0">
+  <w:abstractNum w:abstractNumId="22" w15:restartNumberingAfterBreak="0">
     <w:nsid w:val="638645A9"/>
     <w:multiLevelType w:val="hybridMultilevel"/>
     <w:tmpl w:val="2F149300"/>
@@ -12543,7 +12937,7 @@
       </w:pPr>
     </w:lvl>
   </w:abstractNum>
-  <w:abstractNum w:abstractNumId="22" w15:restartNumberingAfterBreak="0">
+  <w:abstractNum w:abstractNumId="23" w15:restartNumberingAfterBreak="0">
     <w:nsid w:val="67D77D47"/>
     <w:multiLevelType w:val="multilevel"/>
     <w:tmpl w:val="61520CD8"/>
@@ -12656,7 +13050,7 @@
       </w:rPr>
     </w:lvl>
   </w:abstractNum>
-  <w:abstractNum w:abstractNumId="23" w15:restartNumberingAfterBreak="0">
+  <w:abstractNum w:abstractNumId="24" w15:restartNumberingAfterBreak="0">
     <w:nsid w:val="7A706E98"/>
     <w:multiLevelType w:val="hybridMultilevel"/>
     <w:tmpl w:val="58AC3588"/>
@@ -12742,7 +13136,7 @@
       </w:pPr>
     </w:lvl>
   </w:abstractNum>
-  <w:abstractNum w:abstractNumId="24" w15:restartNumberingAfterBreak="0">
+  <w:abstractNum w:abstractNumId="25" w15:restartNumberingAfterBreak="0">
     <w:nsid w:val="7CAD3FBE"/>
     <w:multiLevelType w:val="hybridMultilevel"/>
     <w:tmpl w:val="FA1251A0"/>
@@ -12829,22 +13223,22 @@
     </w:lvl>
   </w:abstractNum>
   <w:num w:numId="1" w16cid:durableId="204101466">
-    <w:abstractNumId w:val="20"/>
+    <w:abstractNumId w:val="21"/>
   </w:num>
   <w:num w:numId="2" w16cid:durableId="423915377">
     <w:abstractNumId w:val="0"/>
   </w:num>
   <w:num w:numId="3" w16cid:durableId="734553400">
-    <w:abstractNumId w:val="19"/>
+    <w:abstractNumId w:val="20"/>
   </w:num>
   <w:num w:numId="4" w16cid:durableId="767774836">
     <w:abstractNumId w:val="5"/>
   </w:num>
   <w:num w:numId="5" w16cid:durableId="1814446984">
-    <w:abstractNumId w:val="22"/>
+    <w:abstractNumId w:val="23"/>
   </w:num>
   <w:num w:numId="6" w16cid:durableId="949894404">
-    <w:abstractNumId w:val="23"/>
+    <w:abstractNumId w:val="24"/>
   </w:num>
   <w:num w:numId="7" w16cid:durableId="2081250174">
     <w:abstractNumId w:val="14"/>
@@ -12865,10 +13259,10 @@
     <w:abstractNumId w:val="15"/>
   </w:num>
   <w:num w:numId="13" w16cid:durableId="513416985">
-    <w:abstractNumId w:val="24"/>
+    <w:abstractNumId w:val="25"/>
   </w:num>
   <w:num w:numId="14" w16cid:durableId="1661156998">
-    <w:abstractNumId w:val="21"/>
+    <w:abstractNumId w:val="22"/>
   </w:num>
   <w:num w:numId="15" w16cid:durableId="1504203602">
     <w:abstractNumId w:val="9"/>
@@ -12880,7 +13274,7 @@
     <w:abstractNumId w:val="2"/>
   </w:num>
   <w:num w:numId="18" w16cid:durableId="1232542700">
-    <w:abstractNumId w:val="17"/>
+    <w:abstractNumId w:val="18"/>
   </w:num>
   <w:num w:numId="19" w16cid:durableId="1555770495">
     <w:abstractNumId w:val="16"/>
@@ -12901,7 +13295,10 @@
     <w:abstractNumId w:val="7"/>
   </w:num>
   <w:num w:numId="25" w16cid:durableId="682124523">
-    <w:abstractNumId w:val="18"/>
+    <w:abstractNumId w:val="19"/>
+  </w:num>
+  <w:num w:numId="26" w16cid:durableId="945119236">
+    <w:abstractNumId w:val="17"/>
   </w:num>
   <w:numIdMacAtCleanup w:val="10"/>
 </w:numbering>

</xml_diff>